<commit_message>
update rapport sae final
Rouge = à supprimer
Gras = j'ai rajouter

J'ai également modifié des étourderies un peu partout
</commit_message>
<xml_diff>
--- a/rapport_sae_finale.docx
+++ b/rapport_sae_finale.docx
@@ -415,6 +415,7 @@
                                 <w:text/>
                               </w:sdtPr>
                               <w:sdtContent>
+                                <w:proofErr w:type="spellStart"/>
                                 <w:r>
                                   <w:rPr>
                                     <w:rFonts w:eastAsia="Arial" w:cs="Calibri"/>
@@ -422,7 +423,37 @@
                                     <w:sz w:val="40"/>
                                     <w:szCs w:val="40"/>
                                   </w:rPr>
-                                  <w:t xml:space="preserve">Trontin Pauline, Ouraha Lilian, Marcourt Jean-François </w:t>
+                                  <w:t>Trontin</w:t>
+                                </w:r>
+                                <w:proofErr w:type="spellEnd"/>
+                                <w:r>
+                                  <w:rPr>
+                                    <w:rFonts w:eastAsia="Arial" w:cs="Calibri"/>
+                                    <w:i/>
+                                    <w:sz w:val="40"/>
+                                    <w:szCs w:val="40"/>
+                                  </w:rPr>
+                                  <w:t xml:space="preserve"> Pauline, Ouraha Lilian, </w:t>
+                                </w:r>
+                                <w:proofErr w:type="spellStart"/>
+                                <w:r>
+                                  <w:rPr>
+                                    <w:rFonts w:eastAsia="Arial" w:cs="Calibri"/>
+                                    <w:i/>
+                                    <w:sz w:val="40"/>
+                                    <w:szCs w:val="40"/>
+                                  </w:rPr>
+                                  <w:t>Marcourt</w:t>
+                                </w:r>
+                                <w:proofErr w:type="spellEnd"/>
+                                <w:r>
+                                  <w:rPr>
+                                    <w:rFonts w:eastAsia="Arial" w:cs="Calibri"/>
+                                    <w:i/>
+                                    <w:sz w:val="40"/>
+                                    <w:szCs w:val="40"/>
+                                  </w:rPr>
+                                  <w:t xml:space="preserve"> Jean-François </w:t>
                                 </w:r>
                                 <w:r>
                                   <w:rPr>
@@ -518,7 +549,6 @@
                           <w:dataBinding w:prefixMappings="xmlns:ns0='http://schemas.openxmlformats.org/package/2006/metadata/core-properties' xmlns:ns1='http://purl.org/dc/elements/1.1/'" w:xpath="/ns0:coreProperties[1]/ns1:creator[1]" w:storeItemID="{6C3C8BC8-F283-45AE-878A-BAB7291924A1}"/>
                           <w:text/>
                         </w:sdtPr>
-                        <w:sdtEndPr/>
                         <w:sdtContent>
                           <w:proofErr w:type="spellStart"/>
                           <w:r>
@@ -538,27 +568,7 @@
                               <w:sz w:val="40"/>
                               <w:szCs w:val="40"/>
                             </w:rPr>
-                            <w:t xml:space="preserve"> Pauline, </w:t>
-                          </w:r>
-                          <w:proofErr w:type="spellStart"/>
-                          <w:r>
-                            <w:rPr>
-                              <w:rFonts w:eastAsia="Arial" w:cs="Calibri"/>
-                              <w:i/>
-                              <w:sz w:val="40"/>
-                              <w:szCs w:val="40"/>
-                            </w:rPr>
-                            <w:t>Ouraha</w:t>
-                          </w:r>
-                          <w:proofErr w:type="spellEnd"/>
-                          <w:r>
-                            <w:rPr>
-                              <w:rFonts w:eastAsia="Arial" w:cs="Calibri"/>
-                              <w:i/>
-                              <w:sz w:val="40"/>
-                              <w:szCs w:val="40"/>
-                            </w:rPr>
-                            <w:t xml:space="preserve"> Lilian, </w:t>
+                            <w:t xml:space="preserve"> Pauline, Ouraha Lilian, </w:t>
                           </w:r>
                           <w:proofErr w:type="spellStart"/>
                           <w:r>
@@ -712,10 +722,7 @@
                               </w:sdtPr>
                               <w:sdtContent>
                                 <w:r>
-                                  <w:t>Analyse de l’existant</w:t>
-                                </w:r>
-                                <w:r>
-                                  <w:t xml:space="preserve"> - Cahier des charges</w:t>
+                                  <w:t>RAPPORT FINAL</w:t>
                                 </w:r>
                                 <w:r>
                                   <w:t xml:space="preserve"> - SAE s5</w:t>
@@ -760,7 +767,6 @@
                           <w:dataBinding w:prefixMappings="xmlns:ns0='http://purl.org/dc/elements/1.1/' xmlns:ns1='http://schemas.openxmlformats.org/package/2006/metadata/core-properties' " w:xpath="/ns1:coreProperties[1]/ns0:title[1]" w:storeItemID="{6C3C8BC8-F283-45AE-878A-BAB7291924A1}"/>
                           <w:text/>
                         </w:sdtPr>
-                        <w:sdtEndPr/>
                         <w:sdtContent>
                           <w:r>
                             <w:t>Site pour un Boulanger / Meunier</w:t>
@@ -779,13 +785,9 @@
                           <w:dataBinding w:prefixMappings="xmlns:ns0='http://schemas.openxmlformats.org/package/2006/metadata/core-properties' xmlns:ns1='http://purl.org/dc/elements/1.1/'" w:xpath="/ns0:coreProperties[1]/ns1:subject[1]" w:storeItemID="{6C3C8BC8-F283-45AE-878A-BAB7291924A1}"/>
                           <w:text/>
                         </w:sdtPr>
-                        <w:sdtEndPr/>
                         <w:sdtContent>
                           <w:r>
-                            <w:t>Analyse de l’existant</w:t>
-                          </w:r>
-                          <w:r>
-                            <w:t xml:space="preserve"> - Cahier des charges</w:t>
+                            <w:t>RAPPORT FINAL</w:t>
                           </w:r>
                           <w:r>
                             <w:t xml:space="preserve"> - SAE s5</w:t>
@@ -1107,11 +1109,7 @@
           </mc:Choice>
           <mc:Fallback>
             <w:pict>
-              <v:shapetype w14:anchorId="462780AC" id="_x0000_t202" coordsize="21600,21600" o:spt="202" path="m,l,21600r21600,l21600,xe">
-                <v:stroke joinstyle="miter"/>
-                <v:path gradientshapeok="t" o:connecttype="rect"/>
-              </v:shapetype>
-              <v:shape id="Zone de texte 3" o:spid="_x0000_s1030" type="#_x0000_t202" style="position:absolute;left:0;text-align:left;margin-left:0;margin-top:47.4pt;width:595.15pt;height:101.05pt;z-index:251661824;visibility:visible;mso-wrap-style:square;mso-width-percent:0;mso-height-percent:0;mso-wrap-distance-left:9pt;mso-wrap-distance-top:0;mso-wrap-distance-right:9pt;mso-wrap-distance-bottom:0;mso-position-horizontal:left;mso-position-horizontal-relative:page;mso-position-vertical:absolute;mso-position-vertical-relative:text;mso-width-percent:0;mso-height-percent:0;mso-width-relative:margin;mso-height-relative:margin;v-text-anchor:top" o:gfxdata="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" fillcolor="white [3201]" stroked="f" strokeweight=".5pt">
+              <v:shape w14:anchorId="462780AC" id="Zone de texte 3" o:spid="_x0000_s1030" type="#_x0000_t202" style="position:absolute;left:0;text-align:left;margin-left:0;margin-top:47.4pt;width:595.15pt;height:101.05pt;z-index:251661824;visibility:visible;mso-wrap-style:square;mso-width-percent:0;mso-height-percent:0;mso-wrap-distance-left:9pt;mso-wrap-distance-top:0;mso-wrap-distance-right:9pt;mso-wrap-distance-bottom:0;mso-position-horizontal:left;mso-position-horizontal-relative:page;mso-position-vertical:absolute;mso-position-vertical-relative:text;mso-width-percent:0;mso-height-percent:0;mso-width-relative:margin;mso-height-relative:margin;v-text-anchor:top" o:gfxdata="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" fillcolor="white [3201]" stroked="f" strokeweight=".5pt">
                 <v:textbox>
                   <w:txbxContent>
                     <w:p>
@@ -1287,12 +1285,6 @@
     <w:p>
       <w:pPr>
         <w:sectPr>
-          <w:headerReference w:type="even" r:id="rId9"/>
-          <w:headerReference w:type="default" r:id="rId10"/>
-          <w:footerReference w:type="even" r:id="rId11"/>
-          <w:footerReference w:type="default" r:id="rId12"/>
-          <w:headerReference w:type="first" r:id="rId13"/>
-          <w:footerReference w:type="first" r:id="rId14"/>
           <w:pgSz w:w="11906" w:h="16838"/>
           <w:pgMar w:top="1417" w:right="1417" w:bottom="1417" w:left="1417" w:header="708" w:footer="708" w:gutter="0"/>
           <w:pgNumType w:start="0"/>
@@ -2933,7 +2925,21 @@
                 <w:rStyle w:val="Lienhypertexte"/>
                 <w:noProof/>
               </w:rPr>
-              <w:t>Performance</w:t>
+              <w:t>Perf</w:t>
+            </w:r>
+            <w:r>
+              <w:rPr>
+                <w:rStyle w:val="Lienhypertexte"/>
+                <w:noProof/>
+              </w:rPr>
+              <w:t>o</w:t>
+            </w:r>
+            <w:r>
+              <w:rPr>
+                <w:rStyle w:val="Lienhypertexte"/>
+                <w:noProof/>
+              </w:rPr>
+              <w:t>rmance</w:t>
             </w:r>
             <w:r>
               <w:rPr>
@@ -3565,8 +3571,8 @@
     <w:p>
       <w:pPr>
         <w:sectPr>
-          <w:headerReference w:type="default" r:id="rId15"/>
-          <w:footerReference w:type="default" r:id="rId16"/>
+          <w:headerReference w:type="default" r:id="rId9"/>
+          <w:footerReference w:type="default" r:id="rId10"/>
           <w:type w:val="oddPage"/>
           <w:pgSz w:w="11906" w:h="16838"/>
           <w:pgMar w:top="1417" w:right="1417" w:bottom="1417" w:left="1417" w:header="708" w:footer="708" w:gutter="0"/>
@@ -3591,36 +3597,93 @@
       <w:pPr>
         <w:rPr>
           <w:rStyle w:val="Accentuationlgre"/>
-        </w:rPr>
-      </w:pPr>
-      <w:r>
+          <w:b/>
+          <w:bCs/>
+        </w:rPr>
+      </w:pPr>
+      <w:r>
+        <w:rPr>
+          <w:b/>
+          <w:bCs/>
+        </w:rPr>
         <w:t>Dans le cadre de notre 3</w:t>
       </w:r>
       <w:r>
         <w:rPr>
+          <w:b/>
+          <w:bCs/>
           <w:vertAlign w:val="superscript"/>
         </w:rPr>
         <w:t>ème</w:t>
       </w:r>
       <w:r>
-        <w:t xml:space="preserve"> année de BUT informatique spécialité web, nous devons</w:t>
-      </w:r>
-      <w:r>
-        <w:t xml:space="preserve"> récupérer un projet existant réaliser</w:t>
-      </w:r>
-      <w:r>
+        <w:rPr>
+          <w:b/>
+          <w:bCs/>
+        </w:rPr>
+        <w:t xml:space="preserve"> année de BUT informatique</w:t>
+      </w:r>
+      <w:r>
+        <w:rPr>
+          <w:b/>
+          <w:bCs/>
+        </w:rPr>
+        <w:t xml:space="preserve"> parcours développement d’application</w:t>
+      </w:r>
+      <w:r>
+        <w:rPr>
+          <w:b/>
+          <w:bCs/>
+        </w:rPr>
+        <w:t xml:space="preserve"> spécialité web, nous </w:t>
+      </w:r>
+      <w:r>
+        <w:rPr>
+          <w:b/>
+          <w:bCs/>
+        </w:rPr>
+        <w:t>devions</w:t>
+      </w:r>
+      <w:r>
+        <w:rPr>
+          <w:b/>
+          <w:bCs/>
+        </w:rPr>
+        <w:t xml:space="preserve"> récupérer un projet existant</w:t>
+      </w:r>
+      <w:r>
+        <w:rPr>
+          <w:b/>
+          <w:bCs/>
+        </w:rPr>
         <w:t xml:space="preserve">, </w:t>
       </w:r>
       <w:r>
+        <w:rPr>
+          <w:b/>
+          <w:bCs/>
+        </w:rPr>
         <w:t>afin de l’améliorer et de l’optimiser</w:t>
       </w:r>
       <w:r>
+        <w:rPr>
+          <w:b/>
+          <w:bCs/>
+        </w:rPr>
         <w:t>.</w:t>
       </w:r>
       <w:r>
+        <w:rPr>
+          <w:b/>
+          <w:bCs/>
+        </w:rPr>
         <w:t xml:space="preserve"> </w:t>
       </w:r>
       <w:r>
+        <w:rPr>
+          <w:b/>
+          <w:bCs/>
+        </w:rPr>
         <w:t xml:space="preserve"> </w:t>
       </w:r>
     </w:p>
@@ -3642,70 +3705,115 @@
     </w:p>
     <w:p>
       <w:r>
-        <w:t>Le projet en question vise à fournir une solution informatique à un entrepreneur boulanger/meunier opérant dans un moulin traditionnel</w:t>
-      </w:r>
-      <w:r>
-        <w:t xml:space="preserve">. Celui-ci </w:t>
-      </w:r>
-      <w:r>
-        <w:t xml:space="preserve">organise </w:t>
-      </w:r>
-      <w:r>
-        <w:t xml:space="preserve">également </w:t>
-      </w:r>
-      <w:r>
-        <w:t xml:space="preserve">divers événements : stages d'apprentissage et visites pour ses clients. Il est essentiel de noter que le boulanger réalise deux fournées par semaine, le mercredi et le vendredi, et que la gestion </w:t>
-      </w:r>
-      <w:r>
-        <w:t>de</w:t>
+        <w:t>Le projet en question vis</w:t>
+      </w:r>
+      <w:r>
+        <w:t>ait</w:t>
+      </w:r>
+      <w:r>
+        <w:t xml:space="preserve"> à fournir une solution informatique à un entrepreneur boulanger/meunier opérant dans un moulin traditionnel. Celui-ci organise également divers événements : stages d'apprentissage et visites pour ses clients. Il est essentiel de noter que le boulanger réalise deux fournées par semaine, le mercredi et le vendredi, et que la gestion de ses stocks est </w:t>
+      </w:r>
+      <w:r>
+        <w:t>organisée</w:t>
+      </w:r>
+      <w:r>
+        <w:t xml:space="preserve"> en flux tendus.</w:t>
+      </w:r>
+    </w:p>
+    <w:p>
+      <w:r>
+        <w:t>Le boulanger/meunier du moulin a exprimé le besoin d</w:t>
+      </w:r>
+      <w:r>
+        <w:t xml:space="preserve">’un </w:t>
+      </w:r>
+      <w:r>
+        <w:t>site web</w:t>
       </w:r>
       <w:r>
         <w:t xml:space="preserve"> </w:t>
       </w:r>
       <w:r>
-        <w:t xml:space="preserve">ses </w:t>
-      </w:r>
-      <w:r>
-        <w:t xml:space="preserve">stocks est </w:t>
-      </w:r>
-      <w:r>
-        <w:t>organisé</w:t>
-      </w:r>
-      <w:r>
-        <w:t xml:space="preserve"> en flux tendus.</w:t>
-      </w:r>
-    </w:p>
-    <w:p>
-      <w:r>
-        <w:t>Le boulanger/meunier du moulin a exprimé le besoin de deux sites web distincts : un pour la prise de commandes des clients, concernant à la fois le pain et la farine, et un autre pour l'administration, offrant des fonctionnalités plus étendues. En effet, le boulanger souhaite pouvoir gérer les recettes de pain, ainsi que la facturation. Plus important encore, il veut pouvoir consolider les commandes pour une journée donnée afin de générer les recettes de fabrication des pâtes avec les quantités d'ingrédients appropriées.</w:t>
-      </w:r>
-    </w:p>
-    <w:p>
-      <w:r>
-        <w:t>« </w:t>
-      </w:r>
-      <w:r>
-        <w:t>Par exemple, s'il y a 4 commandes de pain aux noix, cela implique pour le boulanger de préparer une pâte avec 3,2 kg de farine T80, 145g de levain, 1,2 kg de noix, 887 ml d'eau et 6g de sel. En outre, il souhaite pouvoir générer des bons de livraison (par exemple, pour les pains aux noix : 3 pains de 1kg et 1 pain de 500g) et des étiquettes client correspondantes.</w:t>
-      </w:r>
-      <w:r>
-        <w:t> »</w:t>
+        <w:t xml:space="preserve">pour l'administration, offrant des fonctionnalités </w:t>
+      </w:r>
+      <w:r>
+        <w:t>étendues sur l’ensemble de la boulangerie/moulin</w:t>
+      </w:r>
+      <w:r>
+        <w:t>. En effet, le boulanger souhait</w:t>
+      </w:r>
+      <w:r>
+        <w:t>ait</w:t>
+      </w:r>
+      <w:r>
+        <w:t xml:space="preserve"> pouvoir gérer les recettes de pain, ainsi que la facturation. Plus important encore, il v</w:t>
+      </w:r>
+      <w:r>
+        <w:t>oulait</w:t>
+      </w:r>
+      <w:r>
+        <w:t xml:space="preserve"> pouvoir consolider les commandes pour une journée donnée afin de générer les recettes de fabrication des pâtes avec les quantités d'ingrédients appropriées.</w:t>
+      </w:r>
+    </w:p>
+    <w:p>
+      <w:r>
+        <w:t>« Par exemple, s'il y a 4 commandes de pain aux noix, cela implique pour le boulanger de préparer une pâte avec 3,2 kg de farine T80, 145g de levain, 1,2 kg de noix, 887 ml d'eau et 6g de sel. En outre, il souhaite pouvoir générer des bons de livraison (par exemple, pour les pains aux noix : 3 pains de 1kg et 1 pain de 500g) et des étiquettes client correspondantes. »</w:t>
       </w:r>
     </w:p>
     <w:p/>
     <w:p>
       <w:r>
-        <w:t>Le site vitrine concernant la prise de commande à été mise en place par le boulanger récemment, l’objectif de notre fine équipe, est de développer le back-office.</w:t>
-      </w:r>
-    </w:p>
-    <w:p>
-      <w:r>
-        <w:t>Notre tâche</w:t>
+        <w:t xml:space="preserve">Le site vitrine concernant la prise de commande </w:t>
+      </w:r>
+      <w:r>
+        <w:t>a</w:t>
+      </w:r>
+      <w:r>
+        <w:t xml:space="preserve"> été </w:t>
+      </w:r>
+      <w:r>
+        <w:t>mis</w:t>
+      </w:r>
+      <w:r>
+        <w:t xml:space="preserve"> en place par le boulanger</w:t>
+      </w:r>
+      <w:r>
+        <w:t xml:space="preserve"> au début de notre projet</w:t>
+      </w:r>
+      <w:r>
+        <w:t>, l’objectif de notre fine équipe</w:t>
+      </w:r>
+      <w:r>
+        <w:t xml:space="preserve"> </w:t>
+      </w:r>
+      <w:r>
+        <w:t>était</w:t>
+      </w:r>
+      <w:r>
+        <w:t xml:space="preserve"> </w:t>
+      </w:r>
+      <w:r>
+        <w:t xml:space="preserve">donc </w:t>
+      </w:r>
+      <w:r>
+        <w:t>de développer le back-office.</w:t>
+      </w:r>
+    </w:p>
+    <w:p>
+      <w:r>
+        <w:t>Nos tâches</w:t>
       </w:r>
       <w:r>
         <w:t xml:space="preserve"> se </w:t>
       </w:r>
       <w:r>
-        <w:t>déclinent en</w:t>
+        <w:t>déclin</w:t>
+      </w:r>
+      <w:r>
+        <w:t>ai</w:t>
+      </w:r>
+      <w:r>
+        <w:t>ent en</w:t>
       </w:r>
       <w:r>
         <w:t xml:space="preserve"> </w:t>
@@ -3729,10 +3837,10 @@
         <w:t>s</w:t>
       </w:r>
       <w:r>
-        <w:t xml:space="preserve"> à mettre en place</w:t>
-      </w:r>
-      <w:r>
-        <w:t xml:space="preserve"> : </w:t>
+        <w:t xml:space="preserve"> </w:t>
+      </w:r>
+      <w:r>
+        <w:t xml:space="preserve">: </w:t>
       </w:r>
     </w:p>
     <w:p>
@@ -3772,6 +3880,21 @@
       </w:r>
       <w:r>
         <w:t>prise de commande</w:t>
+      </w:r>
+    </w:p>
+    <w:p>
+      <w:pPr>
+        <w:rPr>
+          <w:b/>
+          <w:bCs/>
+        </w:rPr>
+      </w:pPr>
+      <w:r>
+        <w:rPr>
+          <w:b/>
+          <w:bCs/>
+        </w:rPr>
+        <w:t>Cependant nous avions décider d’essayer de rendre le site le plus complet possible en développement d’autres fonctionnalités.</w:t>
       </w:r>
     </w:p>
     <w:p/>
@@ -3797,12 +3920,18 @@
       </w:r>
       <w:bookmarkEnd w:id="2"/>
       <w:r>
-        <w:t>Initiales</w:t>
-      </w:r>
-    </w:p>
-    <w:p>
-      <w:r>
-        <w:t xml:space="preserve">La version du projet qui nous a été fournis avec pour objectif d’amélioration, fonctionnait sous le framework PHP : Symfony, ainsi qu’un système de gestion de base de </w:t>
+        <w:t>de l’existant</w:t>
+      </w:r>
+    </w:p>
+    <w:p>
+      <w:r>
+        <w:t xml:space="preserve">La version du projet qui nous a été fournis avec pour objectif d’amélioration, fonctionnait sous le </w:t>
+      </w:r>
+      <w:r>
+        <w:t>Framework</w:t>
+      </w:r>
+      <w:r>
+        <w:t xml:space="preserve"> PHP : Symfony, ainsi qu’un système de gestion de base de </w:t>
       </w:r>
       <w:r>
         <w:t>données</w:t>
@@ -3815,23 +3944,22 @@
       <w:r>
         <w:t xml:space="preserve">En 2022, un site web du </w:t>
       </w:r>
-      <w:r>
-        <w:t>B</w:t>
+      <w:proofErr w:type="spellStart"/>
+      <w:r>
+        <w:t>b</w:t>
       </w:r>
       <w:r>
         <w:t>ack-</w:t>
       </w:r>
       <w:r>
-        <w:t>E</w:t>
-      </w:r>
-      <w:r>
-        <w:t>nd a été développé</w:t>
-      </w:r>
-      <w:r>
-        <w:t xml:space="preserve"> par un étudiant de BUT 2 Informatique</w:t>
-      </w:r>
-      <w:r>
-        <w:t>, offrant les fonctionnalités suivantes :</w:t>
+        <w:t>e</w:t>
+      </w:r>
+      <w:r>
+        <w:t>nd</w:t>
+      </w:r>
+      <w:proofErr w:type="spellEnd"/>
+      <w:r>
+        <w:t xml:space="preserve"> a été développé par un étudiant de BUT 2 Informatique, offrant les fonctionnalités suivantes :</w:t>
       </w:r>
     </w:p>
     <w:p>
@@ -3843,7 +3971,13 @@
         </w:numPr>
       </w:pPr>
       <w:r>
-        <w:t>Connexion sécurisée : Le système garantit un accès sécurisé aux utilisateurs autorisés.</w:t>
+        <w:t>Connexion sécurisée : Le système garanti</w:t>
+      </w:r>
+      <w:r>
+        <w:t>ssai</w:t>
+      </w:r>
+      <w:r>
+        <w:t>t un accès sécurisé aux utilisateurs autorisés.</w:t>
       </w:r>
     </w:p>
     <w:p>
@@ -3855,7 +3989,13 @@
         </w:numPr>
       </w:pPr>
       <w:r>
-        <w:t xml:space="preserve">Prise de commandes pour les clients : Les clients peuvent passer des commandes </w:t>
+        <w:t xml:space="preserve">Prise de commandes pour les clients : Les clients </w:t>
+      </w:r>
+      <w:r>
+        <w:t>pouvaient</w:t>
+      </w:r>
+      <w:r>
+        <w:t xml:space="preserve"> passer des commandes </w:t>
       </w:r>
     </w:p>
     <w:p>
@@ -3867,7 +4007,13 @@
         </w:numPr>
       </w:pPr>
       <w:r>
-        <w:t>Établissement de la facture en format PDF : Le système génère automatiquement des factures au format PDF pour chaque commande réalisée.</w:t>
+        <w:t xml:space="preserve">Établissement de la facture en format PDF : Le système </w:t>
+      </w:r>
+      <w:r>
+        <w:t>générait</w:t>
+      </w:r>
+      <w:r>
+        <w:t xml:space="preserve"> automatiquement des factures au format PDF pour chaque commande réalisée.</w:t>
       </w:r>
     </w:p>
     <w:p>
@@ -3879,7 +4025,28 @@
         </w:numPr>
       </w:pPr>
       <w:r>
-        <w:t>Gestion des produits/recettes de pain : Le système permet la création, la modification et la suppression des produits et recettes de pain, incluant leur format (1kg, 500g, etc.). Il enregistre également la liste des ingrédients pour chaque recette, avec les quantités nécessaires pour produire 1kg de pain.</w:t>
+        <w:t>Gestion des produits/recettes de pain : Le système permet</w:t>
+      </w:r>
+      <w:r>
+        <w:t>tait</w:t>
+      </w:r>
+      <w:r>
+        <w:t xml:space="preserve"> la création, la modification et la suppression des produits et recettes de pain, incluant leur format (1kg, 500g, etc.). Il enregistr</w:t>
+      </w:r>
+      <w:r>
+        <w:t xml:space="preserve">ait </w:t>
+      </w:r>
+      <w:r>
+        <w:t>également la liste des ingrédients pour chaque recette, avec les quantités nécessaires pour</w:t>
+      </w:r>
+      <w:r>
+        <w:t xml:space="preserve"> les </w:t>
+      </w:r>
+      <w:r>
+        <w:t>produire</w:t>
+      </w:r>
+      <w:r>
+        <w:t>.</w:t>
       </w:r>
     </w:p>
     <w:p>
@@ -3889,15 +4056,73 @@
           <w:ilvl w:val="0"/>
           <w:numId w:val="31"/>
         </w:numPr>
-      </w:pPr>
-      <w:r>
-        <w:t xml:space="preserve">Gestion des clients </w:t>
+        <w:rPr>
+          <w:b/>
+          <w:bCs/>
+        </w:rPr>
+      </w:pPr>
+      <w:r>
+        <w:rPr>
+          <w:color w:val="FF0000"/>
+        </w:rPr>
+        <w:t>Gestion des clients</w:t>
+      </w:r>
+      <w:r>
+        <w:rPr>
+          <w:b/>
+          <w:bCs/>
+          <w:color w:val="FF0000"/>
+        </w:rPr>
+        <w:t xml:space="preserve"> </w:t>
+      </w:r>
+      <w:r>
+        <w:rPr>
+          <w:b/>
+          <w:bCs/>
+        </w:rPr>
+        <w:t>&lt;- faux il n’y en avait pas</w:t>
       </w:r>
     </w:p>
     <w:p>
       <w:pPr>
         <w:pStyle w:val="Paragraphedeliste"/>
-      </w:pPr>
+        <w:numPr>
+          <w:ilvl w:val="0"/>
+          <w:numId w:val="31"/>
+        </w:numPr>
+        <w:rPr>
+          <w:b/>
+          <w:bCs/>
+        </w:rPr>
+      </w:pPr>
+      <w:r>
+        <w:rPr>
+          <w:b/>
+          <w:bCs/>
+        </w:rPr>
+        <w:t>Le système de création de compte n’était pas tout à fait opérationnel</w:t>
+      </w:r>
+      <w:r>
+        <w:rPr>
+          <w:b/>
+          <w:bCs/>
+        </w:rPr>
+        <w:t xml:space="preserve"> (le rôle « user </w:t>
+      </w:r>
+      <w:r>
+        <w:rPr>
+          <w:b/>
+          <w:bCs/>
+        </w:rPr>
+        <w:t>» n’était</w:t>
+      </w:r>
+      <w:r>
+        <w:rPr>
+          <w:b/>
+          <w:bCs/>
+        </w:rPr>
+        <w:t xml:space="preserve"> pas attribué)</w:t>
+      </w:r>
     </w:p>
     <w:p>
       <w:pPr>
@@ -3915,37 +4140,59 @@
     <w:p>
       <w:pPr>
         <w:rPr>
-          <w:color w:val="000000" w:themeColor="text1"/>
+          <w:color w:val="FF0000"/>
         </w:rPr>
       </w:pPr>
       <w:bookmarkStart w:id="4" w:name="_Toc148439822"/>
       <w:r>
         <w:rPr>
-          <w:color w:val="000000" w:themeColor="text1"/>
+          <w:b/>
+          <w:bCs/>
+          <w:color w:val="000000" w:themeColor="text1"/>
+        </w:rPr>
+        <w:t xml:space="preserve">Plusieurs attentes nous avaient été communiqués </w:t>
+      </w:r>
+      <w:r>
+        <w:rPr>
+          <w:b/>
+          <w:bCs/>
+          <w:color w:val="000000" w:themeColor="text1"/>
+        </w:rPr>
+        <w:t>par l’enseignante qui ont été clarifiées au fur et à mesure des entretiens</w:t>
+      </w:r>
+      <w:r>
+        <w:rPr>
+          <w:color w:val="000000" w:themeColor="text1"/>
+        </w:rPr>
+        <w:t xml:space="preserve"> </w:t>
+      </w:r>
+      <w:r>
+        <w:rPr>
+          <w:color w:val="FF0000"/>
         </w:rPr>
         <w:t>Pour ce projet</w:t>
       </w:r>
       <w:r>
         <w:rPr>
-          <w:color w:val="000000" w:themeColor="text1"/>
+          <w:color w:val="FF0000"/>
         </w:rPr>
         <w:t>, alors sous notre responsabilité concernant la suite de son développement,</w:t>
       </w:r>
       <w:r>
         <w:rPr>
-          <w:color w:val="000000" w:themeColor="text1"/>
+          <w:color w:val="FF0000"/>
         </w:rPr>
         <w:t xml:space="preserve"> plusieurs attentes nous ont été </w:t>
       </w:r>
       <w:r>
         <w:rPr>
-          <w:color w:val="000000" w:themeColor="text1"/>
+          <w:color w:val="FF0000"/>
         </w:rPr>
         <w:t>communiqué et définis avec l’enseignante tutrice du projet</w:t>
       </w:r>
       <w:r>
         <w:rPr>
-          <w:color w:val="000000" w:themeColor="text1"/>
+          <w:color w:val="FF0000"/>
         </w:rPr>
         <w:t xml:space="preserve">. </w:t>
       </w:r>
@@ -3971,14 +4218,20 @@
           <w:numId w:val="11"/>
         </w:numPr>
         <w:rPr>
-          <w:color w:val="000000" w:themeColor="text1"/>
-        </w:rPr>
-      </w:pPr>
-      <w:r>
-        <w:rPr>
-          <w:color w:val="000000" w:themeColor="text1"/>
-        </w:rPr>
-        <w:t xml:space="preserve">Comme un site web pour les clients. Où ils pourront avoir accès aux informations du moulin comme les horaires d’ouvertures, l’adresse, les évènements… Mais surtout, un endroit où ils pourront effectués des commandes et par conséquents voir ce que le moulin propose à la vente. Ceci implique donc le développement de toute la partie « site vitrine » du côté Client (frontend) ainsi que la gestion des comptes clients. </w:t>
+          <w:color w:val="FF0000"/>
+        </w:rPr>
+      </w:pPr>
+      <w:r>
+        <w:rPr>
+          <w:color w:val="FF0000"/>
+        </w:rPr>
+        <w:t xml:space="preserve">Comme un site web pour les clients. Ils devaient avoir accès aux informations du moulin comme les horaires d’ouverture, l’adresse, les évènements… Mais surtout, un endroit où ils pourraient effectuer des commandes et par conséquent voir ce que le moulin proposait à la vente. Cela impliquait donc le développement de toute la partie « site vitrine » du côté Client (frontend) </w:t>
+      </w:r>
+      <w:r>
+        <w:rPr>
+          <w:color w:val="FF0000"/>
+        </w:rPr>
+        <w:t>ainsi que la gestion des comptes clients.</w:t>
       </w:r>
     </w:p>
     <w:p>
@@ -3994,9 +4247,51 @@
       </w:pPr>
       <w:r>
         <w:rPr>
-          <w:color w:val="000000" w:themeColor="text1"/>
-        </w:rPr>
-        <w:t>Deuxièmement, sur la partie Backend, il manque une partie indispensable pour le boulanger. C’est-à-dire l’agrégation des commandes par ingrédient, il faut qu’il puisse préparer ses pâtes par type de pain.</w:t>
+          <w:color w:val="FF0000"/>
+        </w:rPr>
+        <w:t>Deuxièmement</w:t>
+      </w:r>
+      <w:r>
+        <w:rPr>
+          <w:color w:val="000000" w:themeColor="text1"/>
+        </w:rPr>
+        <w:t xml:space="preserve">, </w:t>
+      </w:r>
+      <w:r>
+        <w:rPr>
+          <w:color w:val="FF0000"/>
+        </w:rPr>
+        <w:t xml:space="preserve">sur la partie Backend, </w:t>
+      </w:r>
+      <w:r>
+        <w:rPr>
+          <w:color w:val="000000" w:themeColor="text1"/>
+        </w:rPr>
+        <w:t xml:space="preserve">il </w:t>
+      </w:r>
+      <w:r>
+        <w:rPr>
+          <w:color w:val="000000" w:themeColor="text1"/>
+        </w:rPr>
+        <w:t>manquait</w:t>
+      </w:r>
+      <w:r>
+        <w:rPr>
+          <w:color w:val="000000" w:themeColor="text1"/>
+        </w:rPr>
+        <w:t xml:space="preserve"> une partie indispensable pour le boulanger. C’est-à-dire l’agrégation des commandes par ingrédient, il</w:t>
+      </w:r>
+      <w:r>
+        <w:rPr>
+          <w:color w:val="000000" w:themeColor="text1"/>
+        </w:rPr>
+        <w:t xml:space="preserve"> fallait</w:t>
+      </w:r>
+      <w:r>
+        <w:rPr>
+          <w:color w:val="000000" w:themeColor="text1"/>
+        </w:rPr>
+        <w:t xml:space="preserve"> qu’il puisse préparer ses pâtes par type de pain.</w:t>
       </w:r>
     </w:p>
     <w:p>
@@ -4014,33 +4309,147 @@
         <w:rPr>
           <w:color w:val="000000" w:themeColor="text1"/>
         </w:rPr>
-        <w:t>Ensuite toujours du côté backend, il faudra ajouter une partie « gestion des stocks » pour les matières premières.</w:t>
-      </w:r>
-    </w:p>
-    <w:p>
-      <w:pPr>
-        <w:rPr>
-          <w:color w:val="000000" w:themeColor="text1"/>
-        </w:rPr>
-      </w:pPr>
-      <w:r>
-        <w:rPr>
-          <w:color w:val="000000" w:themeColor="text1"/>
-        </w:rPr>
-        <w:t>Nous n’allons pas toucher aux technologies mais faire une petite partie de débogage de certaines fonctionnalités qui ne sont pas correctement implémentées.</w:t>
-      </w:r>
-    </w:p>
-    <w:p>
-      <w:pPr>
-        <w:rPr>
-          <w:color w:val="000000" w:themeColor="text1"/>
-        </w:rPr>
-      </w:pPr>
-      <w:r>
-        <w:rPr>
-          <w:color w:val="000000" w:themeColor="text1"/>
-        </w:rPr>
-        <w:t>Pour ce qui est des points techniques transversaux à améliorer, il y a :</w:t>
+        <w:t xml:space="preserve">Ensuite </w:t>
+      </w:r>
+      <w:r>
+        <w:rPr>
+          <w:color w:val="FF0000"/>
+        </w:rPr>
+        <w:t>toujours du côté backend</w:t>
+      </w:r>
+      <w:r>
+        <w:rPr>
+          <w:color w:val="000000" w:themeColor="text1"/>
+        </w:rPr>
+        <w:t xml:space="preserve">, il </w:t>
+      </w:r>
+      <w:r>
+        <w:rPr>
+          <w:color w:val="000000" w:themeColor="text1"/>
+        </w:rPr>
+        <w:t>fallait</w:t>
+      </w:r>
+      <w:r>
+        <w:rPr>
+          <w:color w:val="000000" w:themeColor="text1"/>
+        </w:rPr>
+        <w:t xml:space="preserve"> ajouter une partie « gestion des stocks » pour les matières premières.</w:t>
+      </w:r>
+    </w:p>
+    <w:p>
+      <w:pPr>
+        <w:rPr>
+          <w:color w:val="000000" w:themeColor="text1"/>
+        </w:rPr>
+      </w:pPr>
+      <w:r>
+        <w:rPr>
+          <w:color w:val="000000" w:themeColor="text1"/>
+        </w:rPr>
+        <w:t xml:space="preserve">Nous </w:t>
+      </w:r>
+      <w:r>
+        <w:rPr>
+          <w:color w:val="000000" w:themeColor="text1"/>
+        </w:rPr>
+        <w:t>n’avions</w:t>
+      </w:r>
+      <w:r>
+        <w:rPr>
+          <w:color w:val="000000" w:themeColor="text1"/>
+        </w:rPr>
+        <w:t xml:space="preserve"> pas directement </w:t>
+      </w:r>
+      <w:r>
+        <w:rPr>
+          <w:color w:val="000000" w:themeColor="text1"/>
+        </w:rPr>
+        <w:t>touch</w:t>
+      </w:r>
+      <w:r>
+        <w:rPr>
+          <w:color w:val="000000" w:themeColor="text1"/>
+        </w:rPr>
+        <w:t>é</w:t>
+      </w:r>
+      <w:r>
+        <w:rPr>
+          <w:color w:val="000000" w:themeColor="text1"/>
+        </w:rPr>
+        <w:t xml:space="preserve"> aux technologies mais </w:t>
+      </w:r>
+      <w:r>
+        <w:rPr>
+          <w:color w:val="000000" w:themeColor="text1"/>
+        </w:rPr>
+        <w:t>av</w:t>
+      </w:r>
+      <w:r>
+        <w:rPr>
+          <w:color w:val="000000" w:themeColor="text1"/>
+        </w:rPr>
+        <w:t>i</w:t>
+      </w:r>
+      <w:r>
+        <w:rPr>
+          <w:color w:val="000000" w:themeColor="text1"/>
+        </w:rPr>
+        <w:t>ons fait</w:t>
+      </w:r>
+      <w:r>
+        <w:rPr>
+          <w:color w:val="000000" w:themeColor="text1"/>
+        </w:rPr>
+        <w:t xml:space="preserve"> une petite partie de débogage de certaines fonctionnalités qui n</w:t>
+      </w:r>
+      <w:r>
+        <w:rPr>
+          <w:color w:val="000000" w:themeColor="text1"/>
+        </w:rPr>
+        <w:t>’étaient</w:t>
+      </w:r>
+      <w:r>
+        <w:rPr>
+          <w:color w:val="000000" w:themeColor="text1"/>
+        </w:rPr>
+        <w:t xml:space="preserve"> pas correctement implémentées.</w:t>
+      </w:r>
+    </w:p>
+    <w:p>
+      <w:pPr>
+        <w:rPr>
+          <w:color w:val="000000" w:themeColor="text1"/>
+        </w:rPr>
+      </w:pPr>
+      <w:r>
+        <w:rPr>
+          <w:color w:val="000000" w:themeColor="text1"/>
+        </w:rPr>
+        <w:t xml:space="preserve">Pour ce qui </w:t>
+      </w:r>
+      <w:r>
+        <w:rPr>
+          <w:color w:val="000000" w:themeColor="text1"/>
+        </w:rPr>
+        <w:t>était</w:t>
+      </w:r>
+      <w:r>
+        <w:rPr>
+          <w:color w:val="000000" w:themeColor="text1"/>
+        </w:rPr>
+        <w:t xml:space="preserve"> des points techniques transversaux à améliorer, il y a</w:t>
+      </w:r>
+      <w:r>
+        <w:rPr>
+          <w:color w:val="000000" w:themeColor="text1"/>
+        </w:rPr>
+        <w:t>vait</w:t>
+      </w:r>
+      <w:r>
+        <w:rPr>
+          <w:color w:val="000000" w:themeColor="text1"/>
+        </w:rPr>
+        <w:t> :</w:t>
       </w:r>
     </w:p>
     <w:p>
@@ -4058,7 +4467,43 @@
         <w:rPr>
           <w:color w:val="000000" w:themeColor="text1"/>
         </w:rPr>
-        <w:t>L’accessibilité, garantir que notre application puisse être utilisée par un large public (jeunes, personnes âgées ou même en situation d’handicap).</w:t>
+        <w:t xml:space="preserve">L’accessibilité, </w:t>
+      </w:r>
+      <w:r>
+        <w:rPr>
+          <w:color w:val="000000" w:themeColor="text1"/>
+        </w:rPr>
+        <w:t>garantissant</w:t>
+      </w:r>
+      <w:r>
+        <w:rPr>
+          <w:color w:val="000000" w:themeColor="text1"/>
+        </w:rPr>
+        <w:t xml:space="preserve"> que </w:t>
+      </w:r>
+      <w:r>
+        <w:rPr>
+          <w:color w:val="000000" w:themeColor="text1"/>
+        </w:rPr>
+        <w:t>l’</w:t>
+      </w:r>
+      <w:r>
+        <w:rPr>
+          <w:color w:val="000000" w:themeColor="text1"/>
+        </w:rPr>
+        <w:t xml:space="preserve">application </w:t>
+      </w:r>
+      <w:r>
+        <w:rPr>
+          <w:color w:val="000000" w:themeColor="text1"/>
+        </w:rPr>
+        <w:t>pouvait</w:t>
+      </w:r>
+      <w:r>
+        <w:rPr>
+          <w:color w:val="000000" w:themeColor="text1"/>
+        </w:rPr>
+        <w:t xml:space="preserve"> être utilisée par un large public (jeunes, personnes âgées ou même en situation d’handicap).</w:t>
       </w:r>
     </w:p>
     <w:p>
@@ -4076,7 +4521,20 @@
         <w:rPr>
           <w:color w:val="000000" w:themeColor="text1"/>
         </w:rPr>
-        <w:t>L’ergonomie, qui concerne l’expérience utilisateur globale et la facilité d'utilisation de notre application.</w:t>
+        <w:lastRenderedPageBreak/>
+        <w:t>L’ergonomie, qui concern</w:t>
+      </w:r>
+      <w:r>
+        <w:rPr>
+          <w:color w:val="000000" w:themeColor="text1"/>
+        </w:rPr>
+        <w:t>ait</w:t>
+      </w:r>
+      <w:r>
+        <w:rPr>
+          <w:color w:val="000000" w:themeColor="text1"/>
+        </w:rPr>
+        <w:t xml:space="preserve"> l’expérience utilisateur globale et la facilité d'utilisation de notre application.</w:t>
       </w:r>
     </w:p>
     <w:p>
@@ -4094,7 +4552,45 @@
         <w:rPr>
           <w:color w:val="000000" w:themeColor="text1"/>
         </w:rPr>
-        <w:t xml:space="preserve">Nous allons refaire entièrement le système de routing de l’application pour intégrer le côté client. </w:t>
+        <w:t xml:space="preserve">Nous </w:t>
+      </w:r>
+      <w:r>
+        <w:rPr>
+          <w:color w:val="000000" w:themeColor="text1"/>
+        </w:rPr>
+        <w:t xml:space="preserve">avons </w:t>
+      </w:r>
+      <w:r>
+        <w:rPr>
+          <w:color w:val="000000" w:themeColor="text1"/>
+        </w:rPr>
+        <w:t xml:space="preserve">entièrement </w:t>
+      </w:r>
+      <w:r>
+        <w:rPr>
+          <w:color w:val="000000" w:themeColor="text1"/>
+        </w:rPr>
+        <w:t xml:space="preserve">refait </w:t>
+      </w:r>
+      <w:r>
+        <w:rPr>
+          <w:color w:val="000000" w:themeColor="text1"/>
+        </w:rPr>
+        <w:t xml:space="preserve">le système de </w:t>
+      </w:r>
+      <w:proofErr w:type="spellStart"/>
+      <w:r>
+        <w:rPr>
+          <w:color w:val="000000" w:themeColor="text1"/>
+        </w:rPr>
+        <w:t>routing</w:t>
+      </w:r>
+      <w:proofErr w:type="spellEnd"/>
+      <w:r>
+        <w:rPr>
+          <w:color w:val="000000" w:themeColor="text1"/>
+        </w:rPr>
+        <w:t xml:space="preserve"> de l’application pour intégrer le côté client. </w:t>
       </w:r>
     </w:p>
     <w:p>
@@ -4112,8 +4608,37 @@
         <w:rPr>
           <w:color w:val="000000" w:themeColor="text1"/>
         </w:rPr>
-        <w:lastRenderedPageBreak/>
-        <w:t>Ainsi la structure de certaines pages va être optimisée pour une meilleure compréhension et une navigation plus fluide.</w:t>
+        <w:t xml:space="preserve">Ainsi la structure de certaines pages </w:t>
+      </w:r>
+      <w:r>
+        <w:rPr>
+          <w:color w:val="000000" w:themeColor="text1"/>
+        </w:rPr>
+        <w:t>a été</w:t>
+      </w:r>
+      <w:r>
+        <w:rPr>
+          <w:color w:val="000000" w:themeColor="text1"/>
+        </w:rPr>
+        <w:t xml:space="preserve"> optimisée pour une meilleure compréhension et une navigation plus fluide.</w:t>
+      </w:r>
+    </w:p>
+    <w:p>
+      <w:pPr>
+        <w:pStyle w:val="Paragraphedeliste"/>
+        <w:numPr>
+          <w:ilvl w:val="0"/>
+          <w:numId w:val="12"/>
+        </w:numPr>
+        <w:rPr>
+          <w:color w:val="000000" w:themeColor="text1"/>
+        </w:rPr>
+      </w:pPr>
+      <w:r>
+        <w:rPr>
+          <w:color w:val="000000" w:themeColor="text1"/>
+        </w:rPr>
+        <w:t>La performance était aussi un aspect essentiel de l'expérience utilisateur. Des ralentissements et des temps de chargement prolongés peuvent dissuader les utilisateurs d’utiliser l’application. Or, ce n’était pas le but recherché. Il fallait, au contraire, attirer la clientèle.</w:t>
       </w:r>
     </w:p>
     <w:p>
@@ -4131,7 +4656,67 @@
         <w:rPr>
           <w:color w:val="000000" w:themeColor="text1"/>
         </w:rPr>
-        <w:t xml:space="preserve">Nous allons aussi adapter l’ergonomie de l’application à différents devices (téléphones, tablettes, ordinateurs).  </w:t>
+        <w:t xml:space="preserve">Nous </w:t>
+      </w:r>
+      <w:r>
+        <w:rPr>
+          <w:color w:val="000000" w:themeColor="text1"/>
+        </w:rPr>
+        <w:t>avons</w:t>
+      </w:r>
+      <w:r>
+        <w:rPr>
+          <w:color w:val="000000" w:themeColor="text1"/>
+        </w:rPr>
+        <w:t xml:space="preserve"> donc amélior</w:t>
+      </w:r>
+      <w:r>
+        <w:rPr>
+          <w:color w:val="000000" w:themeColor="text1"/>
+        </w:rPr>
+        <w:t>é</w:t>
+      </w:r>
+      <w:r>
+        <w:rPr>
+          <w:color w:val="000000" w:themeColor="text1"/>
+        </w:rPr>
+        <w:t xml:space="preserve"> le temps de chargement des pages et </w:t>
+      </w:r>
+      <w:r>
+        <w:rPr>
+          <w:color w:val="000000" w:themeColor="text1"/>
+        </w:rPr>
+        <w:t>optimisé</w:t>
+      </w:r>
+      <w:r>
+        <w:rPr>
+          <w:color w:val="000000" w:themeColor="text1"/>
+        </w:rPr>
+        <w:t xml:space="preserve"> leur contenu.</w:t>
+      </w:r>
+    </w:p>
+    <w:p>
+      <w:pPr>
+        <w:pStyle w:val="Paragraphedeliste"/>
+        <w:numPr>
+          <w:ilvl w:val="1"/>
+          <w:numId w:val="12"/>
+        </w:numPr>
+        <w:rPr>
+          <w:color w:val="000000" w:themeColor="text1"/>
+        </w:rPr>
+      </w:pPr>
+      <w:r>
+        <w:rPr>
+          <w:color w:val="000000" w:themeColor="text1"/>
+        </w:rPr>
+        <w:t xml:space="preserve">Nous avons également mis en cache </w:t>
+      </w:r>
+      <w:r>
+        <w:rPr>
+          <w:color w:val="000000" w:themeColor="text1"/>
+        </w:rPr>
+        <w:t>certaines ressources statiques.</w:t>
       </w:r>
     </w:p>
     <w:p>
@@ -4142,125 +4727,10 @@
           <w:numId w:val="12"/>
         </w:numPr>
         <w:rPr>
-          <w:color w:val="000000" w:themeColor="text1"/>
-        </w:rPr>
-      </w:pPr>
-      <w:r>
-        <w:rPr>
-          <w:color w:val="000000" w:themeColor="text1"/>
-        </w:rPr>
-        <w:t xml:space="preserve">La performance, qui est aussi un aspect essentiel de l'expérience utilisateur. Des ralentissements et des temps de chargement prolongés peuvent dissuader les utilisateurs d’utilisé notre application. Or, ce n’est pas le but recherché. Il faut, au contraire, attirer la clientèle. </w:t>
-      </w:r>
-    </w:p>
-    <w:p>
-      <w:pPr>
-        <w:pStyle w:val="Paragraphedeliste"/>
-        <w:numPr>
-          <w:ilvl w:val="1"/>
-          <w:numId w:val="12"/>
-        </w:numPr>
-        <w:rPr>
-          <w:color w:val="000000" w:themeColor="text1"/>
-        </w:rPr>
-      </w:pPr>
-      <w:r>
-        <w:rPr>
-          <w:color w:val="000000" w:themeColor="text1"/>
-        </w:rPr>
-        <w:t>Nous allons donc améliorer le temps de chargement des pages et optimiser leur contenu.</w:t>
-      </w:r>
-    </w:p>
-    <w:p>
-      <w:pPr>
-        <w:pStyle w:val="Paragraphedeliste"/>
-        <w:numPr>
-          <w:ilvl w:val="1"/>
-          <w:numId w:val="12"/>
-        </w:numPr>
-        <w:rPr>
-          <w:color w:val="000000" w:themeColor="text1"/>
-        </w:rPr>
-      </w:pPr>
-      <w:r>
-        <w:rPr>
-          <w:color w:val="000000" w:themeColor="text1"/>
-        </w:rPr>
-        <w:t>Mais aussi mettre en cache certaines ressources statiques.</w:t>
-      </w:r>
-    </w:p>
-    <w:p>
-      <w:pPr>
-        <w:ind w:firstLine="576"/>
-        <w:rPr>
-          <w:color w:val="000000" w:themeColor="text1"/>
-        </w:rPr>
-      </w:pPr>
-      <w:r>
-        <w:rPr>
-          <w:color w:val="000000" w:themeColor="text1"/>
-        </w:rPr>
-        <w:t>En conclusion, en améliorant l'accessibilité, l'ergonomie et les performances de notre application, nous renforcerons l'expérience utilisateur et augmenterons la satisfaction de nos utilisateurs. Ces mesures sont essentielles pour garantir que notre application reste compétitive sur le marché et qu'elle puisse être utilisée par tous, sans aucune entrave technique.</w:t>
-      </w:r>
-    </w:p>
-    <w:p>
-      <w:pPr>
-        <w:pStyle w:val="Titre2"/>
-      </w:pPr>
-      <w:r>
-        <w:t>Présentation de l’</w:t>
-      </w:r>
-      <w:r>
-        <w:t>Équipe</w:t>
-      </w:r>
-      <w:bookmarkEnd w:id="4"/>
-    </w:p>
-    <w:p>
-      <w:pPr>
-        <w:rPr>
-          <w:color w:val="000000" w:themeColor="text1"/>
-        </w:rPr>
-      </w:pPr>
-      <w:bookmarkStart w:id="5" w:name="_Toc148439823"/>
-      <w:r>
-        <w:rPr>
-          <w:color w:val="000000" w:themeColor="text1"/>
-        </w:rPr>
-        <w:t>Notre équipe est composée de quatre membres, dont 3 hommes et une femme. Chacun apportant des compétences techniques uniques et complémentaires à ce projet. De plus notre expérience d'alternant en entreprise renforce notre expertise dans des domaines spécifiques. Ce qui nous a d’ailleurs permis de nous repartir naturellement les tâches en fonction de nous compétences ainsi que nos envies.</w:t>
-      </w:r>
-    </w:p>
-    <w:p>
-      <w:pPr>
-        <w:rPr>
-          <w:color w:val="000000" w:themeColor="text1"/>
-        </w:rPr>
-      </w:pPr>
-    </w:p>
-    <w:p>
-      <w:pPr>
-        <w:rPr>
-          <w:color w:val="000000" w:themeColor="text1"/>
-        </w:rPr>
-      </w:pPr>
-      <w:r>
-        <w:rPr>
           <w:b/>
           <w:bCs/>
           <w:color w:val="000000" w:themeColor="text1"/>
         </w:rPr>
-        <w:t>Pauline (Membre Frontend/Backend) :</w:t>
-      </w:r>
-      <w:r>
-        <w:rPr>
-          <w:color w:val="000000" w:themeColor="text1"/>
-        </w:rPr>
-        <w:t xml:space="preserve">  Pauline notre membre frontend possède une expérience variée dans le développement web, avec une forte inclination pour l'aspect utilisateur. Son côté créatif sera mis en avant durant la création de la partie site client. En entreprise, elle a acquis des compétences en frontend et en backend. Sa polyvalence sera un atout précieux pour notre équipe.</w:t>
-      </w:r>
-    </w:p>
-    <w:p>
-      <w:pPr>
-        <w:rPr>
-          <w:color w:val="000000" w:themeColor="text1"/>
-        </w:rPr>
       </w:pPr>
       <w:r>
         <w:rPr>
@@ -4268,7 +4738,7 @@
           <w:bCs/>
           <w:color w:val="000000" w:themeColor="text1"/>
         </w:rPr>
-        <w:t>Lilian (Membre (Membre Backend</w:t>
+        <w:t>L’évolutivité</w:t>
       </w:r>
       <w:r>
         <w:rPr>
@@ -4276,214 +4746,120 @@
           <w:bCs/>
           <w:color w:val="000000" w:themeColor="text1"/>
         </w:rPr>
-        <w:t>/ Frontend</w:t>
-      </w:r>
+        <w:t xml:space="preserve">, en évitant d’avoir recours à des outils externes sur lesquels nous n’avons pas la main, notamment en téléchargeant localement les dépendances externes au projet plutôt qu’en utilisant des liens. </w:t>
+      </w:r>
+    </w:p>
+    <w:p>
+      <w:pPr>
+        <w:ind w:left="360" w:firstLine="348"/>
+        <w:rPr>
+          <w:color w:val="000000" w:themeColor="text1"/>
+        </w:rPr>
+      </w:pPr>
+      <w:r>
+        <w:rPr>
+          <w:color w:val="000000" w:themeColor="text1"/>
+        </w:rPr>
+        <w:t>En conclusion, en améliorant l'accessibilité, l'ergonomie et les performances de notre application, nous avons renforcé l'expérience utilisateur et augmenté la satisfaction de nos utilisateurs. Ces mesures étaient essentielles pour garantir que notre application reste compétitive sur le marché et qu'elle puisse être utilisée par tous, sans aucune entrave technique.</w:t>
+      </w:r>
+    </w:p>
+    <w:p>
+      <w:pPr>
+        <w:pStyle w:val="Titre2"/>
+      </w:pPr>
+      <w:r>
+        <w:t>Présentation de l’</w:t>
+      </w:r>
+      <w:r>
+        <w:t>Équipe</w:t>
+      </w:r>
+      <w:bookmarkEnd w:id="4"/>
+    </w:p>
+    <w:p>
+      <w:pPr>
+        <w:rPr>
+          <w:color w:val="000000" w:themeColor="text1"/>
+        </w:rPr>
+      </w:pPr>
+      <w:bookmarkStart w:id="5" w:name="_Toc148439823"/>
+      <w:r>
+        <w:rPr>
+          <w:color w:val="000000" w:themeColor="text1"/>
+        </w:rPr>
+        <w:t>Notre équipe est composée de quatre membres, dont 3 hommes et une femme. Chacun apportant des compétences techniques uniques et complémentaires à ce projet. De plus notre expérience d'alternant en entreprise renforce notre expertise dans des domaines spécifiques. Ce qui nous a d’ailleurs permis de nous repartir naturellement les tâches en fonction de nous compétences ainsi que nos envies.</w:t>
+      </w:r>
+    </w:p>
+    <w:p>
+      <w:pPr>
+        <w:rPr>
+          <w:color w:val="000000" w:themeColor="text1"/>
+        </w:rPr>
+      </w:pPr>
+    </w:p>
+    <w:p>
+      <w:pPr>
+        <w:rPr>
+          <w:color w:val="000000" w:themeColor="text1"/>
+        </w:rPr>
+      </w:pPr>
       <w:r>
         <w:rPr>
           <w:b/>
           <w:bCs/>
           <w:color w:val="000000" w:themeColor="text1"/>
         </w:rPr>
-        <w:t>)</w:t>
-      </w:r>
-      <w:r>
-        <w:rPr>
-          <w:color w:val="000000" w:themeColor="text1"/>
-        </w:rPr>
-        <w:t xml:space="preserve"> : </w:t>
-      </w:r>
-      <w:r>
-        <w:rPr>
-          <w:color w:val="000000" w:themeColor="text1"/>
-        </w:rPr>
-        <w:t>En tant que développeur au sein de l'équipe, Lilian Ouraha se spécialise principalement dans le développement back-end, démontrant une passion particulière pour la modélisation et la gestion des données. Son expérience en entreprise lui a permis de développer des compétences solides dans ce domaine.</w:t>
-      </w:r>
-      <w:r>
-        <w:rPr>
-          <w:color w:val="000000" w:themeColor="text1"/>
-        </w:rPr>
-        <w:t xml:space="preserve"> </w:t>
-      </w:r>
-      <w:r>
-        <w:rPr>
-          <w:color w:val="000000" w:themeColor="text1"/>
-        </w:rPr>
-        <w:t>Lilian Ouraha a pour objectif de continuer à progresser dans le développement back-end, mettant l'accent sur la maîtrise des compétences liées à la modélisation et à la gestion des données. Son engagement envers l'amélioration continue de ses compétences témoigne de sa volonté de devenir un développeur back-end accompli au sein de l'équipe.</w:t>
-      </w:r>
-    </w:p>
-    <w:p>
-      <w:pPr>
-        <w:rPr>
-          <w:color w:val="000000" w:themeColor="text1"/>
-        </w:rPr>
-      </w:pPr>
+        <w:t>Pauline (Membre Frontend/</w:t>
+      </w:r>
       <w:r>
         <w:rPr>
           <w:b/>
           <w:bCs/>
-          <w:color w:val="000000" w:themeColor="text1"/>
-        </w:rPr>
-        <w:t>Jean-François (Membre Frontend/Backend)</w:t>
-      </w:r>
-      <w:r>
-        <w:rPr>
-          <w:color w:val="000000" w:themeColor="text1"/>
-        </w:rPr>
-        <w:t xml:space="preserve"> :  </w:t>
-      </w:r>
-      <w:r>
-        <w:rPr>
-          <w:color w:val="000000" w:themeColor="text1"/>
-        </w:rPr>
-        <w:t>Étudiant passionné par le développement web</w:t>
-      </w:r>
-      <w:r>
-        <w:rPr>
-          <w:color w:val="000000" w:themeColor="text1"/>
-        </w:rPr>
-        <w:t xml:space="preserve"> et </w:t>
-      </w:r>
-      <w:r>
-        <w:rPr>
-          <w:color w:val="000000" w:themeColor="text1"/>
-        </w:rPr>
-        <w:t>la cybersécurité.</w:t>
-      </w:r>
-      <w:r>
-        <w:rPr>
-          <w:color w:val="000000" w:themeColor="text1"/>
-        </w:rPr>
-        <w:t xml:space="preserve"> </w:t>
-      </w:r>
-      <w:r>
-        <w:rPr>
-          <w:color w:val="000000" w:themeColor="text1"/>
-        </w:rPr>
-        <w:t xml:space="preserve">Il </w:t>
-      </w:r>
-      <w:r>
-        <w:rPr>
-          <w:color w:val="000000" w:themeColor="text1"/>
-        </w:rPr>
-        <w:t xml:space="preserve">apprécie particulièrement résoudre des problèmes techniques, découvrir de nouvelles technologies et repousser les limites de </w:t>
-      </w:r>
-      <w:r>
-        <w:rPr>
-          <w:color w:val="000000" w:themeColor="text1"/>
-        </w:rPr>
-        <w:t>ses</w:t>
-      </w:r>
-      <w:r>
-        <w:rPr>
-          <w:color w:val="000000" w:themeColor="text1"/>
-        </w:rPr>
-        <w:t xml:space="preserve"> compétences. </w:t>
-      </w:r>
-      <w:r>
-        <w:rPr>
-          <w:color w:val="000000" w:themeColor="text1"/>
-        </w:rPr>
-        <w:t xml:space="preserve"> </w:t>
-      </w:r>
-      <w:r>
-        <w:rPr>
-          <w:color w:val="000000" w:themeColor="text1"/>
-        </w:rPr>
-        <w:t>Son</w:t>
-      </w:r>
-      <w:r>
-        <w:rPr>
-          <w:color w:val="000000" w:themeColor="text1"/>
-        </w:rPr>
-        <w:t xml:space="preserve"> objectif est de continuer à apprendre et à évoluer dans ces domaines afin de pouvoir jouer un rôle actif dans</w:t>
-      </w:r>
-      <w:r>
-        <w:rPr>
-          <w:color w:val="000000" w:themeColor="text1"/>
-        </w:rPr>
-        <w:t xml:space="preserve"> cybersécurité des systèmes informatiques</w:t>
-      </w:r>
-      <w:r>
-        <w:rPr>
-          <w:color w:val="000000" w:themeColor="text1"/>
-        </w:rPr>
-        <w:t>.</w:t>
-      </w:r>
-      <w:r>
-        <w:rPr>
-          <w:color w:val="000000" w:themeColor="text1"/>
-        </w:rPr>
-        <w:t xml:space="preserve"> </w:t>
-      </w:r>
-      <w:r>
-        <w:rPr>
-          <w:color w:val="000000" w:themeColor="text1"/>
-        </w:rPr>
-        <w:t>T</w:t>
-      </w:r>
-      <w:r>
-        <w:rPr>
-          <w:color w:val="000000" w:themeColor="text1"/>
-        </w:rPr>
-        <w:t xml:space="preserve">oujours grandement investit dans des projets personnels hors-université </w:t>
-      </w:r>
-      <w:r>
-        <w:rPr>
-          <w:color w:val="000000" w:themeColor="text1"/>
-        </w:rPr>
-        <w:t>lui</w:t>
-      </w:r>
-      <w:r>
-        <w:rPr>
-          <w:color w:val="000000" w:themeColor="text1"/>
-        </w:rPr>
-        <w:t xml:space="preserve"> permettant de développer </w:t>
-      </w:r>
-      <w:r>
-        <w:rPr>
-          <w:color w:val="000000" w:themeColor="text1"/>
-        </w:rPr>
-        <w:t>ses</w:t>
-      </w:r>
-      <w:r>
-        <w:rPr>
-          <w:color w:val="000000" w:themeColor="text1"/>
-        </w:rPr>
-        <w:t xml:space="preserve"> </w:t>
-      </w:r>
-      <w:r>
-        <w:rPr>
-          <w:color w:val="000000" w:themeColor="text1"/>
-        </w:rPr>
-        <w:t>expériences</w:t>
-      </w:r>
-      <w:r>
-        <w:rPr>
-          <w:color w:val="000000" w:themeColor="text1"/>
-        </w:rPr>
-        <w:t xml:space="preserve"> et compétences sur les sujets cités précédemment</w:t>
-      </w:r>
-      <w:r>
-        <w:rPr>
-          <w:color w:val="000000" w:themeColor="text1"/>
-        </w:rPr>
-        <w:t>.</w:t>
-      </w:r>
-    </w:p>
-    <w:p>
-      <w:pPr>
-        <w:rPr>
-          <w:color w:val="000000" w:themeColor="text1"/>
-        </w:rPr>
-      </w:pPr>
+        </w:rPr>
+        <w:t>Backend</w:t>
+      </w:r>
       <w:r>
         <w:rPr>
           <w:b/>
           <w:bCs/>
           <w:color w:val="000000" w:themeColor="text1"/>
         </w:rPr>
-        <w:lastRenderedPageBreak/>
-        <w:t>Gaël</w:t>
+        <w:t>) :</w:t>
+      </w:r>
+      <w:r>
+        <w:rPr>
+          <w:color w:val="000000" w:themeColor="text1"/>
+        </w:rPr>
+        <w:t xml:space="preserve">  Pauline notre membre frontend </w:t>
+      </w:r>
+      <w:r>
+        <w:rPr>
+          <w:color w:val="000000" w:themeColor="text1"/>
+        </w:rPr>
+        <w:t>possédait</w:t>
+      </w:r>
+      <w:r>
+        <w:rPr>
+          <w:color w:val="000000" w:themeColor="text1"/>
+        </w:rPr>
+        <w:t xml:space="preserve"> une expérience variée dans le développement web, avec une forte inclination pour l'aspect utilisateur. Son côté créatif </w:t>
+      </w:r>
+      <w:r>
+        <w:rPr>
+          <w:color w:val="000000" w:themeColor="text1"/>
+        </w:rPr>
+        <w:t>a été</w:t>
+      </w:r>
+      <w:r>
+        <w:rPr>
+          <w:color w:val="000000" w:themeColor="text1"/>
+        </w:rPr>
+        <w:t xml:space="preserve"> mis en avant durant la création</w:t>
+      </w:r>
+      <w:r>
+        <w:rPr>
+          <w:color w:val="000000" w:themeColor="text1"/>
+        </w:rPr>
+        <w:t xml:space="preserve"> </w:t>
       </w:r>
       <w:r>
         <w:rPr>
@@ -4491,7 +4867,49 @@
           <w:bCs/>
           <w:color w:val="000000" w:themeColor="text1"/>
         </w:rPr>
-        <w:t xml:space="preserve"> (Membre </w:t>
+        <w:t>de nombreuses pages</w:t>
+      </w:r>
+      <w:r>
+        <w:rPr>
+          <w:color w:val="000000" w:themeColor="text1"/>
+        </w:rPr>
+        <w:t xml:space="preserve"> </w:t>
+      </w:r>
+      <w:r>
+        <w:rPr>
+          <w:color w:val="FF0000"/>
+        </w:rPr>
+        <w:t>de la partie site client</w:t>
+      </w:r>
+      <w:r>
+        <w:rPr>
+          <w:color w:val="000000" w:themeColor="text1"/>
+        </w:rPr>
+        <w:t xml:space="preserve">. En entreprise, elle a acquis des compétences en frontend et en backend. Sa polyvalence </w:t>
+      </w:r>
+      <w:r>
+        <w:rPr>
+          <w:color w:val="000000" w:themeColor="text1"/>
+        </w:rPr>
+        <w:t>a été</w:t>
+      </w:r>
+      <w:r>
+        <w:rPr>
+          <w:color w:val="000000" w:themeColor="text1"/>
+        </w:rPr>
+        <w:t xml:space="preserve"> un atout précieux </w:t>
+      </w:r>
+      <w:r>
+        <w:rPr>
+          <w:color w:val="FF0000"/>
+        </w:rPr>
+        <w:t>durant l’ensemble du projet</w:t>
+      </w:r>
+      <w:r>
+        <w:rPr>
+          <w:color w:val="000000" w:themeColor="text1"/>
+        </w:rPr>
+        <w:t xml:space="preserve"> </w:t>
       </w:r>
       <w:r>
         <w:rPr>
@@ -4499,15 +4917,22 @@
           <w:bCs/>
           <w:color w:val="000000" w:themeColor="text1"/>
         </w:rPr>
-        <w:t>Back</w:t>
-      </w:r>
+        <w:t>pour notre équipe.</w:t>
+      </w:r>
+    </w:p>
+    <w:p>
+      <w:pPr>
+        <w:rPr>
+          <w:color w:val="000000" w:themeColor="text1"/>
+        </w:rPr>
+      </w:pPr>
       <w:r>
         <w:rPr>
           <w:b/>
           <w:bCs/>
           <w:color w:val="000000" w:themeColor="text1"/>
         </w:rPr>
-        <w:t>end/</w:t>
+        <w:t>Lilian (</w:t>
       </w:r>
       <w:r>
         <w:rPr>
@@ -4515,7 +4940,7 @@
           <w:bCs/>
           <w:color w:val="000000" w:themeColor="text1"/>
         </w:rPr>
-        <w:t>Front</w:t>
+        <w:t>B</w:t>
       </w:r>
       <w:r>
         <w:rPr>
@@ -4523,6 +4948,379 @@
           <w:bCs/>
           <w:color w:val="000000" w:themeColor="text1"/>
         </w:rPr>
+        <w:t>ackend</w:t>
+      </w:r>
+      <w:r>
+        <w:rPr>
+          <w:b/>
+          <w:bCs/>
+          <w:color w:val="FF0000"/>
+        </w:rPr>
+        <w:t>/Frontend</w:t>
+      </w:r>
+      <w:r>
+        <w:rPr>
+          <w:b/>
+          <w:bCs/>
+          <w:color w:val="000000" w:themeColor="text1"/>
+        </w:rPr>
+        <w:t>)</w:t>
+      </w:r>
+      <w:r>
+        <w:rPr>
+          <w:color w:val="000000" w:themeColor="text1"/>
+        </w:rPr>
+        <w:t xml:space="preserve"> : </w:t>
+      </w:r>
+      <w:r>
+        <w:rPr>
+          <w:color w:val="000000" w:themeColor="text1"/>
+        </w:rPr>
+        <w:t xml:space="preserve">En tant que développeur au sein de l'équipe, Lilian Ouraha </w:t>
+      </w:r>
+      <w:r>
+        <w:rPr>
+          <w:color w:val="000000" w:themeColor="text1"/>
+        </w:rPr>
+        <w:t>s’est</w:t>
+      </w:r>
+      <w:r>
+        <w:rPr>
+          <w:color w:val="000000" w:themeColor="text1"/>
+        </w:rPr>
+        <w:t xml:space="preserve"> spécialis</w:t>
+      </w:r>
+      <w:r>
+        <w:rPr>
+          <w:color w:val="000000" w:themeColor="text1"/>
+        </w:rPr>
+        <w:t xml:space="preserve">é </w:t>
+      </w:r>
+      <w:r>
+        <w:rPr>
+          <w:color w:val="000000" w:themeColor="text1"/>
+        </w:rPr>
+        <w:t xml:space="preserve">principalement dans le développement </w:t>
+      </w:r>
+      <w:proofErr w:type="spellStart"/>
+      <w:r>
+        <w:rPr>
+          <w:color w:val="000000" w:themeColor="text1"/>
+        </w:rPr>
+        <w:t>back-end</w:t>
+      </w:r>
+      <w:proofErr w:type="spellEnd"/>
+      <w:r>
+        <w:rPr>
+          <w:color w:val="000000" w:themeColor="text1"/>
+        </w:rPr>
+        <w:t>, démontrant une passion particulière pour la modélisation et la gestion des données. Son expérience en entreprise lui a permis de développer des compétences solides dans ce domaine</w:t>
+      </w:r>
+      <w:r>
+        <w:rPr>
+          <w:color w:val="000000" w:themeColor="text1"/>
+        </w:rPr>
+        <w:t xml:space="preserve"> </w:t>
+      </w:r>
+      <w:r>
+        <w:rPr>
+          <w:b/>
+          <w:bCs/>
+          <w:color w:val="000000" w:themeColor="text1"/>
+        </w:rPr>
+        <w:t>qui ont été particulièrement utiles lors de la phase d’analyse</w:t>
+      </w:r>
+      <w:r>
+        <w:rPr>
+          <w:b/>
+          <w:bCs/>
+          <w:color w:val="000000" w:themeColor="text1"/>
+        </w:rPr>
+        <w:t>.</w:t>
+      </w:r>
+      <w:r>
+        <w:rPr>
+          <w:color w:val="000000" w:themeColor="text1"/>
+        </w:rPr>
+        <w:t xml:space="preserve"> </w:t>
+      </w:r>
+      <w:r>
+        <w:rPr>
+          <w:color w:val="FF0000"/>
+        </w:rPr>
+        <w:t xml:space="preserve">Il </w:t>
+      </w:r>
+      <w:r>
+        <w:rPr>
+          <w:color w:val="FF0000"/>
+        </w:rPr>
+        <w:t>a</w:t>
+      </w:r>
+      <w:r>
+        <w:rPr>
+          <w:color w:val="FF0000"/>
+        </w:rPr>
+        <w:t>vait</w:t>
+      </w:r>
+      <w:r>
+        <w:rPr>
+          <w:color w:val="FF0000"/>
+        </w:rPr>
+        <w:t xml:space="preserve"> pour objectif de continuer à progresser dans le développement </w:t>
+      </w:r>
+      <w:proofErr w:type="spellStart"/>
+      <w:r>
+        <w:rPr>
+          <w:color w:val="FF0000"/>
+        </w:rPr>
+        <w:t>back-end</w:t>
+      </w:r>
+      <w:proofErr w:type="spellEnd"/>
+      <w:r>
+        <w:rPr>
+          <w:color w:val="FF0000"/>
+        </w:rPr>
+        <w:t xml:space="preserve">, mettant l'accent sur la maîtrise des compétences liées à la modélisation et à la gestion des données. Son engagement envers l'amélioration continue de ses compétences témoigne de sa volonté de devenir un développeur </w:t>
+      </w:r>
+      <w:proofErr w:type="spellStart"/>
+      <w:r>
+        <w:rPr>
+          <w:color w:val="FF0000"/>
+        </w:rPr>
+        <w:t>back-end</w:t>
+      </w:r>
+      <w:proofErr w:type="spellEnd"/>
+      <w:r>
+        <w:rPr>
+          <w:color w:val="FF0000"/>
+        </w:rPr>
+        <w:t xml:space="preserve"> accompli au sein de l'équipe</w:t>
+      </w:r>
+      <w:r>
+        <w:rPr>
+          <w:color w:val="000000" w:themeColor="text1"/>
+        </w:rPr>
+        <w:t>.</w:t>
+      </w:r>
+    </w:p>
+    <w:p>
+      <w:pPr>
+        <w:rPr>
+          <w:color w:val="000000" w:themeColor="text1"/>
+        </w:rPr>
+      </w:pPr>
+      <w:r>
+        <w:rPr>
+          <w:b/>
+          <w:bCs/>
+          <w:color w:val="000000" w:themeColor="text1"/>
+        </w:rPr>
+        <w:t>Jean-François (Membre Frontend/Backend)</w:t>
+      </w:r>
+      <w:r>
+        <w:rPr>
+          <w:color w:val="000000" w:themeColor="text1"/>
+        </w:rPr>
+        <w:t xml:space="preserve"> :  </w:t>
+      </w:r>
+      <w:r>
+        <w:rPr>
+          <w:color w:val="000000" w:themeColor="text1"/>
+        </w:rPr>
+        <w:t>Étudiant passionné par le développement web</w:t>
+      </w:r>
+      <w:r>
+        <w:rPr>
+          <w:color w:val="000000" w:themeColor="text1"/>
+        </w:rPr>
+        <w:t xml:space="preserve"> et </w:t>
+      </w:r>
+      <w:r>
+        <w:rPr>
+          <w:color w:val="000000" w:themeColor="text1"/>
+        </w:rPr>
+        <w:t>la cybersécurité.</w:t>
+      </w:r>
+      <w:r>
+        <w:rPr>
+          <w:color w:val="000000" w:themeColor="text1"/>
+        </w:rPr>
+        <w:t xml:space="preserve"> </w:t>
+      </w:r>
+      <w:r>
+        <w:rPr>
+          <w:color w:val="000000" w:themeColor="text1"/>
+        </w:rPr>
+        <w:t xml:space="preserve">Il </w:t>
+      </w:r>
+      <w:r>
+        <w:rPr>
+          <w:color w:val="000000" w:themeColor="text1"/>
+        </w:rPr>
+        <w:t xml:space="preserve">apprécie particulièrement résoudre des problèmes techniques, découvrir de nouvelles </w:t>
+      </w:r>
+      <w:r>
+        <w:rPr>
+          <w:color w:val="000000" w:themeColor="text1"/>
+        </w:rPr>
+        <w:lastRenderedPageBreak/>
+        <w:t xml:space="preserve">technologies et repousser les limites de </w:t>
+      </w:r>
+      <w:r>
+        <w:rPr>
+          <w:color w:val="000000" w:themeColor="text1"/>
+        </w:rPr>
+        <w:t>ses</w:t>
+      </w:r>
+      <w:r>
+        <w:rPr>
+          <w:color w:val="000000" w:themeColor="text1"/>
+        </w:rPr>
+        <w:t xml:space="preserve"> compétences. </w:t>
+      </w:r>
+      <w:r>
+        <w:rPr>
+          <w:color w:val="000000" w:themeColor="text1"/>
+        </w:rPr>
+        <w:t xml:space="preserve"> </w:t>
+      </w:r>
+      <w:r>
+        <w:rPr>
+          <w:color w:val="000000" w:themeColor="text1"/>
+        </w:rPr>
+        <w:t>Son</w:t>
+      </w:r>
+      <w:r>
+        <w:rPr>
+          <w:color w:val="000000" w:themeColor="text1"/>
+        </w:rPr>
+        <w:t xml:space="preserve"> objectif est de continuer à apprendre et à évoluer dans ces domaines afin de pouvoir jouer un rôle actif dans</w:t>
+      </w:r>
+      <w:r>
+        <w:rPr>
+          <w:color w:val="000000" w:themeColor="text1"/>
+        </w:rPr>
+        <w:t xml:space="preserve"> cybersécurité des systèmes informatiques</w:t>
+      </w:r>
+      <w:r>
+        <w:rPr>
+          <w:color w:val="000000" w:themeColor="text1"/>
+        </w:rPr>
+        <w:t>.</w:t>
+      </w:r>
+      <w:r>
+        <w:rPr>
+          <w:color w:val="000000" w:themeColor="text1"/>
+        </w:rPr>
+        <w:t xml:space="preserve"> </w:t>
+      </w:r>
+      <w:r>
+        <w:rPr>
+          <w:color w:val="000000" w:themeColor="text1"/>
+        </w:rPr>
+        <w:t>T</w:t>
+      </w:r>
+      <w:r>
+        <w:rPr>
+          <w:color w:val="000000" w:themeColor="text1"/>
+        </w:rPr>
+        <w:t xml:space="preserve">oujours grandement investit dans des projets personnels hors-université </w:t>
+      </w:r>
+      <w:r>
+        <w:rPr>
+          <w:color w:val="000000" w:themeColor="text1"/>
+        </w:rPr>
+        <w:t>lui</w:t>
+      </w:r>
+      <w:r>
+        <w:rPr>
+          <w:color w:val="000000" w:themeColor="text1"/>
+        </w:rPr>
+        <w:t xml:space="preserve"> permettant de développer </w:t>
+      </w:r>
+      <w:r>
+        <w:rPr>
+          <w:color w:val="000000" w:themeColor="text1"/>
+        </w:rPr>
+        <w:t>ses</w:t>
+      </w:r>
+      <w:r>
+        <w:rPr>
+          <w:color w:val="000000" w:themeColor="text1"/>
+        </w:rPr>
+        <w:t xml:space="preserve"> </w:t>
+      </w:r>
+      <w:r>
+        <w:rPr>
+          <w:color w:val="000000" w:themeColor="text1"/>
+        </w:rPr>
+        <w:t>expériences</w:t>
+      </w:r>
+      <w:r>
+        <w:rPr>
+          <w:color w:val="000000" w:themeColor="text1"/>
+        </w:rPr>
+        <w:t xml:space="preserve"> et compétences sur les sujets cités précédemment</w:t>
+      </w:r>
+      <w:r>
+        <w:rPr>
+          <w:color w:val="000000" w:themeColor="text1"/>
+        </w:rPr>
+        <w:t>.</w:t>
+      </w:r>
+    </w:p>
+    <w:p>
+      <w:pPr>
+        <w:rPr>
+          <w:color w:val="000000" w:themeColor="text1"/>
+        </w:rPr>
+      </w:pPr>
+      <w:r>
+        <w:rPr>
+          <w:b/>
+          <w:bCs/>
+          <w:color w:val="000000" w:themeColor="text1"/>
+        </w:rPr>
+        <w:t>Gaël</w:t>
+      </w:r>
+      <w:r>
+        <w:rPr>
+          <w:b/>
+          <w:bCs/>
+          <w:color w:val="000000" w:themeColor="text1"/>
+        </w:rPr>
+        <w:t xml:space="preserve"> (Membre </w:t>
+      </w:r>
+      <w:r>
+        <w:rPr>
+          <w:b/>
+          <w:bCs/>
+          <w:color w:val="000000" w:themeColor="text1"/>
+        </w:rPr>
+        <w:t>Back</w:t>
+      </w:r>
+      <w:r>
+        <w:rPr>
+          <w:b/>
+          <w:bCs/>
+          <w:color w:val="000000" w:themeColor="text1"/>
+        </w:rPr>
+        <w:t>end/</w:t>
+      </w:r>
+      <w:r>
+        <w:rPr>
+          <w:b/>
+          <w:bCs/>
+          <w:color w:val="000000" w:themeColor="text1"/>
+        </w:rPr>
+        <w:t>Front</w:t>
+      </w:r>
+      <w:r>
+        <w:rPr>
+          <w:b/>
+          <w:bCs/>
+          <w:color w:val="000000" w:themeColor="text1"/>
+        </w:rPr>
         <w:t>end)</w:t>
       </w:r>
       <w:r>
@@ -4541,7 +5339,19 @@
         <w:rPr>
           <w:color w:val="000000" w:themeColor="text1"/>
         </w:rPr>
-        <w:t xml:space="preserve">tudiant en troisième année de BUT Informatique </w:t>
+        <w:t xml:space="preserve">tudiant </w:t>
+      </w:r>
+      <w:r>
+        <w:rPr>
+          <w:color w:val="000000" w:themeColor="text1"/>
+        </w:rPr>
+        <w:t>passionné d’i</w:t>
+      </w:r>
+      <w:r>
+        <w:rPr>
+          <w:color w:val="000000" w:themeColor="text1"/>
+        </w:rPr>
+        <w:t xml:space="preserve">nformatique </w:t>
       </w:r>
       <w:r>
         <w:rPr>
@@ -4559,6 +5369,12 @@
         <w:rPr>
           <w:color w:val="000000" w:themeColor="text1"/>
         </w:rPr>
+        <w:t xml:space="preserve"> durant ses études</w:t>
+      </w:r>
+      <w:r>
+        <w:rPr>
+          <w:color w:val="000000" w:themeColor="text1"/>
+        </w:rPr>
         <w:t xml:space="preserve">. Au sein de cette formation </w:t>
       </w:r>
       <w:r>
@@ -4595,20 +5411,44 @@
         <w:rPr>
           <w:color w:val="000000" w:themeColor="text1"/>
         </w:rPr>
-        <w:t xml:space="preserve"> aider les autres de manière général.</w:t>
-      </w:r>
-    </w:p>
-    <w:p>
-      <w:pPr>
-        <w:rPr>
-          <w:color w:val="000000" w:themeColor="text1"/>
-        </w:rPr>
-      </w:pPr>
-      <w:r>
-        <w:rPr>
-          <w:color w:val="000000" w:themeColor="text1"/>
-        </w:rPr>
-        <w:t>En combinant les compétences en sécurité réseau, développement backend, design et développement frontend, notre équipe est parfaitement alignée pour réussir dans le développement de notre application. Ces compétences diversifiées nous permettront de relever les défis techniques et de créer une application de haute qualité répondant aux besoins de notre clients et de ces clients/utilisateurs.</w:t>
+        <w:t xml:space="preserve"> aider les autres de </w:t>
+      </w:r>
+      <w:r>
+        <w:rPr>
+          <w:color w:val="000000" w:themeColor="text1"/>
+        </w:rPr>
+        <w:t>manière générale</w:t>
+      </w:r>
+      <w:r>
+        <w:rPr>
+          <w:color w:val="000000" w:themeColor="text1"/>
+        </w:rPr>
+        <w:t>.</w:t>
+      </w:r>
+    </w:p>
+    <w:p>
+      <w:pPr>
+        <w:rPr>
+          <w:color w:val="000000" w:themeColor="text1"/>
+        </w:rPr>
+      </w:pPr>
+      <w:r>
+        <w:rPr>
+          <w:color w:val="000000" w:themeColor="text1"/>
+        </w:rPr>
+        <w:t>En combinant les compétences en sécurité réseau, développement backend, design et développement frontend</w:t>
+      </w:r>
+      <w:r>
+        <w:rPr>
+          <w:color w:val="000000" w:themeColor="text1"/>
+        </w:rPr>
+        <w:t xml:space="preserve"> et modélisation,</w:t>
+      </w:r>
+      <w:r>
+        <w:rPr>
+          <w:color w:val="000000" w:themeColor="text1"/>
+        </w:rPr>
+        <w:t xml:space="preserve"> notre équipe est parfaitement alignée pour réussir dans le développement de notre application. Ces compétences diversifiées nous permettront de relever les défis techniques et de créer une application de haute qualité répondant aux besoins de notre clients et de ces clients/utilisateurs.</w:t>
       </w:r>
     </w:p>
     <w:p>
@@ -4669,7 +5509,7 @@
                     </pic:cNvPicPr>
                   </pic:nvPicPr>
                   <pic:blipFill>
-                    <a:blip r:embed="rId17">
+                    <a:blip r:embed="rId11">
                       <a:extLst>
                         <a:ext uri="{28A0092B-C50C-407E-A947-70E740481C1C}">
                           <a14:useLocalDpi xmlns:a14="http://schemas.microsoft.com/office/drawing/2010/main" val="0"/>
@@ -4805,7 +5645,15 @@
       </w:r>
       <w:bookmarkEnd w:id="8"/>
       <w:r>
-        <w:t>Toutes les fonctionnalités concernant les actions du client, c’est-à-dire son authentification, la création de son compte, la réservation de commandes, stages, visites, etc n’existe pas.</w:t>
+        <w:t xml:space="preserve">Toutes les fonctionnalités concernant les actions du client, c’est-à-dire son authentification, la création de son compte, la réservation de commandes, stages, visites, </w:t>
+      </w:r>
+      <w:proofErr w:type="spellStart"/>
+      <w:r>
+        <w:t>etc</w:t>
+      </w:r>
+      <w:proofErr w:type="spellEnd"/>
+      <w:r>
+        <w:t xml:space="preserve"> n’existe pas.</w:t>
       </w:r>
     </w:p>
     <w:p>
@@ -5011,7 +5859,7 @@
                     <pic:cNvPicPr/>
                   </pic:nvPicPr>
                   <pic:blipFill>
-                    <a:blip r:embed="rId18"/>
+                    <a:blip r:embed="rId12"/>
                     <a:stretch>
                       <a:fillRect/>
                     </a:stretch>
@@ -5087,7 +5935,7 @@
                     </pic:cNvPicPr>
                   </pic:nvPicPr>
                   <pic:blipFill>
-                    <a:blip r:embed="rId19">
+                    <a:blip r:embed="rId13">
                       <a:extLst>
                         <a:ext uri="{28A0092B-C50C-407E-A947-70E740481C1C}">
                           <a14:useLocalDpi xmlns:a14="http://schemas.microsoft.com/office/drawing/2010/main" val="0"/>
@@ -5134,10 +5982,16 @@
           <w:b/>
           <w:bCs/>
         </w:rPr>
-        <w:t>Evenement</w:t>
-      </w:r>
-      <w:r>
-        <w:t xml:space="preserve"> : En naviguant sur le site vitrine, nous avons remarqués que des événements été potentiellement affichés sur le site, il était donc logique d’en faire une table puisque c’est un concept à pars entière. </w:t>
+        <w:t>Evènement</w:t>
+      </w:r>
+      <w:r>
+        <w:t xml:space="preserve"> : En naviguant sur le site vitrine, nous avons remarqués que des événements été potentiellement affichés sur le site, il était donc logique d’en faire une table puisque c’est un concept à </w:t>
+      </w:r>
+      <w:r>
+        <w:t>part</w:t>
+      </w:r>
+      <w:r>
+        <w:t xml:space="preserve"> entière. </w:t>
       </w:r>
     </w:p>
     <w:p/>
@@ -5150,7 +6004,21 @@
         <w:t>Utilisateur (anciennement Client</w:t>
       </w:r>
       <w:r>
-        <w:t xml:space="preserve">) : La table « Client » a été supprimée. En effet, les utilisateurs ont un rôle, il ce qui permet de déterminer facilement si l’utilisateur est un client ou un administrateur (comme le boulanger). La table « Client » n’était pas réellement utile dans ce contexte. Nous avons donc « fusionné » ces deux tables pour en créer une unique qui s’appelle Utilisateur qui est définit par son identifiant, elle possède un identifiant, un nom (dans l’ancienne table client le mot « client » dans nom_client ne servait à rien puisqu’on savait déjà que nous étions dans la table client), un prénom (rajouté), une adresse email, un numéro de téléphone, une adresse optionnelle (rajoutée), et son type (utilisateur ou administrateur). </w:t>
+        <w:t>) : La table « Client » a été supprimée. En effet, les utilisateurs ont un rôle</w:t>
+      </w:r>
+      <w:r>
+        <w:t xml:space="preserve"> </w:t>
+      </w:r>
+      <w:r>
+        <w:t xml:space="preserve">qui permet de déterminer facilement si l’utilisateur est un client ou un administrateur (comme le boulanger). La table « Client » n’était pas réellement utile dans ce contexte. Nous avons donc « fusionné » ces deux tables pour en créer une unique qui s’appelle Utilisateur qui est définit par son identifiant, elle possède un identifiant, un nom (dans l’ancienne table client le mot « client » dans </w:t>
+      </w:r>
+      <w:proofErr w:type="spellStart"/>
+      <w:r>
+        <w:t>nom_client</w:t>
+      </w:r>
+      <w:proofErr w:type="spellEnd"/>
+      <w:r>
+        <w:t xml:space="preserve"> ne servait à rien puisqu’on savait déjà que nous étions dans la table client), un prénom (rajouté), une adresse email, un numéro de téléphone, une adresse optionnelle (rajoutée), et son type (utilisateur ou administrateur). </w:t>
       </w:r>
     </w:p>
     <w:p/>
@@ -5160,51 +6028,109 @@
           <w:b/>
           <w:bCs/>
         </w:rPr>
-        <w:t>Utilisateurs (anciennement Users)</w:t>
-      </w:r>
-      <w:r>
-        <w:t> : La plupart des tables du projet étant en français, et le projet étant exclusivement en français, nous avons décidé de changer le nom de cette table en "Utilisateur". La convention que nous avons mise en place est que l'ensemble de nos tables dans ce projet soient en français. Nous avons également ramené le nom de la table au singulier.</w:t>
-      </w:r>
-    </w:p>
-    <w:p/>
-    <w:p>
+        <w:t xml:space="preserve">Utilisateurs (anciennement </w:t>
+      </w:r>
+      <w:proofErr w:type="spellStart"/>
       <w:r>
         <w:rPr>
           <w:b/>
           <w:bCs/>
         </w:rPr>
-        <w:t>Facture</w:t>
-      </w:r>
-      <w:r>
-        <w:t> : La table "Facture" n'a pas changé. Elle est liée à l'utilisateur et au produit. Pour mettre en place la notion de quantité dans une facture, nous avons créé la table de jointure "Facture_Produit_Utilisateur", qui relie les tables "Facture", "Produit" et "Utilisateur" en ajoutant la notion de quantité.</w:t>
-      </w:r>
-    </w:p>
-    <w:p/>
-    <w:p>
-      <w:pPr>
-        <w:rPr>
-          <w:vertAlign w:val="subscript"/>
-        </w:rPr>
-      </w:pPr>
+        <w:t>Users</w:t>
+      </w:r>
+      <w:proofErr w:type="spellEnd"/>
       <w:r>
         <w:rPr>
           <w:b/>
           <w:bCs/>
         </w:rPr>
-        <w:t>Produit, Article et Categorie</w:t>
-      </w:r>
-      <w:r>
-        <w:t> : Précédemment, un produit était défini par son ID, son nom, sa quantité en stock et sa quantité de pâte pour le produit au kilo. Il était lié à une catégorie et à un article. Nous considérons que tous les produits n'ont pas nécessairement une pâte et une quantité en stock. Nous voyons un produit comme quelque chose qu'il est possible d'acheter, donc il a un prix, contrairement à un ingrédient. Si un produit peut à la fois être un ingrédient et un produit (comme de la farine), il sera présent dans les deux tables. Nous avons donc décidé de supprimer les tables "Article" et "Catégorie" pour ne garder que la table "Produit".</w:t>
-      </w:r>
-    </w:p>
+        <w:t>)</w:t>
+      </w:r>
+      <w:r>
+        <w:t> : La plupart des tables du projet étant en français, et le projet étant exclusivement en français, nous avons décidé de changer le nom de cette table en "Utilisateur". La convention que nous avons mise en place est que l'ensemble de nos tables dans ce projet soient en français. Nous avons également ramené le nom de la table au singulier.</w:t>
+      </w:r>
+    </w:p>
+    <w:p/>
     <w:p>
       <w:r>
         <w:rPr>
           <w:b/>
           <w:bCs/>
         </w:rPr>
-        <w:t>Ingrédient, type_ingredient et ingredient_categ</w:t>
-      </w:r>
+        <w:t>Facture</w:t>
+      </w:r>
+      <w:r>
+        <w:t> : La table "Facture" n'a pas changé. Elle est liée à l'utilisateur et au produit. Pour mettre en place la notion de quantité dans une facture, nous avons créé la table de jointure "</w:t>
+      </w:r>
+      <w:proofErr w:type="spellStart"/>
+      <w:r>
+        <w:t>Facture_Produit_Utilisateur</w:t>
+      </w:r>
+      <w:proofErr w:type="spellEnd"/>
+      <w:r>
+        <w:t>", qui relie les tables "Facture", "Produit" et "Utilisateur" en ajoutant la notion de quantité.</w:t>
+      </w:r>
+    </w:p>
+    <w:p/>
+    <w:p>
+      <w:pPr>
+        <w:rPr>
+          <w:vertAlign w:val="subscript"/>
+        </w:rPr>
+      </w:pPr>
+      <w:r>
+        <w:rPr>
+          <w:b/>
+          <w:bCs/>
+        </w:rPr>
+        <w:t xml:space="preserve">Produit, Article et </w:t>
+      </w:r>
+      <w:proofErr w:type="spellStart"/>
+      <w:r>
+        <w:rPr>
+          <w:b/>
+          <w:bCs/>
+        </w:rPr>
+        <w:t>Categorie</w:t>
+      </w:r>
+      <w:proofErr w:type="spellEnd"/>
+      <w:r>
+        <w:t> : Précédemment, un produit était défini par son ID, son nom, sa quantité en stock et sa quantité de pâte pour le produit au kilo. Il était lié à une catégorie et à un article. Nous considérons que tous les produits n'ont pas nécessairement une pâte et une quantité en stock. Nous voyons un produit comme quelque chose qu'il est possible d'acheter, donc il a un prix, contrairement à un ingrédient. Si un produit peut à la fois être un ingrédient et un produit (comme de la farine), il sera présent dans les deux tables. Nous avons donc décidé de supprimer les tables "Article" et "Catégorie" pour ne garder que la table "Produit".</w:t>
+      </w:r>
+    </w:p>
+    <w:p>
+      <w:r>
+        <w:rPr>
+          <w:b/>
+          <w:bCs/>
+        </w:rPr>
+        <w:t xml:space="preserve">Ingrédient, </w:t>
+      </w:r>
+      <w:proofErr w:type="spellStart"/>
+      <w:r>
+        <w:rPr>
+          <w:b/>
+          <w:bCs/>
+        </w:rPr>
+        <w:t>type_ingredient</w:t>
+      </w:r>
+      <w:proofErr w:type="spellEnd"/>
+      <w:r>
+        <w:rPr>
+          <w:b/>
+          <w:bCs/>
+        </w:rPr>
+        <w:t xml:space="preserve"> et </w:t>
+      </w:r>
+      <w:proofErr w:type="spellStart"/>
+      <w:r>
+        <w:rPr>
+          <w:b/>
+          <w:bCs/>
+        </w:rPr>
+        <w:t>ingredient_categ</w:t>
+      </w:r>
+      <w:proofErr w:type="spellEnd"/>
       <w:r>
         <w:t> : Précédemment, un ingrédient avait une quantité et un nom, et il était lié à un type et une catégorie. N'ayant pas compris leur nécessité, nous avons choisi de supprimer ces deux tables. Nous définissons un ingrédient par son identifiant et sa quantité en stock (quantité en kg).</w:t>
       </w:r>
@@ -5458,7 +6384,7 @@
                     <pic:cNvPicPr/>
                   </pic:nvPicPr>
                   <pic:blipFill>
-                    <a:blip r:embed="rId20">
+                    <a:blip r:embed="rId14">
                       <a:extLst>
                         <a:ext uri="{28A0092B-C50C-407E-A947-70E740481C1C}">
                           <a14:useLocalDpi xmlns:a14="http://schemas.microsoft.com/office/drawing/2010/main" val="0"/>
@@ -5672,7 +6598,7 @@
                     <pic:cNvPicPr/>
                   </pic:nvPicPr>
                   <pic:blipFill>
-                    <a:blip r:embed="rId21">
+                    <a:blip r:embed="rId15">
                       <a:extLst>
                         <a:ext uri="{28A0092B-C50C-407E-A947-70E740481C1C}">
                           <a14:useLocalDpi xmlns:a14="http://schemas.microsoft.com/office/drawing/2010/main" val="0"/>
@@ -5704,7 +6630,15 @@
         <w:t xml:space="preserve">Ce diagramme de comportement illustre comment les commandes seront traités et comment le boulanger </w:t>
       </w:r>
       <w:r>
-        <w:t>aura une gestion des stocks automatisée et que un faciliter à produire</w:t>
+        <w:t xml:space="preserve">aura une gestion des stocks automatisée et </w:t>
+      </w:r>
+      <w:proofErr w:type="gramStart"/>
+      <w:r>
+        <w:t>que un</w:t>
+      </w:r>
+      <w:proofErr w:type="gramEnd"/>
+      <w:r>
+        <w:t xml:space="preserve"> faciliter à produire</w:t>
       </w:r>
       <w:r>
         <w:t>.</w:t>
@@ -5715,10 +6649,12 @@
         <w:pStyle w:val="Titre2"/>
       </w:pPr>
       <w:bookmarkStart w:id="13" w:name="_Toc148439833"/>
+      <w:proofErr w:type="spellStart"/>
       <w:r>
         <w:t>Refactoring</w:t>
       </w:r>
       <w:bookmarkEnd w:id="13"/>
+      <w:proofErr w:type="spellEnd"/>
     </w:p>
     <w:p>
       <w:pPr>
@@ -5996,7 +6932,21 @@
         <w:rPr>
           <w:color w:val="000000" w:themeColor="text1"/>
         </w:rPr>
-        <w:t xml:space="preserve">Pour améliorer l'accessibilité d'un site, il est essentiel de suivre les directives de l'accessibilité web (telles que les WCAG - Web Content Accessibility Guidelines), de tester l'interface avec des technologies d'assistance et de prendre en compte les besoins des utilisateurs en situation de handicap lors de la conception et du développement. </w:t>
+        <w:t xml:space="preserve">Pour améliorer l'accessibilité d'un site, il est essentiel de suivre les directives de l'accessibilité web (telles que les WCAG - Web Content </w:t>
+      </w:r>
+      <w:proofErr w:type="spellStart"/>
+      <w:r>
+        <w:rPr>
+          <w:color w:val="000000" w:themeColor="text1"/>
+        </w:rPr>
+        <w:t>Accessibility</w:t>
+      </w:r>
+      <w:proofErr w:type="spellEnd"/>
+      <w:r>
+        <w:rPr>
+          <w:color w:val="000000" w:themeColor="text1"/>
+        </w:rPr>
+        <w:t xml:space="preserve"> Guidelines), de tester l'interface avec des technologies d'assistance et de prendre en compte les besoins des utilisateurs en situation de handicap lors de la conception et du développement. </w:t>
       </w:r>
     </w:p>
     <w:p>
@@ -6252,6 +7202,31 @@
     </w:p>
     <w:p>
       <w:pPr>
+        <w:rPr>
+          <w:color w:val="000000" w:themeColor="text1"/>
+        </w:rPr>
+      </w:pPr>
+      <w:r>
+        <w:rPr>
+          <w:color w:val="000000" w:themeColor="text1"/>
+        </w:rPr>
+        <w:t xml:space="preserve">La réduction du temps d’exécution total est étroitement </w:t>
+      </w:r>
+      <w:r>
+        <w:rPr>
+          <w:color w:val="000000" w:themeColor="text1"/>
+        </w:rPr>
+        <w:t>liée</w:t>
+      </w:r>
+      <w:r>
+        <w:rPr>
+          <w:color w:val="000000" w:themeColor="text1"/>
+        </w:rPr>
+        <w:t xml:space="preserve"> à l’amélioration de la base de données, car plus optimisée.</w:t>
+      </w:r>
+    </w:p>
+    <w:p>
+      <w:pPr>
         <w:pStyle w:val="Titre3"/>
       </w:pPr>
       <w:bookmarkStart w:id="17" w:name="_Toc148439837"/>
@@ -6344,7 +7319,21 @@
         <w:rPr>
           <w:color w:val="000000" w:themeColor="text1"/>
         </w:rPr>
-        <w:t>Optimisation des images en compressant et en redimensionnant les images, en utilisant des formats d'image plus efficaces (par exemple, WebP), et en mettant en cache les images sur le navigateur du client pour réduire la bande passante.</w:t>
+        <w:t xml:space="preserve">Optimisation des images en compressant et en redimensionnant les images, en utilisant des formats d'image plus efficaces (par exemple, </w:t>
+      </w:r>
+      <w:proofErr w:type="spellStart"/>
+      <w:r>
+        <w:rPr>
+          <w:color w:val="000000" w:themeColor="text1"/>
+        </w:rPr>
+        <w:t>WebP</w:t>
+      </w:r>
+      <w:proofErr w:type="spellEnd"/>
+      <w:r>
+        <w:rPr>
+          <w:color w:val="000000" w:themeColor="text1"/>
+        </w:rPr>
+        <w:t>), et en mettant en cache les images sur le navigateur du client pour réduire la bande passante.</w:t>
       </w:r>
     </w:p>
     <w:p>
@@ -6366,7 +7355,23 @@
           <w:bCs/>
           <w:color w:val="000000" w:themeColor="text1"/>
         </w:rPr>
-        <w:t xml:space="preserve">Utilisation raisonner the Frame Work et de bibliothèque. </w:t>
+        <w:t xml:space="preserve">Utilisation </w:t>
+      </w:r>
+      <w:r>
+        <w:rPr>
+          <w:b/>
+          <w:bCs/>
+          <w:color w:val="000000" w:themeColor="text1"/>
+        </w:rPr>
+        <w:t>raisonnée</w:t>
+      </w:r>
+      <w:r>
+        <w:rPr>
+          <w:b/>
+          <w:bCs/>
+          <w:color w:val="000000" w:themeColor="text1"/>
+        </w:rPr>
+        <w:t xml:space="preserve"> the Frame Work et de bibliothèque. </w:t>
       </w:r>
     </w:p>
     <w:p>
@@ -6468,6 +7473,12 @@
         </w:rPr>
         <w:t>: Le site effectue de nombreux appels réseau pour récupérer des ressources, ce qui entraîne des temps de réponse lents.</w:t>
       </w:r>
+      <w:r>
+        <w:rPr>
+          <w:color w:val="000000" w:themeColor="text1"/>
+        </w:rPr>
+        <w:t xml:space="preserve"> </w:t>
+      </w:r>
     </w:p>
     <w:p>
       <w:pPr>
@@ -6640,7 +7651,21 @@
         <w:rPr>
           <w:color w:val="000000" w:themeColor="text1"/>
         </w:rPr>
-        <w:t>Mise en cache des ressources statiques, utilisation de techniques de pré-chargement (preload), réduction du poids de la page d'accueil, et déplacement de certains scripts JavaScript vers la fin du chargement de la page.</w:t>
+        <w:t>Mise en cache des ressources statiques, utilisation de techniques de pré-chargement (</w:t>
+      </w:r>
+      <w:proofErr w:type="spellStart"/>
+      <w:r>
+        <w:rPr>
+          <w:color w:val="000000" w:themeColor="text1"/>
+        </w:rPr>
+        <w:t>preload</w:t>
+      </w:r>
+      <w:proofErr w:type="spellEnd"/>
+      <w:r>
+        <w:rPr>
+          <w:color w:val="000000" w:themeColor="text1"/>
+        </w:rPr>
+        <w:t>), réduction du poids de la page d'accueil, et déplacement de certains scripts JavaScript vers la fin du chargement de la page.</w:t>
       </w:r>
     </w:p>
     <w:p>
@@ -6714,7 +7739,35 @@
         <w:rPr>
           <w:color w:val="000000" w:themeColor="text1"/>
         </w:rPr>
-        <w:t>Réduction de l'utilisation de cookies et de sessions, en utilisant des alternatives plus légères comme les tokens JWT (JSON Web Tokens) pour gérer l'authentification et l'état de la session.</w:t>
+        <w:t xml:space="preserve">Réduction de l'utilisation de cookies et de sessions, en utilisant des alternatives plus légères comme les </w:t>
+      </w:r>
+      <w:proofErr w:type="spellStart"/>
+      <w:r>
+        <w:rPr>
+          <w:color w:val="000000" w:themeColor="text1"/>
+        </w:rPr>
+        <w:t>tokens</w:t>
+      </w:r>
+      <w:proofErr w:type="spellEnd"/>
+      <w:r>
+        <w:rPr>
+          <w:color w:val="000000" w:themeColor="text1"/>
+        </w:rPr>
+        <w:t xml:space="preserve"> JWT (JSON Web </w:t>
+      </w:r>
+      <w:proofErr w:type="spellStart"/>
+      <w:r>
+        <w:rPr>
+          <w:color w:val="000000" w:themeColor="text1"/>
+        </w:rPr>
+        <w:t>Tokens</w:t>
+      </w:r>
+      <w:proofErr w:type="spellEnd"/>
+      <w:r>
+        <w:rPr>
+          <w:color w:val="000000" w:themeColor="text1"/>
+        </w:rPr>
+        <w:t>) pour gérer l'authentification et l'état de la session.</w:t>
       </w:r>
     </w:p>
     <w:p/>
@@ -6759,7 +7812,19 @@
         <w:rPr>
           <w:color w:val="000000" w:themeColor="text1"/>
         </w:rPr>
-        <w:t>Pour développer ce projet nous utilisons différents outils.</w:t>
+        <w:t xml:space="preserve">Pour développer ce projet nous </w:t>
+      </w:r>
+      <w:r>
+        <w:rPr>
+          <w:color w:val="000000" w:themeColor="text1"/>
+        </w:rPr>
+        <w:t xml:space="preserve">avons utilisé </w:t>
+      </w:r>
+      <w:r>
+        <w:rPr>
+          <w:color w:val="000000" w:themeColor="text1"/>
+        </w:rPr>
+        <w:t>différents outils.</w:t>
       </w:r>
     </w:p>
     <w:p>
@@ -6767,7 +7832,7 @@
         <w:spacing w:after="0"/>
         <w:ind w:firstLine="708"/>
         <w:rPr>
-          <w:color w:val="000000" w:themeColor="text1"/>
+          <w:color w:val="FF0000"/>
         </w:rPr>
       </w:pPr>
       <w:r>
@@ -6801,7 +7866,7 @@
                     </pic:cNvPicPr>
                   </pic:nvPicPr>
                   <pic:blipFill>
-                    <a:blip r:embed="rId22">
+                    <a:blip r:embed="rId16">
                       <a:extLst>
                         <a:ext uri="{28A0092B-C50C-407E-A947-70E740481C1C}">
                           <a14:useLocalDpi xmlns:a14="http://schemas.microsoft.com/office/drawing/2010/main" val="0"/>
@@ -6839,7 +7904,25 @@
         <w:rPr>
           <w:color w:val="000000" w:themeColor="text1"/>
         </w:rPr>
-        <w:t xml:space="preserve"> Tout d'abord, nous utilisons TRELLO (vu en cours). C'est un outil de gestion de projet en ligne. Nous avons décidé d'utiliser cet outil car il possède plusieurs qualités/fonctions requis pour notre projet. Tout d’abord, la Gestion de projet agile : Durant la première séance nous avons dû définir toutes les taches du projet a développer/améliorer.  Grace a cet outil nous avons pu créer des tableaux pour organiser les tâches en colonnes (par exemple, "À faire," "En cours," "Terminé"). Chaque carte représente une tâche ou une fonctionnalité. De plus nous pouvons les déplacer d'une colonne à l'autre pour suivre leur progression. Il y a aussi la Collaboration visuelle : Trello est excellent pour la collaboration d'équipe. Nous pouvons attribuer des cartes à des membres de l'équipe, ajouter des commentaires, des étiquettes, des dates d'échéance, et même joindre des fichiers.</w:t>
+        <w:t xml:space="preserve"> Tout d'abord, TRELLO (vu en cours). C'est un outil de gestion de projet en ligne. Nous avons décidé d'utiliser cet outil car il possède plusieurs qualités/fonctions requis</w:t>
+      </w:r>
+      <w:r>
+        <w:rPr>
+          <w:color w:val="000000" w:themeColor="text1"/>
+        </w:rPr>
+        <w:t>es</w:t>
+      </w:r>
+      <w:r>
+        <w:rPr>
+          <w:color w:val="000000" w:themeColor="text1"/>
+        </w:rPr>
+        <w:t xml:space="preserve"> pour notre projet. Tout d’abord, la Gestion de projet agile : Durant la première séance nous avons dû définir toutes les taches du projet a développer/améliorer.  Grace a cet outil nous avons pu créer des tableaux pour organiser les tâches en colonnes (par exemple, "À faire," "En cours," "Terminé"). </w:t>
+      </w:r>
+      <w:r>
+        <w:rPr>
+          <w:color w:val="FF0000"/>
+        </w:rPr>
+        <w:t>Chaque carte représente une tâche ou une fonctionnalité. De plus nous pouvons les déplacer d'une colonne à l'autre pour suivre leur progression. Il y a aussi la Collaboration visuelle : Trello est excellent pour la collaboration d'équipe. Nous pouvons attribuer des cartes à des membres de l'équipe, ajouter des commentaires, des étiquettes, des dates d'échéance, et même joindre des fichiers.</w:t>
       </w:r>
     </w:p>
     <w:p>
@@ -6851,9 +7934,29 @@
       </w:pPr>
       <w:r>
         <w:rPr>
-          <w:color w:val="000000" w:themeColor="text1"/>
-        </w:rPr>
-        <w:t>Tout ceci, nous permets d’avoir une vision d’ensemble sur le projet. Qui fait quoi, quelles taches sont à faire, ou encore est-ce que le projet avance bien ou nous sommes en retard sur notre planning ?</w:t>
+          <w:color w:val="FF0000"/>
+        </w:rPr>
+        <w:t xml:space="preserve">Tout ceci, </w:t>
+      </w:r>
+      <w:r>
+        <w:rPr>
+          <w:b/>
+          <w:bCs/>
+          <w:color w:val="000000" w:themeColor="text1"/>
+        </w:rPr>
+        <w:t>Il nous a</w:t>
+      </w:r>
+      <w:r>
+        <w:rPr>
+          <w:color w:val="000000" w:themeColor="text1"/>
+        </w:rPr>
+        <w:t xml:space="preserve"> permis</w:t>
+      </w:r>
+      <w:r>
+        <w:rPr>
+          <w:color w:val="000000" w:themeColor="text1"/>
+        </w:rPr>
+        <w:t xml:space="preserve"> d’avoir une vision d’ensemble sur le projet. Qui fait quoi, quelles taches sont à faire, ou encore est-ce que le projet avance bien ou nous sommes en retard sur notre planning ?</w:t>
       </w:r>
     </w:p>
     <w:p>
@@ -6905,7 +8008,7 @@
                     </pic:cNvPicPr>
                   </pic:nvPicPr>
                   <pic:blipFill>
-                    <a:blip r:embed="rId23">
+                    <a:blip r:embed="rId17">
                       <a:extLst>
                         <a:ext uri="{28A0092B-C50C-407E-A947-70E740481C1C}">
                           <a14:useLocalDpi xmlns:a14="http://schemas.microsoft.com/office/drawing/2010/main" val="0"/>
@@ -6952,7 +8055,33 @@
         <w:rPr>
           <w:color w:val="000000" w:themeColor="text1"/>
         </w:rPr>
-        <w:t>Pour ce qui est de la gestion du code source, nous avons décidé d'utiliser GITHUB. Qui est une plateforme de gestion de code et de collaboration pour le développement logiciel. Nous aurions pu choisir d’utiliser le GitLab du département mais nous avons plus de connaissance et de facilité sur GITHUB.</w:t>
+        <w:t xml:space="preserve">Pour ce qui est de la gestion du code source, nous avons décidé d'utiliser GITHUB. Qui est une plateforme de gestion de code et de collaboration pour le développement logiciel. Nous aurions pu choisir d’utiliser le </w:t>
+      </w:r>
+      <w:proofErr w:type="spellStart"/>
+      <w:r>
+        <w:rPr>
+          <w:color w:val="000000" w:themeColor="text1"/>
+        </w:rPr>
+        <w:t>GitLab</w:t>
+      </w:r>
+      <w:proofErr w:type="spellEnd"/>
+      <w:r>
+        <w:rPr>
+          <w:color w:val="000000" w:themeColor="text1"/>
+        </w:rPr>
+        <w:t xml:space="preserve"> du département mais nous av</w:t>
+      </w:r>
+      <w:r>
+        <w:rPr>
+          <w:color w:val="000000" w:themeColor="text1"/>
+        </w:rPr>
+        <w:t>i</w:t>
+      </w:r>
+      <w:r>
+        <w:rPr>
+          <w:color w:val="000000" w:themeColor="text1"/>
+        </w:rPr>
+        <w:t>ons plus de connaissance et de facilité sur GITHUB.</w:t>
       </w:r>
       <w:r>
         <w:rPr>
@@ -6976,21 +8105,73 @@
         <w:rPr>
           <w:color w:val="000000" w:themeColor="text1"/>
         </w:rPr>
-        <w:t>Nous hébergeons donc notre code source ici. Nous utilisons différentes branches pour développer des fonctionnalités, corriger des bugs, et isoler les nouvelles fonctionnalités. Chaque branche peut correspondre à une tâche ou à une fonctionnalité spécifique.</w:t>
+        <w:t>Nous</w:t>
+      </w:r>
+      <w:r>
+        <w:rPr>
+          <w:color w:val="000000" w:themeColor="text1"/>
+        </w:rPr>
+        <w:t xml:space="preserve"> avons</w:t>
+      </w:r>
+      <w:r>
+        <w:rPr>
+          <w:color w:val="000000" w:themeColor="text1"/>
+        </w:rPr>
+        <w:t xml:space="preserve"> donc </w:t>
+      </w:r>
+      <w:r>
+        <w:rPr>
+          <w:color w:val="000000" w:themeColor="text1"/>
+        </w:rPr>
+        <w:t xml:space="preserve">hébergé </w:t>
+      </w:r>
+      <w:r>
+        <w:rPr>
+          <w:color w:val="000000" w:themeColor="text1"/>
+        </w:rPr>
+        <w:t>notre code source ici. Nous utilisons différentes branches pour développer des fonctionnalités, corriger des bugs, et isoler les nouvelles fonctionnalités. Chaque branche peut correspondre à une tâche ou à une fonctionnalité spécifique.</w:t>
       </w:r>
     </w:p>
     <w:p>
       <w:pPr>
         <w:spacing w:after="0"/>
         <w:rPr>
-          <w:color w:val="000000" w:themeColor="text1"/>
-        </w:rPr>
-      </w:pPr>
-      <w:r>
-        <w:rPr>
-          <w:color w:val="000000" w:themeColor="text1"/>
-        </w:rPr>
-        <w:t>GitHub offre des intégrations avec de nombreux outils CI/CD (Intégration Continue et Déploiement Continue), comme GitHub Actions. Grâce à cela nous pouvons automatiser le processus de construction, de test et de déploiement de notre application à chaque modification de code. Cela garantit que celle-ci soit constamment testée et déployée de manière fiable. Il y a également la possibilité d’utilisé des Framework de tests tels que Jest, JUnit, ou Pytest pour écrire et exécuter nos tests.</w:t>
+          <w:color w:val="FF0000"/>
+        </w:rPr>
+      </w:pPr>
+      <w:r>
+        <w:rPr>
+          <w:color w:val="FF0000"/>
+        </w:rPr>
+        <w:t xml:space="preserve">GitHub offre des intégrations avec de nombreux outils CI/CD (Intégration Continue et Déploiement Continue), comme GitHub Actions. Grâce à cela nous pouvons automatiser le processus de construction, de test et de déploiement de notre application à chaque modification de code. Cela garantit que celle-ci soit constamment testée et déployée de manière fiable. Il y a également la possibilité d’utilisé des Framework de tests tels que </w:t>
+      </w:r>
+      <w:proofErr w:type="spellStart"/>
+      <w:r>
+        <w:rPr>
+          <w:color w:val="FF0000"/>
+        </w:rPr>
+        <w:t>Jest</w:t>
+      </w:r>
+      <w:proofErr w:type="spellEnd"/>
+      <w:r>
+        <w:rPr>
+          <w:color w:val="FF0000"/>
+        </w:rPr>
+        <w:t xml:space="preserve">, JUnit, ou </w:t>
+      </w:r>
+      <w:proofErr w:type="spellStart"/>
+      <w:r>
+        <w:rPr>
+          <w:color w:val="FF0000"/>
+        </w:rPr>
+        <w:t>Pytest</w:t>
+      </w:r>
+      <w:proofErr w:type="spellEnd"/>
+      <w:r>
+        <w:rPr>
+          <w:color w:val="FF0000"/>
+        </w:rPr>
+        <w:t xml:space="preserve"> pour écrire et exécuter nos tests.</w:t>
       </w:r>
     </w:p>
     <w:p>
@@ -7015,7 +8196,7 @@
       <w:r>
         <w:rPr>
           <w:noProof/>
-          <w:color w:val="000000" w:themeColor="text1"/>
+          <w:color w:val="FF0000"/>
         </w:rPr>
         <w:drawing>
           <wp:anchor distT="0" distB="0" distL="114300" distR="114300" simplePos="0" relativeHeight="251695616" behindDoc="0" locked="0" layoutInCell="1" allowOverlap="1" wp14:anchorId="405813D6" wp14:editId="2AA072E6">
@@ -7043,7 +8224,7 @@
                     </pic:cNvPicPr>
                   </pic:nvPicPr>
                   <pic:blipFill>
-                    <a:blip r:embed="rId24" cstate="print">
+                    <a:blip r:embed="rId18" cstate="print">
                       <a:extLst>
                         <a:ext uri="{28A0092B-C50C-407E-A947-70E740481C1C}">
                           <a14:useLocalDpi xmlns:a14="http://schemas.microsoft.com/office/drawing/2010/main" val="0"/>
@@ -7080,7 +8261,7 @@
       <w:r>
         <w:rPr>
           <w:noProof/>
-          <w:color w:val="000000" w:themeColor="text1"/>
+          <w:color w:val="FF0000"/>
         </w:rPr>
         <w:drawing>
           <wp:anchor distT="0" distB="0" distL="114300" distR="114300" simplePos="0" relativeHeight="251694592" behindDoc="0" locked="0" layoutInCell="1" allowOverlap="0" wp14:anchorId="0DFDCACB" wp14:editId="1FF8E61C">
@@ -7108,7 +8289,7 @@
                     </pic:cNvPicPr>
                   </pic:nvPicPr>
                   <pic:blipFill>
-                    <a:blip r:embed="rId25" cstate="print">
+                    <a:blip r:embed="rId19" cstate="print">
                       <a:extLst>
                         <a:ext uri="{28A0092B-C50C-407E-A947-70E740481C1C}">
                           <a14:useLocalDpi xmlns:a14="http://schemas.microsoft.com/office/drawing/2010/main" val="0"/>
@@ -7144,9 +8325,23 @@
       </w:r>
       <w:r>
         <w:rPr>
-          <w:color w:val="000000" w:themeColor="text1"/>
-        </w:rPr>
-        <w:t>Nous allons aussi utiliser Figma (qui est un éditeur de graphiques vectoriels et un outil de prototypage) pour faire les maquettes du site côté client et administrateur. Nous avons aussi mis en place un discord en interne au sein de notre groupe. Il nous servira à communiquer tous ensemble et avoir une trace de nos conversations quand nous travaillerons chez nous sur le projet.</w:t>
+          <w:color w:val="FF0000"/>
+        </w:rPr>
+        <w:t xml:space="preserve">Nous allons aussi utiliser </w:t>
+      </w:r>
+      <w:proofErr w:type="spellStart"/>
+      <w:r>
+        <w:rPr>
+          <w:color w:val="FF0000"/>
+        </w:rPr>
+        <w:t>Figma</w:t>
+      </w:r>
+      <w:proofErr w:type="spellEnd"/>
+      <w:r>
+        <w:rPr>
+          <w:color w:val="FF0000"/>
+        </w:rPr>
+        <w:t xml:space="preserve"> (qui est un éditeur de graphiques vectoriels et un outil de prototypage) pour faire les maquettes du site côté client et administrateur. </w:t>
       </w:r>
     </w:p>
     <w:p>
@@ -7168,6 +8363,64 @@
         <w:rPr>
           <w:color w:val="000000" w:themeColor="text1"/>
         </w:rPr>
+        <w:t>Nous avons aussi mis en place un discord en interne au sein de notre groupe</w:t>
+      </w:r>
+      <w:r>
+        <w:rPr>
+          <w:color w:val="000000" w:themeColor="text1"/>
+        </w:rPr>
+        <w:t xml:space="preserve"> qui nous a servis</w:t>
+      </w:r>
+      <w:r>
+        <w:rPr>
+          <w:color w:val="000000" w:themeColor="text1"/>
+        </w:rPr>
+        <w:t xml:space="preserve"> à communiquer tous ensemble et avoir une trace de nos conversations </w:t>
+      </w:r>
+      <w:r>
+        <w:rPr>
+          <w:color w:val="000000" w:themeColor="text1"/>
+        </w:rPr>
+        <w:t>lorsque</w:t>
+      </w:r>
+      <w:r>
+        <w:rPr>
+          <w:color w:val="000000" w:themeColor="text1"/>
+        </w:rPr>
+        <w:t xml:space="preserve"> nous </w:t>
+      </w:r>
+      <w:r>
+        <w:rPr>
+          <w:color w:val="000000" w:themeColor="text1"/>
+        </w:rPr>
+        <w:t>travaillions de</w:t>
+      </w:r>
+      <w:r>
+        <w:rPr>
+          <w:color w:val="000000" w:themeColor="text1"/>
+        </w:rPr>
+        <w:t xml:space="preserve"> chez nous sur le projet.</w:t>
+      </w:r>
+    </w:p>
+    <w:p>
+      <w:pPr>
+        <w:spacing w:after="0"/>
+        <w:rPr>
+          <w:color w:val="000000" w:themeColor="text1"/>
+        </w:rPr>
+      </w:pPr>
+    </w:p>
+    <w:p>
+      <w:pPr>
+        <w:spacing w:after="0"/>
+        <w:rPr>
+          <w:color w:val="000000" w:themeColor="text1"/>
+        </w:rPr>
+      </w:pPr>
+      <w:r>
+        <w:rPr>
+          <w:color w:val="000000" w:themeColor="text1"/>
+        </w:rPr>
         <w:t>Concernant notre IDE</w:t>
       </w:r>
       <w:r>
@@ -7180,7 +8433,21 @@
         <w:rPr>
           <w:color w:val="000000" w:themeColor="text1"/>
         </w:rPr>
-        <w:t xml:space="preserve">nous utilisons PHPStrom ou Visual Studio Code, cela dépend des préférences de chacun. </w:t>
+        <w:t xml:space="preserve">nous utilisons </w:t>
+      </w:r>
+      <w:proofErr w:type="spellStart"/>
+      <w:r>
+        <w:rPr>
+          <w:color w:val="000000" w:themeColor="text1"/>
+        </w:rPr>
+        <w:t>PHPStrom</w:t>
+      </w:r>
+      <w:proofErr w:type="spellEnd"/>
+      <w:r>
+        <w:rPr>
+          <w:color w:val="000000" w:themeColor="text1"/>
+        </w:rPr>
+        <w:t xml:space="preserve"> ou Visual Studio Code, cela dépend des préférences de chacun. </w:t>
       </w:r>
     </w:p>
     <w:p>
@@ -7195,7 +8462,7 @@
       <w:pPr>
         <w:spacing w:after="0"/>
         <w:rPr>
-          <w:color w:val="1F497D" w:themeColor="text2"/>
+          <w:color w:val="FF0000"/>
         </w:rPr>
       </w:pPr>
       <w:r>
@@ -7221,7 +8488,45 @@
         <w:rPr>
           <w:color w:val="000000" w:themeColor="text1"/>
         </w:rPr>
-        <w:t xml:space="preserve"> de données nous avons choisis mySQL Workbench qui est un outil que nous avons pu</w:t>
+        <w:t xml:space="preserve"> de données nous av</w:t>
+      </w:r>
+      <w:r>
+        <w:rPr>
+          <w:color w:val="000000" w:themeColor="text1"/>
+        </w:rPr>
+        <w:t>i</w:t>
+      </w:r>
+      <w:r>
+        <w:rPr>
+          <w:color w:val="000000" w:themeColor="text1"/>
+        </w:rPr>
+        <w:t xml:space="preserve">ons choisis </w:t>
+      </w:r>
+      <w:proofErr w:type="spellStart"/>
+      <w:r>
+        <w:rPr>
+          <w:color w:val="000000" w:themeColor="text1"/>
+        </w:rPr>
+        <w:t>mySQL</w:t>
+      </w:r>
+      <w:proofErr w:type="spellEnd"/>
+      <w:r>
+        <w:rPr>
+          <w:color w:val="000000" w:themeColor="text1"/>
+        </w:rPr>
+        <w:t xml:space="preserve"> Workbench qui est un outil que nous av</w:t>
+      </w:r>
+      <w:r>
+        <w:rPr>
+          <w:color w:val="000000" w:themeColor="text1"/>
+        </w:rPr>
+        <w:t>i</w:t>
+      </w:r>
+      <w:r>
+        <w:rPr>
+          <w:color w:val="000000" w:themeColor="text1"/>
+        </w:rPr>
+        <w:t>ons pu</w:t>
       </w:r>
       <w:r>
         <w:rPr>
@@ -7233,23 +8538,66 @@
         <w:rPr>
           <w:color w:val="000000" w:themeColor="text1"/>
         </w:rPr>
-        <w:t xml:space="preserve">manipuler tout aux longs de notre scolarité à l’IUT et </w:t>
-      </w:r>
-      <w:r>
-        <w:rPr>
-          <w:color w:val="000000" w:themeColor="text1"/>
-        </w:rPr>
-        <w:t xml:space="preserve">sur lequel nous avons pu apprendre à l’utiliser </w:t>
-      </w:r>
-      <w:r>
-        <w:rPr>
-          <w:color w:val="000000" w:themeColor="text1"/>
+        <w:t xml:space="preserve">manipuler tout aux longs de notre scolarité à l’IUT </w:t>
+      </w:r>
+      <w:r>
+        <w:rPr>
+          <w:color w:val="FF0000"/>
+        </w:rPr>
+        <w:t xml:space="preserve">et que nous maîtrisions </w:t>
+      </w:r>
+      <w:r>
+        <w:rPr>
+          <w:color w:val="FF0000"/>
+        </w:rPr>
+        <w:t>donc</w:t>
+      </w:r>
+      <w:r>
+        <w:rPr>
+          <w:color w:val="000000" w:themeColor="text1"/>
+        </w:rPr>
+        <w:t xml:space="preserve">. </w:t>
+      </w:r>
+      <w:r>
+        <w:rPr>
+          <w:color w:val="FF0000"/>
+        </w:rPr>
+        <w:t>et</w:t>
+      </w:r>
+      <w:r>
+        <w:rPr>
+          <w:color w:val="FF0000"/>
+        </w:rPr>
+        <w:t xml:space="preserve"> </w:t>
+      </w:r>
+      <w:r>
+        <w:rPr>
+          <w:color w:val="FF0000"/>
+        </w:rPr>
+        <w:t>sur lequel nous av</w:t>
+      </w:r>
+      <w:r>
+        <w:rPr>
+          <w:color w:val="FF0000"/>
+        </w:rPr>
+        <w:t>i</w:t>
+      </w:r>
+      <w:r>
+        <w:rPr>
+          <w:color w:val="FF0000"/>
+        </w:rPr>
+        <w:t xml:space="preserve">ons pu apprendre à l’utiliser </w:t>
+      </w:r>
+      <w:r>
+        <w:rPr>
+          <w:color w:val="FF0000"/>
         </w:rPr>
         <w:t>efficacement.</w:t>
       </w:r>
       <w:r>
         <w:rPr>
           <w:noProof/>
+          <w:color w:val="FF0000"/>
         </w:rPr>
         <w:t xml:space="preserve"> </w:t>
       </w:r>
@@ -7277,7 +8625,7 @@
                     </pic:cNvPicPr>
                   </pic:nvPicPr>
                   <pic:blipFill>
-                    <a:blip r:embed="rId26" cstate="print">
+                    <a:blip r:embed="rId20" cstate="print">
                       <a:extLst>
                         <a:ext uri="{28A0092B-C50C-407E-A947-70E740481C1C}">
                           <a14:useLocalDpi xmlns:a14="http://schemas.microsoft.com/office/drawing/2010/main" val="0"/>
@@ -7314,10 +8662,24 @@
       <w:pPr>
         <w:pStyle w:val="Titre2"/>
         <w:ind w:left="578" w:hanging="578"/>
+        <w:rPr>
+          <w:color w:val="FF0000"/>
+        </w:rPr>
       </w:pPr>
       <w:bookmarkStart w:id="20" w:name="_Toc148439840"/>
-      <w:r>
-        <w:t>Backlog initial priorisé</w:t>
+      <w:proofErr w:type="spellStart"/>
+      <w:r>
+        <w:rPr>
+          <w:color w:val="FF0000"/>
+        </w:rPr>
+        <w:t>Backlog</w:t>
+      </w:r>
+      <w:proofErr w:type="spellEnd"/>
+      <w:r>
+        <w:rPr>
+          <w:color w:val="FF0000"/>
+        </w:rPr>
+        <w:t xml:space="preserve"> initial priorisé</w:t>
       </w:r>
       <w:bookmarkEnd w:id="20"/>
     </w:p>
@@ -7328,7 +8690,7 @@
         <w:spacing w:before="0" w:beforeAutospacing="0" w:after="0" w:afterAutospacing="0"/>
         <w:rPr>
           <w:rFonts w:asciiTheme="minorHAnsi" w:eastAsiaTheme="minorHAnsi" w:hAnsiTheme="minorHAnsi" w:cstheme="minorBidi"/>
-          <w:color w:val="000000" w:themeColor="text1"/>
+          <w:color w:val="FF0000"/>
           <w:sz w:val="22"/>
           <w:szCs w:val="22"/>
           <w:lang w:eastAsia="en-US"/>
@@ -7337,12 +8699,34 @@
       <w:r>
         <w:rPr>
           <w:rFonts w:asciiTheme="minorHAnsi" w:eastAsiaTheme="minorHAnsi" w:hAnsiTheme="minorHAnsi" w:cstheme="minorBidi"/>
-          <w:color w:val="000000" w:themeColor="text1"/>
+          <w:color w:val="FF0000"/>
           <w:sz w:val="22"/>
           <w:szCs w:val="22"/>
           <w:lang w:eastAsia="en-US"/>
         </w:rPr>
-        <w:t>Voici notre backlog initial, priorisé en fonction de la technique de priorisation par ROI : </w:t>
+        <w:t>Voici notre </w:t>
+      </w:r>
+      <w:proofErr w:type="spellStart"/>
+      <w:r>
+        <w:rPr>
+          <w:rFonts w:asciiTheme="minorHAnsi" w:eastAsiaTheme="minorHAnsi" w:hAnsiTheme="minorHAnsi" w:cstheme="minorBidi"/>
+          <w:color w:val="FF0000"/>
+          <w:sz w:val="22"/>
+          <w:szCs w:val="22"/>
+          <w:lang w:eastAsia="en-US"/>
+        </w:rPr>
+        <w:t>backlog</w:t>
+      </w:r>
+      <w:proofErr w:type="spellEnd"/>
+      <w:r>
+        <w:rPr>
+          <w:rFonts w:asciiTheme="minorHAnsi" w:eastAsiaTheme="minorHAnsi" w:hAnsiTheme="minorHAnsi" w:cstheme="minorBidi"/>
+          <w:color w:val="FF0000"/>
+          <w:sz w:val="22"/>
+          <w:szCs w:val="22"/>
+          <w:lang w:eastAsia="en-US"/>
+        </w:rPr>
+        <w:t> initial, priorisé en fonction de la technique de priorisation par ROI : </w:t>
       </w:r>
     </w:p>
     <w:p>
@@ -7352,7 +8736,7 @@
         <w:spacing w:before="0" w:beforeAutospacing="0" w:after="0" w:afterAutospacing="0"/>
         <w:rPr>
           <w:rFonts w:asciiTheme="minorHAnsi" w:eastAsiaTheme="minorHAnsi" w:hAnsiTheme="minorHAnsi" w:cstheme="minorBidi"/>
-          <w:color w:val="000000" w:themeColor="text1"/>
+          <w:color w:val="FF0000"/>
           <w:sz w:val="22"/>
           <w:szCs w:val="22"/>
           <w:lang w:eastAsia="en-US"/>
@@ -7361,7 +8745,7 @@
       <w:r>
         <w:rPr>
           <w:rFonts w:asciiTheme="minorHAnsi" w:eastAsiaTheme="minorHAnsi" w:hAnsiTheme="minorHAnsi" w:cstheme="minorBidi"/>
-          <w:color w:val="000000" w:themeColor="text1"/>
+          <w:color w:val="FF0000"/>
           <w:sz w:val="22"/>
           <w:szCs w:val="22"/>
           <w:lang w:eastAsia="en-US"/>
@@ -7380,7 +8764,7 @@
         <w:spacing w:before="0" w:beforeAutospacing="0" w:after="0" w:afterAutospacing="0"/>
         <w:rPr>
           <w:rFonts w:asciiTheme="minorHAnsi" w:eastAsiaTheme="minorHAnsi" w:hAnsiTheme="minorHAnsi" w:cstheme="minorBidi"/>
-          <w:color w:val="000000" w:themeColor="text1"/>
+          <w:color w:val="FF0000"/>
           <w:sz w:val="22"/>
           <w:szCs w:val="22"/>
           <w:lang w:eastAsia="en-US"/>
@@ -7389,7 +8773,7 @@
       <w:r>
         <w:rPr>
           <w:rFonts w:asciiTheme="minorHAnsi" w:eastAsiaTheme="minorHAnsi" w:hAnsiTheme="minorHAnsi" w:cstheme="minorBidi"/>
-          <w:color w:val="000000" w:themeColor="text1"/>
+          <w:color w:val="FF0000"/>
           <w:sz w:val="22"/>
           <w:szCs w:val="22"/>
           <w:lang w:eastAsia="en-US"/>
@@ -7408,7 +8792,7 @@
         <w:spacing w:before="0" w:beforeAutospacing="0" w:after="0" w:afterAutospacing="0"/>
         <w:rPr>
           <w:rFonts w:asciiTheme="minorHAnsi" w:eastAsiaTheme="minorHAnsi" w:hAnsiTheme="minorHAnsi" w:cstheme="minorBidi"/>
-          <w:color w:val="000000" w:themeColor="text1"/>
+          <w:color w:val="FF0000"/>
           <w:sz w:val="22"/>
           <w:szCs w:val="22"/>
           <w:lang w:eastAsia="en-US"/>
@@ -7417,7 +8801,7 @@
       <w:r>
         <w:rPr>
           <w:rFonts w:asciiTheme="minorHAnsi" w:eastAsiaTheme="minorHAnsi" w:hAnsiTheme="minorHAnsi" w:cstheme="minorBidi"/>
-          <w:color w:val="000000" w:themeColor="text1"/>
+          <w:color w:val="FF0000"/>
           <w:sz w:val="22"/>
           <w:szCs w:val="22"/>
           <w:lang w:eastAsia="en-US"/>
@@ -7436,7 +8820,7 @@
         <w:spacing w:before="0" w:beforeAutospacing="0" w:after="0" w:afterAutospacing="0"/>
         <w:rPr>
           <w:rFonts w:asciiTheme="minorHAnsi" w:eastAsiaTheme="minorHAnsi" w:hAnsiTheme="minorHAnsi" w:cstheme="minorBidi"/>
-          <w:color w:val="000000" w:themeColor="text1"/>
+          <w:color w:val="FF0000"/>
           <w:sz w:val="22"/>
           <w:szCs w:val="22"/>
           <w:lang w:eastAsia="en-US"/>
@@ -7445,7 +8829,7 @@
       <w:r>
         <w:rPr>
           <w:rFonts w:asciiTheme="minorHAnsi" w:eastAsiaTheme="minorHAnsi" w:hAnsiTheme="minorHAnsi" w:cstheme="minorBidi"/>
-          <w:color w:val="000000" w:themeColor="text1"/>
+          <w:color w:val="FF0000"/>
           <w:sz w:val="22"/>
           <w:szCs w:val="22"/>
           <w:lang w:eastAsia="en-US"/>
@@ -7464,7 +8848,7 @@
         <w:spacing w:before="0" w:beforeAutospacing="0" w:after="0" w:afterAutospacing="0"/>
         <w:rPr>
           <w:rFonts w:asciiTheme="minorHAnsi" w:eastAsiaTheme="minorHAnsi" w:hAnsiTheme="minorHAnsi" w:cstheme="minorBidi"/>
-          <w:color w:val="000000" w:themeColor="text1"/>
+          <w:color w:val="FF0000"/>
           <w:sz w:val="22"/>
           <w:szCs w:val="22"/>
           <w:lang w:eastAsia="en-US"/>
@@ -7473,7 +8857,7 @@
       <w:r>
         <w:rPr>
           <w:rFonts w:asciiTheme="minorHAnsi" w:eastAsiaTheme="minorHAnsi" w:hAnsiTheme="minorHAnsi" w:cstheme="minorBidi"/>
-          <w:color w:val="000000" w:themeColor="text1"/>
+          <w:color w:val="FF0000"/>
           <w:sz w:val="22"/>
           <w:szCs w:val="22"/>
           <w:lang w:eastAsia="en-US"/>
@@ -7492,7 +8876,7 @@
         <w:spacing w:before="0" w:beforeAutospacing="0" w:after="0" w:afterAutospacing="0"/>
         <w:rPr>
           <w:rFonts w:asciiTheme="minorHAnsi" w:eastAsiaTheme="minorHAnsi" w:hAnsiTheme="minorHAnsi" w:cstheme="minorBidi"/>
-          <w:color w:val="000000" w:themeColor="text1"/>
+          <w:color w:val="FF0000"/>
           <w:sz w:val="22"/>
           <w:szCs w:val="22"/>
           <w:lang w:eastAsia="en-US"/>
@@ -7501,7 +8885,7 @@
       <w:r>
         <w:rPr>
           <w:rFonts w:asciiTheme="minorHAnsi" w:eastAsiaTheme="minorHAnsi" w:hAnsiTheme="minorHAnsi" w:cstheme="minorBidi"/>
-          <w:color w:val="000000" w:themeColor="text1"/>
+          <w:color w:val="FF0000"/>
           <w:sz w:val="22"/>
           <w:szCs w:val="22"/>
           <w:lang w:eastAsia="en-US"/>
@@ -7520,7 +8904,7 @@
         <w:spacing w:before="0" w:beforeAutospacing="0" w:after="0" w:afterAutospacing="0"/>
         <w:rPr>
           <w:rFonts w:asciiTheme="minorHAnsi" w:eastAsiaTheme="minorHAnsi" w:hAnsiTheme="minorHAnsi" w:cstheme="minorBidi"/>
-          <w:color w:val="000000" w:themeColor="text1"/>
+          <w:color w:val="FF0000"/>
           <w:sz w:val="22"/>
           <w:szCs w:val="22"/>
           <w:lang w:eastAsia="en-US"/>
@@ -7529,7 +8913,7 @@
       <w:r>
         <w:rPr>
           <w:rFonts w:asciiTheme="minorHAnsi" w:eastAsiaTheme="minorHAnsi" w:hAnsiTheme="minorHAnsi" w:cstheme="minorBidi"/>
-          <w:color w:val="000000" w:themeColor="text1"/>
+          <w:color w:val="FF0000"/>
           <w:sz w:val="22"/>
           <w:szCs w:val="22"/>
           <w:lang w:eastAsia="en-US"/>
@@ -7548,7 +8932,7 @@
         <w:spacing w:before="0" w:beforeAutospacing="0" w:after="0" w:afterAutospacing="0"/>
         <w:rPr>
           <w:rFonts w:asciiTheme="minorHAnsi" w:eastAsiaTheme="minorHAnsi" w:hAnsiTheme="minorHAnsi" w:cstheme="minorBidi"/>
-          <w:color w:val="000000" w:themeColor="text1"/>
+          <w:color w:val="FF0000"/>
           <w:sz w:val="22"/>
           <w:szCs w:val="22"/>
           <w:lang w:eastAsia="en-US"/>
@@ -7557,7 +8941,7 @@
       <w:r>
         <w:rPr>
           <w:rFonts w:asciiTheme="minorHAnsi" w:eastAsiaTheme="minorHAnsi" w:hAnsiTheme="minorHAnsi" w:cstheme="minorBidi"/>
-          <w:color w:val="000000" w:themeColor="text1"/>
+          <w:color w:val="FF0000"/>
           <w:sz w:val="22"/>
           <w:szCs w:val="22"/>
           <w:lang w:eastAsia="en-US"/>
@@ -7576,7 +8960,7 @@
         <w:spacing w:before="0" w:beforeAutospacing="0" w:after="0" w:afterAutospacing="0"/>
         <w:rPr>
           <w:rFonts w:asciiTheme="minorHAnsi" w:eastAsiaTheme="minorHAnsi" w:hAnsiTheme="minorHAnsi" w:cstheme="minorBidi"/>
-          <w:color w:val="000000" w:themeColor="text1"/>
+          <w:color w:val="FF0000"/>
           <w:sz w:val="22"/>
           <w:szCs w:val="22"/>
           <w:lang w:eastAsia="en-US"/>
@@ -7585,7 +8969,7 @@
       <w:r>
         <w:rPr>
           <w:rFonts w:asciiTheme="minorHAnsi" w:eastAsiaTheme="minorHAnsi" w:hAnsiTheme="minorHAnsi" w:cstheme="minorBidi"/>
-          <w:color w:val="000000" w:themeColor="text1"/>
+          <w:color w:val="FF0000"/>
           <w:sz w:val="22"/>
           <w:szCs w:val="22"/>
           <w:lang w:eastAsia="en-US"/>
@@ -7604,7 +8988,7 @@
         <w:spacing w:before="0" w:beforeAutospacing="0" w:after="0" w:afterAutospacing="0"/>
         <w:rPr>
           <w:rFonts w:asciiTheme="minorHAnsi" w:eastAsiaTheme="minorHAnsi" w:hAnsiTheme="minorHAnsi" w:cstheme="minorBidi"/>
-          <w:color w:val="000000" w:themeColor="text1"/>
+          <w:color w:val="FF0000"/>
           <w:sz w:val="22"/>
           <w:szCs w:val="22"/>
           <w:lang w:eastAsia="en-US"/>
@@ -7613,7 +8997,7 @@
       <w:r>
         <w:rPr>
           <w:rFonts w:asciiTheme="minorHAnsi" w:eastAsiaTheme="minorHAnsi" w:hAnsiTheme="minorHAnsi" w:cstheme="minorBidi"/>
-          <w:color w:val="000000" w:themeColor="text1"/>
+          <w:color w:val="FF0000"/>
           <w:sz w:val="22"/>
           <w:szCs w:val="22"/>
           <w:lang w:eastAsia="en-US"/>
@@ -7623,27 +9007,17 @@
       <w:r>
         <w:rPr>
           <w:rFonts w:asciiTheme="minorHAnsi" w:eastAsiaTheme="minorHAnsi" w:hAnsiTheme="minorHAnsi" w:cstheme="minorBidi"/>
-          <w:color w:val="000000" w:themeColor="text1"/>
+          <w:color w:val="FF0000"/>
           <w:sz w:val="22"/>
           <w:szCs w:val="22"/>
           <w:lang w:eastAsia="en-US"/>
         </w:rPr>
-        <w:t>en fonction du stock</w:t>
+        <w:t>en fonction du stock :</w:t>
       </w:r>
       <w:r>
         <w:rPr>
           <w:rFonts w:asciiTheme="minorHAnsi" w:eastAsiaTheme="minorHAnsi" w:hAnsiTheme="minorHAnsi" w:cstheme="minorBidi"/>
-          <w:color w:val="000000" w:themeColor="text1"/>
-          <w:sz w:val="22"/>
-          <w:szCs w:val="22"/>
-          <w:lang w:eastAsia="en-US"/>
-        </w:rPr>
-        <w:t xml:space="preserve"> :</w:t>
-      </w:r>
-      <w:r>
-        <w:rPr>
-          <w:rFonts w:asciiTheme="minorHAnsi" w:eastAsiaTheme="minorHAnsi" w:hAnsiTheme="minorHAnsi" w:cstheme="minorBidi"/>
-          <w:color w:val="000000" w:themeColor="text1"/>
+          <w:color w:val="FF0000"/>
           <w:sz w:val="22"/>
           <w:szCs w:val="22"/>
           <w:lang w:eastAsia="en-US"/>
@@ -7662,7 +9036,7 @@
         <w:spacing w:before="0" w:beforeAutospacing="0" w:after="0" w:afterAutospacing="0"/>
         <w:rPr>
           <w:rFonts w:asciiTheme="minorHAnsi" w:eastAsiaTheme="minorHAnsi" w:hAnsiTheme="minorHAnsi" w:cstheme="minorBidi"/>
-          <w:color w:val="000000" w:themeColor="text1"/>
+          <w:color w:val="FF0000"/>
           <w:sz w:val="22"/>
           <w:szCs w:val="22"/>
           <w:lang w:eastAsia="en-US"/>
@@ -7671,7 +9045,7 @@
       <w:r>
         <w:rPr>
           <w:rFonts w:asciiTheme="minorHAnsi" w:eastAsiaTheme="minorHAnsi" w:hAnsiTheme="minorHAnsi" w:cstheme="minorBidi"/>
-          <w:color w:val="000000" w:themeColor="text1"/>
+          <w:color w:val="FF0000"/>
           <w:sz w:val="22"/>
           <w:szCs w:val="22"/>
           <w:lang w:eastAsia="en-US"/>
@@ -7690,7 +9064,7 @@
         <w:spacing w:before="0" w:beforeAutospacing="0" w:after="0" w:afterAutospacing="0"/>
         <w:rPr>
           <w:rFonts w:asciiTheme="minorHAnsi" w:eastAsiaTheme="minorHAnsi" w:hAnsiTheme="minorHAnsi" w:cstheme="minorBidi"/>
-          <w:color w:val="000000" w:themeColor="text1"/>
+          <w:color w:val="FF0000"/>
           <w:sz w:val="22"/>
           <w:szCs w:val="22"/>
           <w:lang w:eastAsia="en-US"/>
@@ -7699,7 +9073,7 @@
       <w:r>
         <w:rPr>
           <w:rFonts w:asciiTheme="minorHAnsi" w:eastAsiaTheme="minorHAnsi" w:hAnsiTheme="minorHAnsi" w:cstheme="minorBidi"/>
-          <w:color w:val="000000" w:themeColor="text1"/>
+          <w:color w:val="FF0000"/>
           <w:sz w:val="22"/>
           <w:szCs w:val="22"/>
           <w:lang w:eastAsia="en-US"/>
@@ -7709,7 +9083,7 @@
       <w:r>
         <w:rPr>
           <w:rFonts w:asciiTheme="minorHAnsi" w:eastAsiaTheme="minorHAnsi" w:hAnsiTheme="minorHAnsi" w:cstheme="minorBidi"/>
-          <w:color w:val="000000" w:themeColor="text1"/>
+          <w:color w:val="FF0000"/>
           <w:sz w:val="22"/>
           <w:szCs w:val="22"/>
           <w:lang w:eastAsia="en-US"/>
@@ -7728,7 +9102,7 @@
         <w:spacing w:before="0" w:beforeAutospacing="0" w:after="0" w:afterAutospacing="0"/>
         <w:rPr>
           <w:rFonts w:asciiTheme="minorHAnsi" w:eastAsiaTheme="minorHAnsi" w:hAnsiTheme="minorHAnsi" w:cstheme="minorBidi"/>
-          <w:color w:val="000000" w:themeColor="text1"/>
+          <w:color w:val="FF0000"/>
           <w:sz w:val="22"/>
           <w:szCs w:val="22"/>
           <w:lang w:eastAsia="en-US"/>
@@ -7737,7 +9111,7 @@
       <w:r>
         <w:rPr>
           <w:rFonts w:asciiTheme="minorHAnsi" w:eastAsiaTheme="minorHAnsi" w:hAnsiTheme="minorHAnsi" w:cstheme="minorBidi"/>
-          <w:color w:val="000000" w:themeColor="text1"/>
+          <w:color w:val="FF0000"/>
           <w:sz w:val="22"/>
           <w:szCs w:val="22"/>
           <w:lang w:eastAsia="en-US"/>
@@ -7756,7 +9130,7 @@
         <w:spacing w:before="0" w:beforeAutospacing="0" w:after="0" w:afterAutospacing="0"/>
         <w:rPr>
           <w:rFonts w:asciiTheme="minorHAnsi" w:eastAsiaTheme="minorHAnsi" w:hAnsiTheme="minorHAnsi" w:cstheme="minorBidi"/>
-          <w:color w:val="000000" w:themeColor="text1"/>
+          <w:color w:val="FF0000"/>
           <w:sz w:val="22"/>
           <w:szCs w:val="22"/>
           <w:lang w:eastAsia="en-US"/>
@@ -7765,7 +9139,7 @@
       <w:r>
         <w:rPr>
           <w:rFonts w:asciiTheme="minorHAnsi" w:eastAsiaTheme="minorHAnsi" w:hAnsiTheme="minorHAnsi" w:cstheme="minorBidi"/>
-          <w:color w:val="000000" w:themeColor="text1"/>
+          <w:color w:val="FF0000"/>
           <w:sz w:val="22"/>
           <w:szCs w:val="22"/>
           <w:lang w:eastAsia="en-US"/>
@@ -7784,7 +9158,7 @@
         <w:spacing w:before="0" w:beforeAutospacing="0" w:after="0" w:afterAutospacing="0"/>
         <w:rPr>
           <w:rFonts w:asciiTheme="minorHAnsi" w:eastAsiaTheme="minorHAnsi" w:hAnsiTheme="minorHAnsi" w:cstheme="minorBidi"/>
-          <w:color w:val="000000" w:themeColor="text1"/>
+          <w:color w:val="FF0000"/>
           <w:sz w:val="22"/>
           <w:szCs w:val="22"/>
           <w:lang w:eastAsia="en-US"/>
@@ -7793,7 +9167,7 @@
       <w:r>
         <w:rPr>
           <w:rFonts w:asciiTheme="minorHAnsi" w:eastAsiaTheme="minorHAnsi" w:hAnsiTheme="minorHAnsi" w:cstheme="minorBidi"/>
-          <w:color w:val="000000" w:themeColor="text1"/>
+          <w:color w:val="FF0000"/>
           <w:sz w:val="22"/>
           <w:szCs w:val="22"/>
           <w:lang w:eastAsia="en-US"/>
@@ -7812,7 +9186,7 @@
         <w:spacing w:before="0" w:beforeAutospacing="0" w:after="0" w:afterAutospacing="0"/>
         <w:rPr>
           <w:rFonts w:asciiTheme="minorHAnsi" w:eastAsiaTheme="minorHAnsi" w:hAnsiTheme="minorHAnsi" w:cstheme="minorBidi"/>
-          <w:color w:val="000000" w:themeColor="text1"/>
+          <w:color w:val="FF0000"/>
           <w:sz w:val="22"/>
           <w:szCs w:val="22"/>
           <w:lang w:eastAsia="en-US"/>
@@ -7821,7 +9195,7 @@
       <w:r>
         <w:rPr>
           <w:rFonts w:asciiTheme="minorHAnsi" w:eastAsiaTheme="minorHAnsi" w:hAnsiTheme="minorHAnsi" w:cstheme="minorBidi"/>
-          <w:color w:val="000000" w:themeColor="text1"/>
+          <w:color w:val="FF0000"/>
           <w:sz w:val="22"/>
           <w:szCs w:val="22"/>
           <w:lang w:eastAsia="en-US"/>
@@ -7840,7 +9214,7 @@
         <w:spacing w:before="0" w:beforeAutospacing="0" w:after="0" w:afterAutospacing="0"/>
         <w:rPr>
           <w:rFonts w:asciiTheme="minorHAnsi" w:eastAsiaTheme="minorHAnsi" w:hAnsiTheme="minorHAnsi" w:cstheme="minorBidi"/>
-          <w:color w:val="000000" w:themeColor="text1"/>
+          <w:color w:val="FF0000"/>
           <w:sz w:val="22"/>
           <w:szCs w:val="22"/>
           <w:lang w:eastAsia="en-US"/>
@@ -7849,7 +9223,7 @@
       <w:r>
         <w:rPr>
           <w:rFonts w:asciiTheme="minorHAnsi" w:eastAsiaTheme="minorHAnsi" w:hAnsiTheme="minorHAnsi" w:cstheme="minorBidi"/>
-          <w:color w:val="000000" w:themeColor="text1"/>
+          <w:color w:val="FF0000"/>
           <w:sz w:val="22"/>
           <w:szCs w:val="22"/>
           <w:lang w:eastAsia="en-US"/>
@@ -7868,7 +9242,7 @@
         <w:spacing w:before="0" w:beforeAutospacing="0" w:after="0" w:afterAutospacing="0"/>
         <w:rPr>
           <w:rFonts w:asciiTheme="minorHAnsi" w:eastAsiaTheme="minorHAnsi" w:hAnsiTheme="minorHAnsi" w:cstheme="minorBidi"/>
-          <w:color w:val="000000" w:themeColor="text1"/>
+          <w:color w:val="FF0000"/>
           <w:sz w:val="22"/>
           <w:szCs w:val="22"/>
           <w:lang w:eastAsia="en-US"/>
@@ -7877,7 +9251,7 @@
       <w:r>
         <w:rPr>
           <w:rFonts w:asciiTheme="minorHAnsi" w:eastAsiaTheme="minorHAnsi" w:hAnsiTheme="minorHAnsi" w:cstheme="minorBidi"/>
-          <w:color w:val="000000" w:themeColor="text1"/>
+          <w:color w:val="FF0000"/>
           <w:sz w:val="22"/>
           <w:szCs w:val="22"/>
           <w:lang w:eastAsia="en-US"/>
@@ -7896,7 +9270,7 @@
         <w:spacing w:before="0" w:beforeAutospacing="0" w:after="0" w:afterAutospacing="0"/>
         <w:rPr>
           <w:rFonts w:asciiTheme="minorHAnsi" w:eastAsiaTheme="minorHAnsi" w:hAnsiTheme="minorHAnsi" w:cstheme="minorBidi"/>
-          <w:color w:val="000000" w:themeColor="text1"/>
+          <w:color w:val="FF0000"/>
           <w:sz w:val="22"/>
           <w:szCs w:val="22"/>
           <w:lang w:eastAsia="en-US"/>
@@ -7905,7 +9279,7 @@
       <w:r>
         <w:rPr>
           <w:rFonts w:asciiTheme="minorHAnsi" w:eastAsiaTheme="minorHAnsi" w:hAnsiTheme="minorHAnsi" w:cstheme="minorBidi"/>
-          <w:color w:val="000000" w:themeColor="text1"/>
+          <w:color w:val="FF0000"/>
           <w:sz w:val="22"/>
           <w:szCs w:val="22"/>
           <w:lang w:eastAsia="en-US"/>
@@ -7915,7 +9289,7 @@
       <w:r>
         <w:rPr>
           <w:rFonts w:asciiTheme="minorHAnsi" w:eastAsiaTheme="minorHAnsi" w:hAnsiTheme="minorHAnsi" w:cstheme="minorBidi"/>
-          <w:color w:val="000000" w:themeColor="text1"/>
+          <w:color w:val="FF0000"/>
           <w:sz w:val="22"/>
           <w:szCs w:val="22"/>
           <w:lang w:eastAsia="en-US"/>
@@ -7934,7 +9308,7 @@
         <w:spacing w:before="0" w:beforeAutospacing="0" w:after="0" w:afterAutospacing="0"/>
         <w:rPr>
           <w:rFonts w:asciiTheme="minorHAnsi" w:eastAsiaTheme="minorHAnsi" w:hAnsiTheme="minorHAnsi" w:cstheme="minorBidi"/>
-          <w:color w:val="000000" w:themeColor="text1"/>
+          <w:color w:val="FF0000"/>
           <w:sz w:val="22"/>
           <w:szCs w:val="22"/>
           <w:lang w:eastAsia="en-US"/>
@@ -7943,7 +9317,7 @@
       <w:r>
         <w:rPr>
           <w:rFonts w:asciiTheme="minorHAnsi" w:eastAsiaTheme="minorHAnsi" w:hAnsiTheme="minorHAnsi" w:cstheme="minorBidi"/>
-          <w:color w:val="000000" w:themeColor="text1"/>
+          <w:color w:val="FF0000"/>
           <w:sz w:val="22"/>
           <w:szCs w:val="22"/>
           <w:lang w:eastAsia="en-US"/>
@@ -7962,7 +9336,7 @@
         <w:spacing w:before="0" w:beforeAutospacing="0" w:after="0" w:afterAutospacing="0"/>
         <w:rPr>
           <w:rFonts w:asciiTheme="minorHAnsi" w:eastAsiaTheme="minorHAnsi" w:hAnsiTheme="minorHAnsi" w:cstheme="minorBidi"/>
-          <w:color w:val="000000" w:themeColor="text1"/>
+          <w:color w:val="FF0000"/>
           <w:sz w:val="22"/>
           <w:szCs w:val="22"/>
           <w:lang w:eastAsia="en-US"/>
@@ -7971,7 +9345,7 @@
       <w:r>
         <w:rPr>
           <w:rFonts w:asciiTheme="minorHAnsi" w:eastAsiaTheme="minorHAnsi" w:hAnsiTheme="minorHAnsi" w:cstheme="minorBidi"/>
-          <w:color w:val="000000" w:themeColor="text1"/>
+          <w:color w:val="FF0000"/>
           <w:sz w:val="22"/>
           <w:szCs w:val="22"/>
           <w:lang w:eastAsia="en-US"/>
@@ -7986,7 +9360,7 @@
         <w:spacing w:before="0" w:beforeAutospacing="0" w:after="0" w:afterAutospacing="0"/>
         <w:rPr>
           <w:rFonts w:asciiTheme="minorHAnsi" w:eastAsiaTheme="minorHAnsi" w:hAnsiTheme="minorHAnsi" w:cstheme="minorBidi"/>
-          <w:color w:val="000000" w:themeColor="text1"/>
+          <w:color w:val="FF0000"/>
           <w:sz w:val="22"/>
           <w:szCs w:val="22"/>
           <w:lang w:eastAsia="en-US"/>
@@ -7995,7 +9369,7 @@
       <w:r>
         <w:rPr>
           <w:rFonts w:asciiTheme="minorHAnsi" w:eastAsiaTheme="minorHAnsi" w:hAnsiTheme="minorHAnsi" w:cstheme="minorBidi"/>
-          <w:color w:val="000000" w:themeColor="text1"/>
+          <w:color w:val="FF0000"/>
           <w:sz w:val="22"/>
           <w:szCs w:val="22"/>
           <w:lang w:eastAsia="en-US"/>
@@ -8014,7 +9388,7 @@
         <w:spacing w:before="0" w:beforeAutospacing="0" w:after="0" w:afterAutospacing="0"/>
         <w:rPr>
           <w:rFonts w:asciiTheme="minorHAnsi" w:eastAsiaTheme="minorHAnsi" w:hAnsiTheme="minorHAnsi" w:cstheme="minorBidi"/>
-          <w:color w:val="000000" w:themeColor="text1"/>
+          <w:color w:val="FF0000"/>
           <w:sz w:val="22"/>
           <w:szCs w:val="22"/>
           <w:lang w:eastAsia="en-US"/>
@@ -8023,7 +9397,7 @@
       <w:r>
         <w:rPr>
           <w:rFonts w:asciiTheme="minorHAnsi" w:eastAsiaTheme="minorHAnsi" w:hAnsiTheme="minorHAnsi" w:cstheme="minorBidi"/>
-          <w:color w:val="000000" w:themeColor="text1"/>
+          <w:color w:val="FF0000"/>
           <w:sz w:val="22"/>
           <w:szCs w:val="22"/>
           <w:lang w:eastAsia="en-US"/>
@@ -8042,7 +9416,7 @@
         <w:spacing w:before="0" w:beforeAutospacing="0" w:after="0" w:afterAutospacing="0"/>
         <w:rPr>
           <w:rFonts w:asciiTheme="minorHAnsi" w:eastAsiaTheme="minorHAnsi" w:hAnsiTheme="minorHAnsi" w:cstheme="minorBidi"/>
-          <w:color w:val="000000" w:themeColor="text1"/>
+          <w:color w:val="FF0000"/>
           <w:sz w:val="22"/>
           <w:szCs w:val="22"/>
           <w:lang w:eastAsia="en-US"/>
@@ -8051,7 +9425,7 @@
       <w:r>
         <w:rPr>
           <w:rFonts w:asciiTheme="minorHAnsi" w:eastAsiaTheme="minorHAnsi" w:hAnsiTheme="minorHAnsi" w:cstheme="minorBidi"/>
-          <w:color w:val="000000" w:themeColor="text1"/>
+          <w:color w:val="FF0000"/>
           <w:sz w:val="22"/>
           <w:szCs w:val="22"/>
           <w:lang w:eastAsia="en-US"/>
@@ -8070,7 +9444,7 @@
         <w:spacing w:before="0" w:beforeAutospacing="0" w:after="0" w:afterAutospacing="0"/>
         <w:rPr>
           <w:rFonts w:asciiTheme="minorHAnsi" w:eastAsiaTheme="minorHAnsi" w:hAnsiTheme="minorHAnsi" w:cstheme="minorBidi"/>
-          <w:color w:val="000000" w:themeColor="text1"/>
+          <w:color w:val="FF0000"/>
           <w:sz w:val="22"/>
           <w:szCs w:val="22"/>
           <w:lang w:eastAsia="en-US"/>
@@ -8079,7 +9453,7 @@
       <w:r>
         <w:rPr>
           <w:rFonts w:asciiTheme="minorHAnsi" w:eastAsiaTheme="minorHAnsi" w:hAnsiTheme="minorHAnsi" w:cstheme="minorBidi"/>
-          <w:color w:val="000000" w:themeColor="text1"/>
+          <w:color w:val="FF0000"/>
           <w:sz w:val="22"/>
           <w:szCs w:val="22"/>
           <w:lang w:eastAsia="en-US"/>
@@ -8098,7 +9472,7 @@
         <w:spacing w:before="0" w:beforeAutospacing="0" w:after="0" w:afterAutospacing="0"/>
         <w:rPr>
           <w:rFonts w:asciiTheme="minorHAnsi" w:eastAsiaTheme="minorHAnsi" w:hAnsiTheme="minorHAnsi" w:cstheme="minorBidi"/>
-          <w:color w:val="000000" w:themeColor="text1"/>
+          <w:color w:val="FF0000"/>
           <w:sz w:val="22"/>
           <w:szCs w:val="22"/>
           <w:lang w:eastAsia="en-US"/>
@@ -8107,7 +9481,7 @@
       <w:r>
         <w:rPr>
           <w:rFonts w:asciiTheme="minorHAnsi" w:eastAsiaTheme="minorHAnsi" w:hAnsiTheme="minorHAnsi" w:cstheme="minorBidi"/>
-          <w:color w:val="000000" w:themeColor="text1"/>
+          <w:color w:val="FF0000"/>
           <w:sz w:val="22"/>
           <w:szCs w:val="22"/>
           <w:lang w:eastAsia="en-US"/>
@@ -8126,7 +9500,7 @@
         <w:spacing w:before="0" w:beforeAutospacing="0" w:after="0" w:afterAutospacing="0"/>
         <w:rPr>
           <w:rFonts w:asciiTheme="minorHAnsi" w:eastAsiaTheme="minorHAnsi" w:hAnsiTheme="minorHAnsi" w:cstheme="minorBidi"/>
-          <w:color w:val="000000" w:themeColor="text1"/>
+          <w:color w:val="FF0000"/>
           <w:sz w:val="22"/>
           <w:szCs w:val="22"/>
           <w:lang w:eastAsia="en-US"/>
@@ -8135,7 +9509,7 @@
       <w:r>
         <w:rPr>
           <w:rFonts w:asciiTheme="minorHAnsi" w:eastAsiaTheme="minorHAnsi" w:hAnsiTheme="minorHAnsi" w:cstheme="minorBidi"/>
-          <w:color w:val="000000" w:themeColor="text1"/>
+          <w:color w:val="FF0000"/>
           <w:sz w:val="22"/>
           <w:szCs w:val="22"/>
           <w:lang w:eastAsia="en-US"/>
@@ -8154,7 +9528,7 @@
         <w:spacing w:before="0" w:beforeAutospacing="0" w:after="0" w:afterAutospacing="0"/>
         <w:rPr>
           <w:rFonts w:asciiTheme="minorHAnsi" w:eastAsiaTheme="minorHAnsi" w:hAnsiTheme="minorHAnsi" w:cstheme="minorBidi"/>
-          <w:color w:val="000000" w:themeColor="text1"/>
+          <w:color w:val="FF0000"/>
           <w:sz w:val="22"/>
           <w:szCs w:val="22"/>
           <w:lang w:eastAsia="en-US"/>
@@ -8163,7 +9537,7 @@
       <w:r>
         <w:rPr>
           <w:rFonts w:asciiTheme="minorHAnsi" w:eastAsiaTheme="minorHAnsi" w:hAnsiTheme="minorHAnsi" w:cstheme="minorBidi"/>
-          <w:color w:val="000000" w:themeColor="text1"/>
+          <w:color w:val="FF0000"/>
           <w:sz w:val="22"/>
           <w:szCs w:val="22"/>
           <w:lang w:eastAsia="en-US"/>
@@ -8182,7 +9556,7 @@
         <w:spacing w:before="0" w:beforeAutospacing="0" w:after="0" w:afterAutospacing="0"/>
         <w:rPr>
           <w:rFonts w:asciiTheme="minorHAnsi" w:eastAsiaTheme="minorHAnsi" w:hAnsiTheme="minorHAnsi" w:cstheme="minorBidi"/>
-          <w:color w:val="000000" w:themeColor="text1"/>
+          <w:color w:val="FF0000"/>
           <w:sz w:val="22"/>
           <w:szCs w:val="22"/>
           <w:lang w:eastAsia="en-US"/>
@@ -8191,7 +9565,7 @@
       <w:r>
         <w:rPr>
           <w:rFonts w:asciiTheme="minorHAnsi" w:eastAsiaTheme="minorHAnsi" w:hAnsiTheme="minorHAnsi" w:cstheme="minorBidi"/>
-          <w:color w:val="000000" w:themeColor="text1"/>
+          <w:color w:val="FF0000"/>
           <w:sz w:val="22"/>
           <w:szCs w:val="22"/>
           <w:lang w:eastAsia="en-US"/>
@@ -8210,7 +9584,7 @@
         <w:spacing w:before="0" w:beforeAutospacing="0" w:after="0" w:afterAutospacing="0"/>
         <w:rPr>
           <w:rFonts w:asciiTheme="minorHAnsi" w:eastAsiaTheme="minorHAnsi" w:hAnsiTheme="minorHAnsi" w:cstheme="minorBidi"/>
-          <w:color w:val="000000" w:themeColor="text1"/>
+          <w:color w:val="FF0000"/>
           <w:sz w:val="22"/>
           <w:szCs w:val="22"/>
           <w:lang w:eastAsia="en-US"/>
@@ -8219,7 +9593,7 @@
       <w:r>
         <w:rPr>
           <w:rFonts w:asciiTheme="minorHAnsi" w:eastAsiaTheme="minorHAnsi" w:hAnsiTheme="minorHAnsi" w:cstheme="minorBidi"/>
-          <w:color w:val="000000" w:themeColor="text1"/>
+          <w:color w:val="FF0000"/>
           <w:sz w:val="22"/>
           <w:szCs w:val="22"/>
           <w:lang w:eastAsia="en-US"/>
@@ -8238,7 +9612,7 @@
         <w:spacing w:before="0" w:beforeAutospacing="0" w:after="0" w:afterAutospacing="0"/>
         <w:rPr>
           <w:rFonts w:asciiTheme="minorHAnsi" w:eastAsiaTheme="minorHAnsi" w:hAnsiTheme="minorHAnsi" w:cstheme="minorBidi"/>
-          <w:color w:val="000000" w:themeColor="text1"/>
+          <w:color w:val="FF0000"/>
           <w:sz w:val="22"/>
           <w:szCs w:val="22"/>
           <w:lang w:eastAsia="en-US"/>
@@ -8247,7 +9621,7 @@
       <w:r>
         <w:rPr>
           <w:rFonts w:asciiTheme="minorHAnsi" w:eastAsiaTheme="minorHAnsi" w:hAnsiTheme="minorHAnsi" w:cstheme="minorBidi"/>
-          <w:color w:val="000000" w:themeColor="text1"/>
+          <w:color w:val="FF0000"/>
           <w:sz w:val="22"/>
           <w:szCs w:val="22"/>
           <w:lang w:eastAsia="en-US"/>
@@ -8266,7 +9640,7 @@
         <w:spacing w:before="0" w:beforeAutospacing="0" w:after="0" w:afterAutospacing="0"/>
         <w:rPr>
           <w:rFonts w:asciiTheme="minorHAnsi" w:eastAsiaTheme="minorHAnsi" w:hAnsiTheme="minorHAnsi" w:cstheme="minorBidi"/>
-          <w:color w:val="000000" w:themeColor="text1"/>
+          <w:color w:val="FF0000"/>
           <w:sz w:val="22"/>
           <w:szCs w:val="22"/>
           <w:lang w:eastAsia="en-US"/>
@@ -8275,7 +9649,7 @@
       <w:r>
         <w:rPr>
           <w:rFonts w:asciiTheme="minorHAnsi" w:eastAsiaTheme="minorHAnsi" w:hAnsiTheme="minorHAnsi" w:cstheme="minorBidi"/>
-          <w:color w:val="000000" w:themeColor="text1"/>
+          <w:color w:val="FF0000"/>
           <w:sz w:val="22"/>
           <w:szCs w:val="22"/>
           <w:lang w:eastAsia="en-US"/>
@@ -8291,7 +9665,7 @@
         <w:spacing w:before="0" w:beforeAutospacing="0" w:after="0" w:afterAutospacing="0"/>
         <w:rPr>
           <w:rFonts w:asciiTheme="minorHAnsi" w:eastAsiaTheme="minorHAnsi" w:hAnsiTheme="minorHAnsi" w:cstheme="minorBidi"/>
-          <w:color w:val="000000" w:themeColor="text1"/>
+          <w:color w:val="FF0000"/>
           <w:sz w:val="22"/>
           <w:szCs w:val="22"/>
           <w:lang w:eastAsia="en-US"/>
@@ -8300,7 +9674,7 @@
       <w:r>
         <w:rPr>
           <w:rFonts w:asciiTheme="minorHAnsi" w:eastAsiaTheme="minorHAnsi" w:hAnsiTheme="minorHAnsi" w:cstheme="minorBidi"/>
-          <w:color w:val="000000" w:themeColor="text1"/>
+          <w:color w:val="FF0000"/>
           <w:sz w:val="22"/>
           <w:szCs w:val="22"/>
           <w:lang w:eastAsia="en-US"/>
@@ -8319,7 +9693,7 @@
         <w:spacing w:before="0" w:beforeAutospacing="0" w:after="0" w:afterAutospacing="0"/>
         <w:rPr>
           <w:rFonts w:asciiTheme="minorHAnsi" w:eastAsiaTheme="minorHAnsi" w:hAnsiTheme="minorHAnsi" w:cstheme="minorBidi"/>
-          <w:color w:val="000000" w:themeColor="text1"/>
+          <w:color w:val="FF0000"/>
           <w:sz w:val="22"/>
           <w:szCs w:val="22"/>
           <w:lang w:eastAsia="en-US"/>
@@ -8328,7 +9702,7 @@
       <w:r>
         <w:rPr>
           <w:rFonts w:asciiTheme="minorHAnsi" w:eastAsiaTheme="minorHAnsi" w:hAnsiTheme="minorHAnsi" w:cstheme="minorBidi"/>
-          <w:color w:val="000000" w:themeColor="text1"/>
+          <w:color w:val="FF0000"/>
           <w:sz w:val="22"/>
           <w:szCs w:val="22"/>
           <w:lang w:eastAsia="en-US"/>
@@ -8347,7 +9721,7 @@
         <w:spacing w:before="0" w:beforeAutospacing="0" w:after="0" w:afterAutospacing="0"/>
         <w:rPr>
           <w:rFonts w:asciiTheme="minorHAnsi" w:eastAsiaTheme="minorHAnsi" w:hAnsiTheme="minorHAnsi" w:cstheme="minorBidi"/>
-          <w:color w:val="000000" w:themeColor="text1"/>
+          <w:color w:val="FF0000"/>
           <w:sz w:val="22"/>
           <w:szCs w:val="22"/>
           <w:lang w:eastAsia="en-US"/>
@@ -8356,7 +9730,7 @@
       <w:r>
         <w:rPr>
           <w:rFonts w:asciiTheme="minorHAnsi" w:eastAsiaTheme="minorHAnsi" w:hAnsiTheme="minorHAnsi" w:cstheme="minorBidi"/>
-          <w:color w:val="000000" w:themeColor="text1"/>
+          <w:color w:val="FF0000"/>
           <w:sz w:val="22"/>
           <w:szCs w:val="22"/>
           <w:lang w:eastAsia="en-US"/>
@@ -8375,7 +9749,7 @@
         <w:spacing w:before="0" w:beforeAutospacing="0" w:after="0" w:afterAutospacing="0"/>
         <w:rPr>
           <w:rFonts w:asciiTheme="minorHAnsi" w:eastAsiaTheme="minorHAnsi" w:hAnsiTheme="minorHAnsi" w:cstheme="minorBidi"/>
-          <w:color w:val="000000" w:themeColor="text1"/>
+          <w:color w:val="FF0000"/>
           <w:sz w:val="22"/>
           <w:szCs w:val="22"/>
           <w:lang w:eastAsia="en-US"/>
@@ -8384,7 +9758,7 @@
       <w:r>
         <w:rPr>
           <w:rFonts w:asciiTheme="minorHAnsi" w:eastAsiaTheme="minorHAnsi" w:hAnsiTheme="minorHAnsi" w:cstheme="minorBidi"/>
-          <w:color w:val="000000" w:themeColor="text1"/>
+          <w:color w:val="FF0000"/>
           <w:sz w:val="22"/>
           <w:szCs w:val="22"/>
           <w:lang w:eastAsia="en-US"/>
@@ -8403,7 +9777,7 @@
         <w:spacing w:before="0" w:beforeAutospacing="0" w:after="0" w:afterAutospacing="0"/>
         <w:rPr>
           <w:rFonts w:asciiTheme="minorHAnsi" w:eastAsiaTheme="minorHAnsi" w:hAnsiTheme="minorHAnsi" w:cstheme="minorBidi"/>
-          <w:color w:val="000000" w:themeColor="text1"/>
+          <w:color w:val="FF0000"/>
           <w:sz w:val="22"/>
           <w:szCs w:val="22"/>
           <w:lang w:eastAsia="en-US"/>
@@ -8412,7 +9786,7 @@
       <w:r>
         <w:rPr>
           <w:rFonts w:asciiTheme="minorHAnsi" w:eastAsiaTheme="minorHAnsi" w:hAnsiTheme="minorHAnsi" w:cstheme="minorBidi"/>
-          <w:color w:val="000000" w:themeColor="text1"/>
+          <w:color w:val="FF0000"/>
           <w:sz w:val="22"/>
           <w:szCs w:val="22"/>
           <w:lang w:eastAsia="en-US"/>
@@ -8428,7 +9802,7 @@
         <w:ind w:left="1440"/>
         <w:rPr>
           <w:rFonts w:asciiTheme="minorHAnsi" w:eastAsiaTheme="minorHAnsi" w:hAnsiTheme="minorHAnsi" w:cstheme="minorBidi"/>
-          <w:color w:val="000000" w:themeColor="text1"/>
+          <w:color w:val="FF0000"/>
           <w:sz w:val="22"/>
           <w:szCs w:val="22"/>
           <w:lang w:eastAsia="en-US"/>
@@ -8443,7 +9817,7 @@
         <w:ind w:firstLine="578"/>
         <w:rPr>
           <w:rFonts w:asciiTheme="minorHAnsi" w:eastAsiaTheme="minorHAnsi" w:hAnsiTheme="minorHAnsi" w:cstheme="minorBidi"/>
-          <w:color w:val="000000" w:themeColor="text1"/>
+          <w:color w:val="FF0000"/>
           <w:sz w:val="22"/>
           <w:szCs w:val="22"/>
           <w:lang w:eastAsia="en-US"/>
@@ -8452,12 +9826,34 @@
       <w:r>
         <w:rPr>
           <w:rFonts w:asciiTheme="minorHAnsi" w:eastAsiaTheme="minorHAnsi" w:hAnsiTheme="minorHAnsi" w:cstheme="minorBidi"/>
-          <w:color w:val="000000" w:themeColor="text1"/>
+          <w:color w:val="FF0000"/>
           <w:sz w:val="22"/>
           <w:szCs w:val="22"/>
           <w:lang w:eastAsia="en-US"/>
         </w:rPr>
-        <w:t xml:space="preserve">Il est important de noter que ce backlog initial peut évoluer au fur et à mesure du développement, en fonction des retours des utilisateurs, des nouvelles exigences, et de l'expérience acquise. </w:t>
+        <w:t>Il est important de noter que ce </w:t>
+      </w:r>
+      <w:proofErr w:type="spellStart"/>
+      <w:r>
+        <w:rPr>
+          <w:rFonts w:asciiTheme="minorHAnsi" w:eastAsiaTheme="minorHAnsi" w:hAnsiTheme="minorHAnsi" w:cstheme="minorBidi"/>
+          <w:color w:val="FF0000"/>
+          <w:sz w:val="22"/>
+          <w:szCs w:val="22"/>
+          <w:lang w:eastAsia="en-US"/>
+        </w:rPr>
+        <w:t>backlog</w:t>
+      </w:r>
+      <w:proofErr w:type="spellEnd"/>
+      <w:r>
+        <w:rPr>
+          <w:rFonts w:asciiTheme="minorHAnsi" w:eastAsiaTheme="minorHAnsi" w:hAnsiTheme="minorHAnsi" w:cstheme="minorBidi"/>
+          <w:color w:val="FF0000"/>
+          <w:sz w:val="22"/>
+          <w:szCs w:val="22"/>
+          <w:lang w:eastAsia="en-US"/>
+        </w:rPr>
+        <w:t xml:space="preserve"> initial peut évoluer au fur et à mesure du développement, en fonction des retours des utilisateurs, des nouvelles exigences, et de l'expérience acquise. </w:t>
       </w:r>
     </w:p>
     <w:p/>
@@ -8465,25 +9861,46 @@
       <w:pPr>
         <w:pStyle w:val="Titre2"/>
         <w:ind w:left="578" w:hanging="578"/>
+        <w:rPr>
+          <w:color w:val="FF0000"/>
+        </w:rPr>
       </w:pPr>
       <w:bookmarkStart w:id="21" w:name="_Toc148439841"/>
       <w:r>
+        <w:rPr>
+          <w:color w:val="FF0000"/>
+        </w:rPr>
         <w:t>Détail des t</w:t>
       </w:r>
       <w:r>
+        <w:rPr>
+          <w:color w:val="FF0000"/>
+        </w:rPr>
         <w:t>â</w:t>
       </w:r>
       <w:r>
+        <w:rPr>
+          <w:color w:val="FF0000"/>
+        </w:rPr>
         <w:t xml:space="preserve">ches des </w:t>
       </w:r>
       <w:r>
+        <w:rPr>
+          <w:color w:val="FF0000"/>
+        </w:rPr>
         <w:t>premi</w:t>
       </w:r>
       <w:r>
+        <w:rPr>
+          <w:color w:val="FF0000"/>
+        </w:rPr>
         <w:t>ers sprints</w:t>
       </w:r>
       <w:bookmarkEnd w:id="21"/>
       <w:r>
+        <w:rPr>
+          <w:color w:val="FF0000"/>
+        </w:rPr>
         <w:t xml:space="preserve"> </w:t>
       </w:r>
     </w:p>
@@ -8496,7 +9913,7 @@
           <w:rFonts w:asciiTheme="minorHAnsi" w:eastAsiaTheme="minorHAnsi" w:hAnsiTheme="minorHAnsi" w:cstheme="minorBidi"/>
           <w:b/>
           <w:bCs/>
-          <w:color w:val="000000" w:themeColor="text1"/>
+          <w:color w:val="FF0000"/>
           <w:sz w:val="22"/>
           <w:szCs w:val="22"/>
           <w:lang w:eastAsia="en-US"/>
@@ -8507,7 +9924,7 @@
           <w:rFonts w:asciiTheme="minorHAnsi" w:eastAsiaTheme="minorHAnsi" w:hAnsiTheme="minorHAnsi" w:cstheme="minorBidi"/>
           <w:b/>
           <w:bCs/>
-          <w:color w:val="000000" w:themeColor="text1"/>
+          <w:color w:val="FF0000"/>
           <w:sz w:val="22"/>
           <w:szCs w:val="22"/>
           <w:lang w:eastAsia="en-US"/>
@@ -8526,7 +9943,7 @@
         <w:spacing w:before="0" w:beforeAutospacing="0" w:after="0" w:afterAutospacing="0"/>
         <w:rPr>
           <w:rFonts w:asciiTheme="minorHAnsi" w:eastAsiaTheme="minorHAnsi" w:hAnsiTheme="minorHAnsi" w:cstheme="minorBidi"/>
-          <w:color w:val="000000" w:themeColor="text1"/>
+          <w:color w:val="FF0000"/>
           <w:sz w:val="22"/>
           <w:szCs w:val="22"/>
           <w:lang w:eastAsia="en-US"/>
@@ -8535,7 +9952,7 @@
       <w:r>
         <w:rPr>
           <w:rFonts w:asciiTheme="minorHAnsi" w:eastAsiaTheme="minorHAnsi" w:hAnsiTheme="minorHAnsi" w:cstheme="minorBidi"/>
-          <w:color w:val="000000" w:themeColor="text1"/>
+          <w:color w:val="FF0000"/>
           <w:sz w:val="22"/>
           <w:szCs w:val="22"/>
           <w:lang w:eastAsia="en-US"/>
@@ -8554,7 +9971,7 @@
         <w:spacing w:before="0" w:beforeAutospacing="0" w:after="0" w:afterAutospacing="0"/>
         <w:rPr>
           <w:rFonts w:asciiTheme="minorHAnsi" w:eastAsiaTheme="minorHAnsi" w:hAnsiTheme="minorHAnsi" w:cstheme="minorBidi"/>
-          <w:color w:val="000000" w:themeColor="text1"/>
+          <w:color w:val="FF0000"/>
           <w:sz w:val="22"/>
           <w:szCs w:val="22"/>
           <w:lang w:eastAsia="en-US"/>
@@ -8563,7 +9980,7 @@
       <w:r>
         <w:rPr>
           <w:rFonts w:asciiTheme="minorHAnsi" w:eastAsiaTheme="minorHAnsi" w:hAnsiTheme="minorHAnsi" w:cstheme="minorBidi"/>
-          <w:color w:val="000000" w:themeColor="text1"/>
+          <w:color w:val="FF0000"/>
           <w:sz w:val="22"/>
           <w:szCs w:val="22"/>
           <w:lang w:eastAsia="en-US"/>
@@ -8582,7 +9999,7 @@
         <w:spacing w:before="0" w:beforeAutospacing="0" w:after="0" w:afterAutospacing="0"/>
         <w:rPr>
           <w:rFonts w:asciiTheme="minorHAnsi" w:eastAsiaTheme="minorHAnsi" w:hAnsiTheme="minorHAnsi" w:cstheme="minorBidi"/>
-          <w:color w:val="000000" w:themeColor="text1"/>
+          <w:color w:val="FF0000"/>
           <w:sz w:val="22"/>
           <w:szCs w:val="22"/>
           <w:lang w:eastAsia="en-US"/>
@@ -8591,7 +10008,7 @@
       <w:r>
         <w:rPr>
           <w:rFonts w:asciiTheme="minorHAnsi" w:eastAsiaTheme="minorHAnsi" w:hAnsiTheme="minorHAnsi" w:cstheme="minorBidi"/>
-          <w:color w:val="000000" w:themeColor="text1"/>
+          <w:color w:val="FF0000"/>
           <w:sz w:val="22"/>
           <w:szCs w:val="22"/>
           <w:lang w:eastAsia="en-US"/>
@@ -8610,7 +10027,7 @@
         <w:spacing w:before="0" w:beforeAutospacing="0" w:after="0" w:afterAutospacing="0"/>
         <w:rPr>
           <w:rFonts w:asciiTheme="minorHAnsi" w:eastAsiaTheme="minorHAnsi" w:hAnsiTheme="minorHAnsi" w:cstheme="minorBidi"/>
-          <w:color w:val="000000" w:themeColor="text1"/>
+          <w:color w:val="FF0000"/>
           <w:sz w:val="22"/>
           <w:szCs w:val="22"/>
           <w:lang w:eastAsia="en-US"/>
@@ -8619,7 +10036,7 @@
       <w:r>
         <w:rPr>
           <w:rFonts w:asciiTheme="minorHAnsi" w:eastAsiaTheme="minorHAnsi" w:hAnsiTheme="minorHAnsi" w:cstheme="minorBidi"/>
-          <w:color w:val="000000" w:themeColor="text1"/>
+          <w:color w:val="FF0000"/>
           <w:sz w:val="22"/>
           <w:szCs w:val="22"/>
           <w:lang w:eastAsia="en-US"/>
@@ -8635,7 +10052,7 @@
         <w:ind w:left="720"/>
         <w:rPr>
           <w:rFonts w:asciiTheme="minorHAnsi" w:eastAsiaTheme="minorHAnsi" w:hAnsiTheme="minorHAnsi" w:cstheme="minorBidi"/>
-          <w:color w:val="000000" w:themeColor="text1"/>
+          <w:color w:val="FF0000"/>
           <w:sz w:val="22"/>
           <w:szCs w:val="22"/>
           <w:lang w:eastAsia="en-US"/>
@@ -8651,7 +10068,7 @@
           <w:rFonts w:asciiTheme="minorHAnsi" w:eastAsiaTheme="minorHAnsi" w:hAnsiTheme="minorHAnsi" w:cstheme="minorBidi"/>
           <w:b/>
           <w:bCs/>
-          <w:color w:val="000000" w:themeColor="text1"/>
+          <w:color w:val="FF0000"/>
           <w:sz w:val="22"/>
           <w:szCs w:val="22"/>
           <w:lang w:eastAsia="en-US"/>
@@ -8662,7 +10079,7 @@
           <w:rFonts w:asciiTheme="minorHAnsi" w:eastAsiaTheme="minorHAnsi" w:hAnsiTheme="minorHAnsi" w:cstheme="minorBidi"/>
           <w:b/>
           <w:bCs/>
-          <w:color w:val="000000" w:themeColor="text1"/>
+          <w:color w:val="FF0000"/>
           <w:sz w:val="22"/>
           <w:szCs w:val="22"/>
           <w:lang w:eastAsia="en-US"/>
@@ -8672,7 +10089,7 @@
       <w:r>
         <w:rPr>
           <w:rFonts w:asciiTheme="minorHAnsi" w:eastAsiaTheme="minorHAnsi" w:hAnsiTheme="minorHAnsi" w:cstheme="minorBidi"/>
-          <w:color w:val="000000" w:themeColor="text1"/>
+          <w:color w:val="FF0000"/>
           <w:sz w:val="22"/>
           <w:szCs w:val="22"/>
           <w:lang w:eastAsia="en-US"/>
@@ -8684,7 +10101,7 @@
           <w:rFonts w:asciiTheme="minorHAnsi" w:eastAsiaTheme="minorHAnsi" w:hAnsiTheme="minorHAnsi" w:cstheme="minorBidi"/>
           <w:b/>
           <w:bCs/>
-          <w:color w:val="000000" w:themeColor="text1"/>
+          <w:color w:val="FF0000"/>
           <w:sz w:val="22"/>
           <w:szCs w:val="22"/>
           <w:lang w:eastAsia="en-US"/>
@@ -8703,7 +10120,7 @@
         <w:spacing w:before="0" w:beforeAutospacing="0" w:after="0" w:afterAutospacing="0"/>
         <w:rPr>
           <w:rFonts w:asciiTheme="minorHAnsi" w:eastAsiaTheme="minorHAnsi" w:hAnsiTheme="minorHAnsi" w:cstheme="minorBidi"/>
-          <w:color w:val="000000" w:themeColor="text1"/>
+          <w:color w:val="FF0000"/>
           <w:sz w:val="22"/>
           <w:szCs w:val="22"/>
           <w:lang w:eastAsia="en-US"/>
@@ -8712,7 +10129,7 @@
       <w:r>
         <w:rPr>
           <w:rFonts w:asciiTheme="minorHAnsi" w:eastAsiaTheme="minorHAnsi" w:hAnsiTheme="minorHAnsi" w:cstheme="minorBidi"/>
-          <w:color w:val="000000" w:themeColor="text1"/>
+          <w:color w:val="FF0000"/>
           <w:sz w:val="22"/>
           <w:szCs w:val="22"/>
           <w:lang w:eastAsia="en-US"/>
@@ -8724,7 +10141,7 @@
           <w:rFonts w:asciiTheme="minorHAnsi" w:eastAsiaTheme="minorHAnsi" w:hAnsiTheme="minorHAnsi" w:cstheme="minorBidi"/>
           <w:i/>
           <w:iCs/>
-          <w:color w:val="000000" w:themeColor="text1"/>
+          <w:color w:val="FF0000"/>
           <w:sz w:val="22"/>
           <w:szCs w:val="22"/>
           <w:lang w:eastAsia="en-US"/>
@@ -8743,7 +10160,7 @@
         <w:spacing w:before="0" w:beforeAutospacing="0" w:after="0" w:afterAutospacing="0"/>
         <w:rPr>
           <w:rFonts w:asciiTheme="minorHAnsi" w:eastAsiaTheme="minorHAnsi" w:hAnsiTheme="minorHAnsi" w:cstheme="minorBidi"/>
-          <w:color w:val="000000" w:themeColor="text1"/>
+          <w:color w:val="FF0000"/>
           <w:sz w:val="22"/>
           <w:szCs w:val="22"/>
           <w:lang w:eastAsia="en-US"/>
@@ -8752,7 +10169,7 @@
       <w:r>
         <w:rPr>
           <w:rFonts w:asciiTheme="minorHAnsi" w:eastAsiaTheme="minorHAnsi" w:hAnsiTheme="minorHAnsi" w:cstheme="minorBidi"/>
-          <w:color w:val="000000" w:themeColor="text1"/>
+          <w:color w:val="FF0000"/>
           <w:sz w:val="22"/>
           <w:szCs w:val="22"/>
           <w:lang w:eastAsia="en-US"/>
@@ -8771,7 +10188,7 @@
         <w:spacing w:before="0" w:beforeAutospacing="0" w:after="0" w:afterAutospacing="0"/>
         <w:rPr>
           <w:rFonts w:asciiTheme="minorHAnsi" w:eastAsiaTheme="minorHAnsi" w:hAnsiTheme="minorHAnsi" w:cstheme="minorBidi"/>
-          <w:color w:val="000000" w:themeColor="text1"/>
+          <w:color w:val="FF0000"/>
           <w:sz w:val="22"/>
           <w:szCs w:val="22"/>
           <w:lang w:eastAsia="en-US"/>
@@ -8782,7 +10199,7 @@
           <w:rFonts w:asciiTheme="minorHAnsi" w:eastAsiaTheme="minorHAnsi" w:hAnsiTheme="minorHAnsi" w:cstheme="minorBidi"/>
           <w:i/>
           <w:iCs/>
-          <w:color w:val="000000" w:themeColor="text1"/>
+          <w:color w:val="FF0000"/>
           <w:sz w:val="22"/>
           <w:szCs w:val="22"/>
           <w:lang w:eastAsia="en-US"/>
@@ -8801,7 +10218,7 @@
         <w:spacing w:before="0" w:beforeAutospacing="0" w:after="0" w:afterAutospacing="0"/>
         <w:rPr>
           <w:rFonts w:asciiTheme="minorHAnsi" w:eastAsiaTheme="minorHAnsi" w:hAnsiTheme="minorHAnsi" w:cstheme="minorBidi"/>
-          <w:color w:val="000000" w:themeColor="text1"/>
+          <w:color w:val="FF0000"/>
           <w:sz w:val="22"/>
           <w:szCs w:val="22"/>
           <w:lang w:eastAsia="en-US"/>
@@ -8812,7 +10229,7 @@
           <w:rFonts w:asciiTheme="minorHAnsi" w:eastAsiaTheme="minorHAnsi" w:hAnsiTheme="minorHAnsi" w:cstheme="minorBidi"/>
           <w:i/>
           <w:iCs/>
-          <w:color w:val="000000" w:themeColor="text1"/>
+          <w:color w:val="FF0000"/>
           <w:sz w:val="22"/>
           <w:szCs w:val="22"/>
           <w:lang w:eastAsia="en-US"/>
@@ -8831,7 +10248,7 @@
         <w:spacing w:before="0" w:beforeAutospacing="0" w:after="0" w:afterAutospacing="0"/>
         <w:rPr>
           <w:rFonts w:asciiTheme="minorHAnsi" w:eastAsiaTheme="minorHAnsi" w:hAnsiTheme="minorHAnsi" w:cstheme="minorBidi"/>
-          <w:color w:val="000000" w:themeColor="text1"/>
+          <w:color w:val="FF0000"/>
           <w:sz w:val="22"/>
           <w:szCs w:val="22"/>
           <w:lang w:eastAsia="en-US"/>
@@ -8840,7 +10257,7 @@
       <w:r>
         <w:rPr>
           <w:rFonts w:asciiTheme="minorHAnsi" w:eastAsiaTheme="minorHAnsi" w:hAnsiTheme="minorHAnsi" w:cstheme="minorBidi"/>
-          <w:color w:val="000000" w:themeColor="text1"/>
+          <w:color w:val="FF0000"/>
           <w:sz w:val="22"/>
           <w:szCs w:val="22"/>
           <w:lang w:eastAsia="en-US"/>
@@ -8852,7 +10269,7 @@
           <w:rFonts w:asciiTheme="minorHAnsi" w:eastAsiaTheme="minorHAnsi" w:hAnsiTheme="minorHAnsi" w:cstheme="minorBidi"/>
           <w:i/>
           <w:iCs/>
-          <w:color w:val="000000" w:themeColor="text1"/>
+          <w:color w:val="FF0000"/>
           <w:sz w:val="22"/>
           <w:szCs w:val="22"/>
           <w:lang w:eastAsia="en-US"/>
@@ -8868,7 +10285,7 @@
         <w:ind w:left="720"/>
         <w:rPr>
           <w:rFonts w:asciiTheme="minorHAnsi" w:eastAsiaTheme="minorHAnsi" w:hAnsiTheme="minorHAnsi" w:cstheme="minorBidi"/>
-          <w:color w:val="000000" w:themeColor="text1"/>
+          <w:color w:val="FF0000"/>
           <w:sz w:val="22"/>
           <w:szCs w:val="22"/>
           <w:lang w:eastAsia="en-US"/>
@@ -8884,7 +10301,7 @@
           <w:rFonts w:asciiTheme="minorHAnsi" w:eastAsiaTheme="minorHAnsi" w:hAnsiTheme="minorHAnsi" w:cstheme="minorBidi"/>
           <w:b/>
           <w:bCs/>
-          <w:color w:val="000000" w:themeColor="text1"/>
+          <w:color w:val="FF0000"/>
           <w:sz w:val="22"/>
           <w:szCs w:val="22"/>
           <w:lang w:eastAsia="en-US"/>
@@ -8895,7 +10312,7 @@
           <w:rFonts w:asciiTheme="minorHAnsi" w:eastAsiaTheme="minorHAnsi" w:hAnsiTheme="minorHAnsi" w:cstheme="minorBidi"/>
           <w:b/>
           <w:bCs/>
-          <w:color w:val="000000" w:themeColor="text1"/>
+          <w:color w:val="FF0000"/>
           <w:sz w:val="22"/>
           <w:szCs w:val="22"/>
           <w:lang w:eastAsia="en-US"/>
@@ -8914,7 +10331,7 @@
         <w:spacing w:before="0" w:beforeAutospacing="0" w:after="0" w:afterAutospacing="0"/>
         <w:rPr>
           <w:rFonts w:asciiTheme="minorHAnsi" w:eastAsiaTheme="minorHAnsi" w:hAnsiTheme="minorHAnsi" w:cstheme="minorBidi"/>
-          <w:color w:val="000000" w:themeColor="text1"/>
+          <w:color w:val="FF0000"/>
           <w:sz w:val="22"/>
           <w:szCs w:val="22"/>
           <w:lang w:eastAsia="en-US"/>
@@ -8923,7 +10340,7 @@
       <w:r>
         <w:rPr>
           <w:rFonts w:asciiTheme="minorHAnsi" w:eastAsiaTheme="minorHAnsi" w:hAnsiTheme="minorHAnsi" w:cstheme="minorBidi"/>
-          <w:color w:val="000000" w:themeColor="text1"/>
+          <w:color w:val="FF0000"/>
           <w:sz w:val="22"/>
           <w:szCs w:val="22"/>
           <w:lang w:eastAsia="en-US"/>
@@ -8935,7 +10352,7 @@
           <w:rFonts w:asciiTheme="minorHAnsi" w:eastAsiaTheme="minorHAnsi" w:hAnsiTheme="minorHAnsi" w:cstheme="minorBidi"/>
           <w:i/>
           <w:iCs/>
-          <w:color w:val="000000" w:themeColor="text1"/>
+          <w:color w:val="FF0000"/>
           <w:sz w:val="22"/>
           <w:szCs w:val="22"/>
           <w:lang w:eastAsia="en-US"/>
@@ -8954,7 +10371,7 @@
         <w:spacing w:before="0" w:beforeAutospacing="0" w:after="0" w:afterAutospacing="0"/>
         <w:rPr>
           <w:rFonts w:asciiTheme="minorHAnsi" w:eastAsiaTheme="minorHAnsi" w:hAnsiTheme="minorHAnsi" w:cstheme="minorBidi"/>
-          <w:color w:val="000000" w:themeColor="text1"/>
+          <w:color w:val="FF0000"/>
           <w:sz w:val="22"/>
           <w:szCs w:val="22"/>
           <w:lang w:eastAsia="en-US"/>
@@ -8963,7 +10380,7 @@
       <w:r>
         <w:rPr>
           <w:rFonts w:asciiTheme="minorHAnsi" w:eastAsiaTheme="minorHAnsi" w:hAnsiTheme="minorHAnsi" w:cstheme="minorBidi"/>
-          <w:color w:val="000000" w:themeColor="text1"/>
+          <w:color w:val="FF0000"/>
           <w:sz w:val="22"/>
           <w:szCs w:val="22"/>
           <w:lang w:eastAsia="en-US"/>
@@ -8975,7 +10392,7 @@
           <w:rFonts w:asciiTheme="minorHAnsi" w:eastAsiaTheme="minorHAnsi" w:hAnsiTheme="minorHAnsi" w:cstheme="minorBidi"/>
           <w:i/>
           <w:iCs/>
-          <w:color w:val="000000" w:themeColor="text1"/>
+          <w:color w:val="FF0000"/>
           <w:sz w:val="22"/>
           <w:szCs w:val="22"/>
           <w:lang w:eastAsia="en-US"/>
@@ -8994,7 +10411,7 @@
         <w:spacing w:before="0" w:beforeAutospacing="0" w:after="0" w:afterAutospacing="0"/>
         <w:rPr>
           <w:rFonts w:asciiTheme="minorHAnsi" w:eastAsiaTheme="minorHAnsi" w:hAnsiTheme="minorHAnsi" w:cstheme="minorBidi"/>
-          <w:color w:val="000000" w:themeColor="text1"/>
+          <w:color w:val="FF0000"/>
           <w:sz w:val="22"/>
           <w:szCs w:val="22"/>
           <w:lang w:eastAsia="en-US"/>
@@ -9003,7 +10420,7 @@
       <w:r>
         <w:rPr>
           <w:rFonts w:asciiTheme="minorHAnsi" w:eastAsiaTheme="minorHAnsi" w:hAnsiTheme="minorHAnsi" w:cstheme="minorBidi"/>
-          <w:color w:val="000000" w:themeColor="text1"/>
+          <w:color w:val="FF0000"/>
           <w:sz w:val="22"/>
           <w:szCs w:val="22"/>
           <w:lang w:eastAsia="en-US"/>
@@ -9015,7 +10432,7 @@
           <w:rFonts w:asciiTheme="minorHAnsi" w:eastAsiaTheme="minorHAnsi" w:hAnsiTheme="minorHAnsi" w:cstheme="minorBidi"/>
           <w:i/>
           <w:iCs/>
-          <w:color w:val="000000" w:themeColor="text1"/>
+          <w:color w:val="FF0000"/>
           <w:sz w:val="22"/>
           <w:szCs w:val="22"/>
           <w:lang w:eastAsia="en-US"/>
@@ -9031,7 +10448,7 @@
         <w:ind w:left="360"/>
         <w:rPr>
           <w:rFonts w:asciiTheme="minorHAnsi" w:eastAsiaTheme="minorHAnsi" w:hAnsiTheme="minorHAnsi" w:cstheme="minorBidi"/>
-          <w:color w:val="000000" w:themeColor="text1"/>
+          <w:color w:val="FF0000"/>
           <w:sz w:val="22"/>
           <w:szCs w:val="22"/>
           <w:lang w:eastAsia="en-US"/>
@@ -9047,7 +10464,7 @@
           <w:rFonts w:asciiTheme="minorHAnsi" w:eastAsiaTheme="minorHAnsi" w:hAnsiTheme="minorHAnsi" w:cstheme="minorBidi"/>
           <w:b/>
           <w:bCs/>
-          <w:color w:val="000000" w:themeColor="text1"/>
+          <w:color w:val="FF0000"/>
           <w:sz w:val="22"/>
           <w:szCs w:val="22"/>
           <w:lang w:eastAsia="en-US"/>
@@ -9056,7 +10473,7 @@
       <w:r>
         <w:rPr>
           <w:rFonts w:asciiTheme="minorHAnsi" w:eastAsiaTheme="minorHAnsi" w:hAnsiTheme="minorHAnsi" w:cstheme="minorBidi"/>
-          <w:color w:val="000000" w:themeColor="text1"/>
+          <w:color w:val="FF0000"/>
           <w:lang w:eastAsia="en-US"/>
         </w:rPr>
         <w:t> </w:t>
@@ -9066,7 +10483,7 @@
           <w:rFonts w:asciiTheme="minorHAnsi" w:eastAsiaTheme="minorHAnsi" w:hAnsiTheme="minorHAnsi" w:cstheme="minorBidi"/>
           <w:b/>
           <w:bCs/>
-          <w:color w:val="000000" w:themeColor="text1"/>
+          <w:color w:val="FF0000"/>
           <w:sz w:val="22"/>
           <w:szCs w:val="22"/>
           <w:lang w:eastAsia="en-US"/>
@@ -9085,7 +10502,7 @@
         <w:spacing w:before="0" w:beforeAutospacing="0" w:after="0" w:afterAutospacing="0"/>
         <w:rPr>
           <w:rFonts w:asciiTheme="minorHAnsi" w:eastAsiaTheme="minorHAnsi" w:hAnsiTheme="minorHAnsi" w:cstheme="minorBidi"/>
-          <w:color w:val="000000" w:themeColor="text1"/>
+          <w:color w:val="FF0000"/>
           <w:sz w:val="22"/>
           <w:szCs w:val="22"/>
           <w:lang w:eastAsia="en-US"/>
@@ -9094,7 +10511,7 @@
       <w:r>
         <w:rPr>
           <w:rFonts w:asciiTheme="minorHAnsi" w:eastAsiaTheme="minorHAnsi" w:hAnsiTheme="minorHAnsi" w:cstheme="minorBidi"/>
-          <w:color w:val="000000" w:themeColor="text1"/>
+          <w:color w:val="FF0000"/>
           <w:sz w:val="22"/>
           <w:szCs w:val="22"/>
           <w:lang w:eastAsia="en-US"/>
@@ -9106,7 +10523,7 @@
           <w:rFonts w:asciiTheme="minorHAnsi" w:eastAsiaTheme="minorHAnsi" w:hAnsiTheme="minorHAnsi" w:cstheme="minorBidi"/>
           <w:i/>
           <w:iCs/>
-          <w:color w:val="000000" w:themeColor="text1"/>
+          <w:color w:val="FF0000"/>
           <w:sz w:val="22"/>
           <w:szCs w:val="22"/>
           <w:lang w:eastAsia="en-US"/>
@@ -9125,7 +10542,7 @@
         <w:spacing w:before="0" w:beforeAutospacing="0" w:after="0" w:afterAutospacing="0"/>
         <w:rPr>
           <w:rFonts w:asciiTheme="minorHAnsi" w:eastAsiaTheme="minorHAnsi" w:hAnsiTheme="minorHAnsi" w:cstheme="minorBidi"/>
-          <w:color w:val="000000" w:themeColor="text1"/>
+          <w:color w:val="FF0000"/>
           <w:sz w:val="22"/>
           <w:szCs w:val="22"/>
           <w:lang w:eastAsia="en-US"/>
@@ -9134,7 +10551,7 @@
       <w:r>
         <w:rPr>
           <w:rFonts w:asciiTheme="minorHAnsi" w:eastAsiaTheme="minorHAnsi" w:hAnsiTheme="minorHAnsi" w:cstheme="minorBidi"/>
-          <w:color w:val="000000" w:themeColor="text1"/>
+          <w:color w:val="FF0000"/>
           <w:sz w:val="22"/>
           <w:szCs w:val="22"/>
           <w:lang w:eastAsia="en-US"/>
@@ -9153,7 +10570,7 @@
         <w:spacing w:before="0" w:beforeAutospacing="0" w:after="0" w:afterAutospacing="0"/>
         <w:rPr>
           <w:rFonts w:asciiTheme="minorHAnsi" w:eastAsiaTheme="minorHAnsi" w:hAnsiTheme="minorHAnsi" w:cstheme="minorBidi"/>
-          <w:color w:val="000000" w:themeColor="text1"/>
+          <w:color w:val="FF0000"/>
           <w:sz w:val="22"/>
           <w:szCs w:val="22"/>
           <w:lang w:eastAsia="en-US"/>
@@ -9162,7 +10579,7 @@
       <w:r>
         <w:rPr>
           <w:rFonts w:asciiTheme="minorHAnsi" w:eastAsiaTheme="minorHAnsi" w:hAnsiTheme="minorHAnsi" w:cstheme="minorBidi"/>
-          <w:color w:val="000000" w:themeColor="text1"/>
+          <w:color w:val="FF0000"/>
           <w:sz w:val="22"/>
           <w:szCs w:val="22"/>
           <w:lang w:eastAsia="en-US"/>
@@ -9174,7 +10591,7 @@
           <w:rFonts w:asciiTheme="minorHAnsi" w:eastAsiaTheme="minorHAnsi" w:hAnsiTheme="minorHAnsi" w:cstheme="minorBidi"/>
           <w:i/>
           <w:iCs/>
-          <w:color w:val="000000" w:themeColor="text1"/>
+          <w:color w:val="FF0000"/>
           <w:sz w:val="22"/>
           <w:szCs w:val="22"/>
           <w:lang w:eastAsia="en-US"/>
@@ -9184,7 +10601,7 @@
       <w:r>
         <w:rPr>
           <w:rFonts w:asciiTheme="minorHAnsi" w:eastAsiaTheme="minorHAnsi" w:hAnsiTheme="minorHAnsi" w:cstheme="minorBidi"/>
-          <w:color w:val="000000" w:themeColor="text1"/>
+          <w:color w:val="FF0000"/>
           <w:sz w:val="22"/>
           <w:szCs w:val="22"/>
           <w:lang w:eastAsia="en-US"/>
@@ -9196,7 +10613,7 @@
           <w:rFonts w:asciiTheme="minorHAnsi" w:eastAsiaTheme="minorHAnsi" w:hAnsiTheme="minorHAnsi" w:cstheme="minorBidi"/>
           <w:i/>
           <w:iCs/>
-          <w:color w:val="000000" w:themeColor="text1"/>
+          <w:color w:val="FF0000"/>
           <w:sz w:val="22"/>
           <w:szCs w:val="22"/>
           <w:lang w:eastAsia="en-US"/>
@@ -9212,12 +10629,29 @@
         <w:ind w:left="360"/>
         <w:rPr>
           <w:rFonts w:asciiTheme="minorHAnsi" w:eastAsiaTheme="minorHAnsi" w:hAnsiTheme="minorHAnsi" w:cstheme="minorBidi"/>
-          <w:color w:val="1F497D" w:themeColor="text2"/>
+          <w:color w:val="FF0000"/>
           <w:sz w:val="22"/>
           <w:szCs w:val="22"/>
           <w:lang w:eastAsia="en-US"/>
         </w:rPr>
       </w:pPr>
+    </w:p>
+    <w:p>
+      <w:pPr>
+        <w:rPr>
+          <w:color w:val="FF0000"/>
+        </w:rPr>
+      </w:pPr>
+    </w:p>
+    <w:p/>
+    <w:p>
+      <w:pPr>
+        <w:pStyle w:val="Titre1"/>
+      </w:pPr>
+      <w:r>
+        <w:lastRenderedPageBreak/>
+        <w:t>Conclusion / Bilan personnel</w:t>
+      </w:r>
     </w:p>
     <w:p/>
     <w:bookmarkStart w:id="22" w:name="_Toc148439842" w:displacedByCustomXml="next"/>
@@ -9286,7 +10720,7 @@
     <w:p>
       <w:pPr>
         <w:sectPr>
-          <w:footerReference w:type="default" r:id="rId27"/>
+          <w:footerReference w:type="default" r:id="rId21"/>
           <w:pgSz w:w="11906" w:h="16838"/>
           <w:pgMar w:top="1417" w:right="1417" w:bottom="1417" w:left="1417" w:header="708" w:footer="708" w:gutter="0"/>
           <w:pgNumType w:start="1"/>
@@ -9654,7 +11088,7 @@
       </w:r>
     </w:p>
     <w:sectPr>
-      <w:footerReference w:type="default" r:id="rId28"/>
+      <w:footerReference w:type="default" r:id="rId22"/>
       <w:type w:val="evenPage"/>
       <w:pgSz w:w="11906" w:h="16838"/>
       <w:pgMar w:top="1417" w:right="1417" w:bottom="1417" w:left="1417" w:header="708" w:footer="708" w:gutter="0"/>
@@ -9686,36 +11120,6 @@
 </file>
 
 <file path=word/footer1.xml><?xml version="1.0" encoding="utf-8"?>
-<w:ftr xmlns:wpc="http://schemas.microsoft.com/office/word/2010/wordprocessingCanvas" xmlns:cx="http://schemas.microsoft.com/office/drawing/2014/chartex" xmlns:cx1="http://schemas.microsoft.com/office/drawing/2015/9/8/chartex" xmlns:cx2="http://schemas.microsoft.com/office/drawing/2015/10/21/chartex" xmlns:cx3="http://schemas.microsoft.com/office/drawing/2016/5/9/chartex" xmlns:cx4="http://schemas.microsoft.com/office/drawing/2016/5/10/chartex" xmlns:cx5="http://schemas.microsoft.com/office/drawing/2016/5/11/chartex" xmlns:cx6="http://schemas.microsoft.com/office/drawing/2016/5/12/chartex" xmlns:cx7="http://schemas.microsoft.com/office/drawing/2016/5/13/chartex" xmlns:cx8="http://schemas.microsoft.com/office/drawing/2016/5/14/chartex" xmlns:mc="http://schemas.openxmlformats.org/markup-compatibility/2006" xmlns:aink="http://schemas.microsoft.com/office/drawing/2016/ink" xmlns:am3d="http://schemas.microsoft.com/office/drawing/2017/model3d" xmlns:o="urn:schemas-microsoft-com:office:office" xmlns:oel="http://schemas.microsoft.com/office/2019/extlst" xmlns:r="http://schemas.openxmlformats.org/officeDocument/2006/relationships" xmlns:m="http://schemas.openxmlformats.org/officeDocument/2006/math" xmlns:v="urn:schemas-microsoft-com:vml" xmlns:wp14="http://schemas.microsoft.com/office/word/2010/wordprocessingDrawing" xmlns:wp="http://schemas.openxmlformats.org/drawingml/2006/wordprocessingDrawing" xmlns:w10="urn:schemas-microsoft-com:office:word" xmlns:w="http://schemas.openxmlformats.org/wordprocessingml/2006/main" xmlns:w14="http://schemas.microsoft.com/office/word/2010/wordml" xmlns:w15="http://schemas.microsoft.com/office/word/2012/wordml" xmlns:w16cex="http://schemas.microsoft.com/office/word/2018/wordml/cex" xmlns:w16cid="http://schemas.microsoft.com/office/word/2016/wordml/cid" xmlns:w16="http://schemas.microsoft.com/office/word/2018/wordml" xmlns:w16sdtdh="http://schemas.microsoft.com/office/word/2020/wordml/sdtdatahash" xmlns:w16se="http://schemas.microsoft.com/office/word/2015/wordml/symex" xmlns:wpg="http://schemas.microsoft.com/office/word/2010/wordprocessingGroup" xmlns:wpi="http://schemas.microsoft.com/office/word/2010/wordprocessingInk" xmlns:wne="http://schemas.microsoft.com/office/word/2006/wordml" xmlns:wps="http://schemas.microsoft.com/office/word/2010/wordprocessingShape" mc:Ignorable="w14 w15 w16se w16cid w16 w16cex w16sdtdh wp14">
-  <w:p>
-    <w:pPr>
-      <w:pStyle w:val="Pieddepage"/>
-    </w:pPr>
-  </w:p>
-</w:ftr>
-</file>
-
-<file path=word/footer2.xml><?xml version="1.0" encoding="utf-8"?>
-<w:ftr xmlns:wpc="http://schemas.microsoft.com/office/word/2010/wordprocessingCanvas" xmlns:cx="http://schemas.microsoft.com/office/drawing/2014/chartex" xmlns:cx1="http://schemas.microsoft.com/office/drawing/2015/9/8/chartex" xmlns:cx2="http://schemas.microsoft.com/office/drawing/2015/10/21/chartex" xmlns:cx3="http://schemas.microsoft.com/office/drawing/2016/5/9/chartex" xmlns:cx4="http://schemas.microsoft.com/office/drawing/2016/5/10/chartex" xmlns:cx5="http://schemas.microsoft.com/office/drawing/2016/5/11/chartex" xmlns:cx6="http://schemas.microsoft.com/office/drawing/2016/5/12/chartex" xmlns:cx7="http://schemas.microsoft.com/office/drawing/2016/5/13/chartex" xmlns:cx8="http://schemas.microsoft.com/office/drawing/2016/5/14/chartex" xmlns:mc="http://schemas.openxmlformats.org/markup-compatibility/2006" xmlns:aink="http://schemas.microsoft.com/office/drawing/2016/ink" xmlns:am3d="http://schemas.microsoft.com/office/drawing/2017/model3d" xmlns:o="urn:schemas-microsoft-com:office:office" xmlns:oel="http://schemas.microsoft.com/office/2019/extlst" xmlns:r="http://schemas.openxmlformats.org/officeDocument/2006/relationships" xmlns:m="http://schemas.openxmlformats.org/officeDocument/2006/math" xmlns:v="urn:schemas-microsoft-com:vml" xmlns:wp14="http://schemas.microsoft.com/office/word/2010/wordprocessingDrawing" xmlns:wp="http://schemas.openxmlformats.org/drawingml/2006/wordprocessingDrawing" xmlns:w10="urn:schemas-microsoft-com:office:word" xmlns:w="http://schemas.openxmlformats.org/wordprocessingml/2006/main" xmlns:w14="http://schemas.microsoft.com/office/word/2010/wordml" xmlns:w15="http://schemas.microsoft.com/office/word/2012/wordml" xmlns:w16cex="http://schemas.microsoft.com/office/word/2018/wordml/cex" xmlns:w16cid="http://schemas.microsoft.com/office/word/2016/wordml/cid" xmlns:w16="http://schemas.microsoft.com/office/word/2018/wordml" xmlns:w16sdtdh="http://schemas.microsoft.com/office/word/2020/wordml/sdtdatahash" xmlns:w16se="http://schemas.microsoft.com/office/word/2015/wordml/symex" xmlns:wpg="http://schemas.microsoft.com/office/word/2010/wordprocessingGroup" xmlns:wpi="http://schemas.microsoft.com/office/word/2010/wordprocessingInk" xmlns:wne="http://schemas.microsoft.com/office/word/2006/wordml" xmlns:wps="http://schemas.microsoft.com/office/word/2010/wordprocessingShape" mc:Ignorable="w14 w15 w16se w16cid w16 w16cex w16sdtdh wp14">
-  <w:p>
-    <w:pPr>
-      <w:pStyle w:val="Pieddepage"/>
-    </w:pPr>
-  </w:p>
-</w:ftr>
-</file>
-
-<file path=word/footer3.xml><?xml version="1.0" encoding="utf-8"?>
-<w:ftr xmlns:wpc="http://schemas.microsoft.com/office/word/2010/wordprocessingCanvas" xmlns:cx="http://schemas.microsoft.com/office/drawing/2014/chartex" xmlns:cx1="http://schemas.microsoft.com/office/drawing/2015/9/8/chartex" xmlns:cx2="http://schemas.microsoft.com/office/drawing/2015/10/21/chartex" xmlns:cx3="http://schemas.microsoft.com/office/drawing/2016/5/9/chartex" xmlns:cx4="http://schemas.microsoft.com/office/drawing/2016/5/10/chartex" xmlns:cx5="http://schemas.microsoft.com/office/drawing/2016/5/11/chartex" xmlns:cx6="http://schemas.microsoft.com/office/drawing/2016/5/12/chartex" xmlns:cx7="http://schemas.microsoft.com/office/drawing/2016/5/13/chartex" xmlns:cx8="http://schemas.microsoft.com/office/drawing/2016/5/14/chartex" xmlns:mc="http://schemas.openxmlformats.org/markup-compatibility/2006" xmlns:aink="http://schemas.microsoft.com/office/drawing/2016/ink" xmlns:am3d="http://schemas.microsoft.com/office/drawing/2017/model3d" xmlns:o="urn:schemas-microsoft-com:office:office" xmlns:oel="http://schemas.microsoft.com/office/2019/extlst" xmlns:r="http://schemas.openxmlformats.org/officeDocument/2006/relationships" xmlns:m="http://schemas.openxmlformats.org/officeDocument/2006/math" xmlns:v="urn:schemas-microsoft-com:vml" xmlns:wp14="http://schemas.microsoft.com/office/word/2010/wordprocessingDrawing" xmlns:wp="http://schemas.openxmlformats.org/drawingml/2006/wordprocessingDrawing" xmlns:w10="urn:schemas-microsoft-com:office:word" xmlns:w="http://schemas.openxmlformats.org/wordprocessingml/2006/main" xmlns:w14="http://schemas.microsoft.com/office/word/2010/wordml" xmlns:w15="http://schemas.microsoft.com/office/word/2012/wordml" xmlns:w16cex="http://schemas.microsoft.com/office/word/2018/wordml/cex" xmlns:w16cid="http://schemas.microsoft.com/office/word/2016/wordml/cid" xmlns:w16="http://schemas.microsoft.com/office/word/2018/wordml" xmlns:w16sdtdh="http://schemas.microsoft.com/office/word/2020/wordml/sdtdatahash" xmlns:w16se="http://schemas.microsoft.com/office/word/2015/wordml/symex" xmlns:wpg="http://schemas.microsoft.com/office/word/2010/wordprocessingGroup" xmlns:wpi="http://schemas.microsoft.com/office/word/2010/wordprocessingInk" xmlns:wne="http://schemas.microsoft.com/office/word/2006/wordml" xmlns:wps="http://schemas.microsoft.com/office/word/2010/wordprocessingShape" mc:Ignorable="w14 w15 w16se w16cid w16 w16cex w16sdtdh wp14">
-  <w:p>
-    <w:pPr>
-      <w:pStyle w:val="Pieddepage"/>
-    </w:pPr>
-  </w:p>
-</w:ftr>
-</file>
-
-<file path=word/footer4.xml><?xml version="1.0" encoding="utf-8"?>
 <w:ftr xmlns:wpc="http://schemas.microsoft.com/office/word/2010/wordprocessingCanvas" xmlns:cx="http://schemas.microsoft.com/office/drawing/2014/chartex" xmlns:cx1="http://schemas.microsoft.com/office/drawing/2015/9/8/chartex" xmlns:cx2="http://schemas.microsoft.com/office/drawing/2015/10/21/chartex" xmlns:cx3="http://schemas.microsoft.com/office/drawing/2016/5/9/chartex" xmlns:cx4="http://schemas.microsoft.com/office/drawing/2016/5/10/chartex" xmlns:cx5="http://schemas.microsoft.com/office/drawing/2016/5/11/chartex" xmlns:cx6="http://schemas.microsoft.com/office/drawing/2016/5/12/chartex" xmlns:cx7="http://schemas.microsoft.com/office/drawing/2016/5/13/chartex" xmlns:cx8="http://schemas.microsoft.com/office/drawing/2016/5/14/chartex" xmlns:mc="http://schemas.openxmlformats.org/markup-compatibility/2006" xmlns:aink="http://schemas.microsoft.com/office/drawing/2016/ink" xmlns:am3d="http://schemas.microsoft.com/office/drawing/2017/model3d" xmlns:o="urn:schemas-microsoft-com:office:office" xmlns:oel="http://schemas.microsoft.com/office/2019/extlst" xmlns:r="http://schemas.openxmlformats.org/officeDocument/2006/relationships" xmlns:m="http://schemas.openxmlformats.org/officeDocument/2006/math" xmlns:v="urn:schemas-microsoft-com:vml" xmlns:wp14="http://schemas.microsoft.com/office/word/2010/wordprocessingDrawing" xmlns:wp="http://schemas.openxmlformats.org/drawingml/2006/wordprocessingDrawing" xmlns:w10="urn:schemas-microsoft-com:office:word" xmlns:w="http://schemas.openxmlformats.org/wordprocessingml/2006/main" xmlns:w14="http://schemas.microsoft.com/office/word/2010/wordml" xmlns:w15="http://schemas.microsoft.com/office/word/2012/wordml" xmlns:w16cex="http://schemas.microsoft.com/office/word/2018/wordml/cex" xmlns:w16cid="http://schemas.microsoft.com/office/word/2016/wordml/cid" xmlns:w16="http://schemas.microsoft.com/office/word/2018/wordml" xmlns:w16sdtdh="http://schemas.microsoft.com/office/word/2020/wordml/sdtdatahash" xmlns:w16se="http://schemas.microsoft.com/office/word/2015/wordml/symex" xmlns:wpg="http://schemas.microsoft.com/office/word/2010/wordprocessingGroup" xmlns:wpi="http://schemas.microsoft.com/office/word/2010/wordprocessingInk" xmlns:wne="http://schemas.microsoft.com/office/word/2006/wordml" xmlns:wps="http://schemas.microsoft.com/office/word/2010/wordprocessingShape" mc:Ignorable="w14 w15 w16se w16cid w16 w16cex w16sdtdh wp14">
   <w:p>
     <w:pPr>
@@ -9733,8 +11137,21 @@
         <w:text/>
       </w:sdtPr>
       <w:sdtContent>
+        <w:proofErr w:type="spellStart"/>
         <w:r>
-          <w:t>Trontin Pauline, Ouraha Lilian, Marcourt Jean-François JOURNET Gaël</w:t>
+          <w:t>Trontin</w:t>
+        </w:r>
+        <w:proofErr w:type="spellEnd"/>
+        <w:r>
+          <w:t xml:space="preserve"> Pauline, Ouraha Lilian, </w:t>
+        </w:r>
+        <w:proofErr w:type="spellStart"/>
+        <w:r>
+          <w:t>Marcourt</w:t>
+        </w:r>
+        <w:proofErr w:type="spellEnd"/>
+        <w:r>
+          <w:t xml:space="preserve"> Jean-François JOURNET Gaël</w:t>
         </w:r>
       </w:sdtContent>
     </w:sdt>
@@ -9742,7 +11159,7 @@
 </w:ftr>
 </file>
 
-<file path=word/footer5.xml><?xml version="1.0" encoding="utf-8"?>
+<file path=word/footer2.xml><?xml version="1.0" encoding="utf-8"?>
 <w:ftr xmlns:wpc="http://schemas.microsoft.com/office/word/2010/wordprocessingCanvas" xmlns:cx="http://schemas.microsoft.com/office/drawing/2014/chartex" xmlns:cx1="http://schemas.microsoft.com/office/drawing/2015/9/8/chartex" xmlns:cx2="http://schemas.microsoft.com/office/drawing/2015/10/21/chartex" xmlns:cx3="http://schemas.microsoft.com/office/drawing/2016/5/9/chartex" xmlns:cx4="http://schemas.microsoft.com/office/drawing/2016/5/10/chartex" xmlns:cx5="http://schemas.microsoft.com/office/drawing/2016/5/11/chartex" xmlns:cx6="http://schemas.microsoft.com/office/drawing/2016/5/12/chartex" xmlns:cx7="http://schemas.microsoft.com/office/drawing/2016/5/13/chartex" xmlns:cx8="http://schemas.microsoft.com/office/drawing/2016/5/14/chartex" xmlns:mc="http://schemas.openxmlformats.org/markup-compatibility/2006" xmlns:aink="http://schemas.microsoft.com/office/drawing/2016/ink" xmlns:am3d="http://schemas.microsoft.com/office/drawing/2017/model3d" xmlns:o="urn:schemas-microsoft-com:office:office" xmlns:oel="http://schemas.microsoft.com/office/2019/extlst" xmlns:r="http://schemas.openxmlformats.org/officeDocument/2006/relationships" xmlns:m="http://schemas.openxmlformats.org/officeDocument/2006/math" xmlns:v="urn:schemas-microsoft-com:vml" xmlns:wp14="http://schemas.microsoft.com/office/word/2010/wordprocessingDrawing" xmlns:wp="http://schemas.openxmlformats.org/drawingml/2006/wordprocessingDrawing" xmlns:w10="urn:schemas-microsoft-com:office:word" xmlns:w="http://schemas.openxmlformats.org/wordprocessingml/2006/main" xmlns:w14="http://schemas.microsoft.com/office/word/2010/wordml" xmlns:w15="http://schemas.microsoft.com/office/word/2012/wordml" xmlns:w16cex="http://schemas.microsoft.com/office/word/2018/wordml/cex" xmlns:w16cid="http://schemas.microsoft.com/office/word/2016/wordml/cid" xmlns:w16="http://schemas.microsoft.com/office/word/2018/wordml" xmlns:w16sdtdh="http://schemas.microsoft.com/office/word/2020/wordml/sdtdatahash" xmlns:w16se="http://schemas.microsoft.com/office/word/2015/wordml/symex" xmlns:wpg="http://schemas.microsoft.com/office/word/2010/wordprocessingGroup" xmlns:wpi="http://schemas.microsoft.com/office/word/2010/wordprocessingInk" xmlns:wne="http://schemas.microsoft.com/office/word/2006/wordml" xmlns:wps="http://schemas.microsoft.com/office/word/2010/wordprocessingShape" mc:Ignorable="w14 w15 w16se w16cid w16 w16cex w16sdtdh wp14">
   <w:p>
     <w:pPr>
@@ -9760,8 +11177,21 @@
         <w:text/>
       </w:sdtPr>
       <w:sdtContent>
+        <w:proofErr w:type="spellStart"/>
         <w:r>
-          <w:t>Trontin Pauline, Ouraha Lilian, Marcourt Jean-François JOURNET Gaël</w:t>
+          <w:t>Trontin</w:t>
+        </w:r>
+        <w:proofErr w:type="spellEnd"/>
+        <w:r>
+          <w:t xml:space="preserve"> Pauline, Ouraha Lilian, </w:t>
+        </w:r>
+        <w:proofErr w:type="spellStart"/>
+        <w:r>
+          <w:t>Marcourt</w:t>
+        </w:r>
+        <w:proofErr w:type="spellEnd"/>
+        <w:r>
+          <w:t xml:space="preserve"> Jean-François JOURNET Gaël</w:t>
         </w:r>
       </w:sdtContent>
     </w:sdt>
@@ -9850,7 +11280,7 @@
 </w:ftr>
 </file>
 
-<file path=word/footer6.xml><?xml version="1.0" encoding="utf-8"?>
+<file path=word/footer3.xml><?xml version="1.0" encoding="utf-8"?>
 <w:ftr xmlns:wpc="http://schemas.microsoft.com/office/word/2010/wordprocessingCanvas" xmlns:cx="http://schemas.microsoft.com/office/drawing/2014/chartex" xmlns:cx1="http://schemas.microsoft.com/office/drawing/2015/9/8/chartex" xmlns:cx2="http://schemas.microsoft.com/office/drawing/2015/10/21/chartex" xmlns:cx3="http://schemas.microsoft.com/office/drawing/2016/5/9/chartex" xmlns:cx4="http://schemas.microsoft.com/office/drawing/2016/5/10/chartex" xmlns:cx5="http://schemas.microsoft.com/office/drawing/2016/5/11/chartex" xmlns:cx6="http://schemas.microsoft.com/office/drawing/2016/5/12/chartex" xmlns:cx7="http://schemas.microsoft.com/office/drawing/2016/5/13/chartex" xmlns:cx8="http://schemas.microsoft.com/office/drawing/2016/5/14/chartex" xmlns:mc="http://schemas.openxmlformats.org/markup-compatibility/2006" xmlns:aink="http://schemas.microsoft.com/office/drawing/2016/ink" xmlns:am3d="http://schemas.microsoft.com/office/drawing/2017/model3d" xmlns:o="urn:schemas-microsoft-com:office:office" xmlns:oel="http://schemas.microsoft.com/office/2019/extlst" xmlns:r="http://schemas.openxmlformats.org/officeDocument/2006/relationships" xmlns:m="http://schemas.openxmlformats.org/officeDocument/2006/math" xmlns:v="urn:schemas-microsoft-com:vml" xmlns:wp14="http://schemas.microsoft.com/office/word/2010/wordprocessingDrawing" xmlns:wp="http://schemas.openxmlformats.org/drawingml/2006/wordprocessingDrawing" xmlns:w10="urn:schemas-microsoft-com:office:word" xmlns:w="http://schemas.openxmlformats.org/wordprocessingml/2006/main" xmlns:w14="http://schemas.microsoft.com/office/word/2010/wordml" xmlns:w15="http://schemas.microsoft.com/office/word/2012/wordml" xmlns:w16cex="http://schemas.microsoft.com/office/word/2018/wordml/cex" xmlns:w16cid="http://schemas.microsoft.com/office/word/2016/wordml/cid" xmlns:w16="http://schemas.microsoft.com/office/word/2018/wordml" xmlns:w16sdtdh="http://schemas.microsoft.com/office/word/2020/wordml/sdtdatahash" xmlns:w16se="http://schemas.microsoft.com/office/word/2015/wordml/symex" xmlns:wpg="http://schemas.microsoft.com/office/word/2010/wordprocessingGroup" xmlns:wpi="http://schemas.microsoft.com/office/word/2010/wordprocessingInk" xmlns:wne="http://schemas.microsoft.com/office/word/2006/wordml" xmlns:wps="http://schemas.microsoft.com/office/word/2010/wordprocessingShape" mc:Ignorable="w14 w15 w16se w16cid w16 w16cex w16sdtdh wp14">
   <w:p>
     <w:pPr>
@@ -9868,8 +11298,21 @@
         <w:text/>
       </w:sdtPr>
       <w:sdtContent>
+        <w:proofErr w:type="spellStart"/>
         <w:r>
-          <w:t>Trontin Pauline, Ouraha Lilian, Marcourt Jean-François JOURNET Gaël</w:t>
+          <w:t>Trontin</w:t>
+        </w:r>
+        <w:proofErr w:type="spellEnd"/>
+        <w:r>
+          <w:t xml:space="preserve"> Pauline, Ouraha Lilian, </w:t>
+        </w:r>
+        <w:proofErr w:type="spellStart"/>
+        <w:r>
+          <w:t>Marcourt</w:t>
+        </w:r>
+        <w:proofErr w:type="spellEnd"/>
+        <w:r>
+          <w:t xml:space="preserve"> Jean-François JOURNET Gaël</w:t>
         </w:r>
       </w:sdtContent>
     </w:sdt>
@@ -9897,36 +11340,6 @@
 </file>
 
 <file path=word/header1.xml><?xml version="1.0" encoding="utf-8"?>
-<w:hdr xmlns:wpc="http://schemas.microsoft.com/office/word/2010/wordprocessingCanvas" xmlns:cx="http://schemas.microsoft.com/office/drawing/2014/chartex" xmlns:cx1="http://schemas.microsoft.com/office/drawing/2015/9/8/chartex" xmlns:cx2="http://schemas.microsoft.com/office/drawing/2015/10/21/chartex" xmlns:cx3="http://schemas.microsoft.com/office/drawing/2016/5/9/chartex" xmlns:cx4="http://schemas.microsoft.com/office/drawing/2016/5/10/chartex" xmlns:cx5="http://schemas.microsoft.com/office/drawing/2016/5/11/chartex" xmlns:cx6="http://schemas.microsoft.com/office/drawing/2016/5/12/chartex" xmlns:cx7="http://schemas.microsoft.com/office/drawing/2016/5/13/chartex" xmlns:cx8="http://schemas.microsoft.com/office/drawing/2016/5/14/chartex" xmlns:mc="http://schemas.openxmlformats.org/markup-compatibility/2006" xmlns:aink="http://schemas.microsoft.com/office/drawing/2016/ink" xmlns:am3d="http://schemas.microsoft.com/office/drawing/2017/model3d" xmlns:o="urn:schemas-microsoft-com:office:office" xmlns:oel="http://schemas.microsoft.com/office/2019/extlst" xmlns:r="http://schemas.openxmlformats.org/officeDocument/2006/relationships" xmlns:m="http://schemas.openxmlformats.org/officeDocument/2006/math" xmlns:v="urn:schemas-microsoft-com:vml" xmlns:wp14="http://schemas.microsoft.com/office/word/2010/wordprocessingDrawing" xmlns:wp="http://schemas.openxmlformats.org/drawingml/2006/wordprocessingDrawing" xmlns:w10="urn:schemas-microsoft-com:office:word" xmlns:w="http://schemas.openxmlformats.org/wordprocessingml/2006/main" xmlns:w14="http://schemas.microsoft.com/office/word/2010/wordml" xmlns:w15="http://schemas.microsoft.com/office/word/2012/wordml" xmlns:w16cex="http://schemas.microsoft.com/office/word/2018/wordml/cex" xmlns:w16cid="http://schemas.microsoft.com/office/word/2016/wordml/cid" xmlns:w16="http://schemas.microsoft.com/office/word/2018/wordml" xmlns:w16sdtdh="http://schemas.microsoft.com/office/word/2020/wordml/sdtdatahash" xmlns:w16se="http://schemas.microsoft.com/office/word/2015/wordml/symex" xmlns:wpg="http://schemas.microsoft.com/office/word/2010/wordprocessingGroup" xmlns:wpi="http://schemas.microsoft.com/office/word/2010/wordprocessingInk" xmlns:wne="http://schemas.microsoft.com/office/word/2006/wordml" xmlns:wps="http://schemas.microsoft.com/office/word/2010/wordprocessingShape" mc:Ignorable="w14 w15 w16se w16cid w16 w16cex w16sdtdh wp14">
-  <w:p>
-    <w:pPr>
-      <w:pStyle w:val="En-tte"/>
-    </w:pPr>
-  </w:p>
-</w:hdr>
-</file>
-
-<file path=word/header2.xml><?xml version="1.0" encoding="utf-8"?>
-<w:hdr xmlns:wpc="http://schemas.microsoft.com/office/word/2010/wordprocessingCanvas" xmlns:cx="http://schemas.microsoft.com/office/drawing/2014/chartex" xmlns:cx1="http://schemas.microsoft.com/office/drawing/2015/9/8/chartex" xmlns:cx2="http://schemas.microsoft.com/office/drawing/2015/10/21/chartex" xmlns:cx3="http://schemas.microsoft.com/office/drawing/2016/5/9/chartex" xmlns:cx4="http://schemas.microsoft.com/office/drawing/2016/5/10/chartex" xmlns:cx5="http://schemas.microsoft.com/office/drawing/2016/5/11/chartex" xmlns:cx6="http://schemas.microsoft.com/office/drawing/2016/5/12/chartex" xmlns:cx7="http://schemas.microsoft.com/office/drawing/2016/5/13/chartex" xmlns:cx8="http://schemas.microsoft.com/office/drawing/2016/5/14/chartex" xmlns:mc="http://schemas.openxmlformats.org/markup-compatibility/2006" xmlns:aink="http://schemas.microsoft.com/office/drawing/2016/ink" xmlns:am3d="http://schemas.microsoft.com/office/drawing/2017/model3d" xmlns:o="urn:schemas-microsoft-com:office:office" xmlns:oel="http://schemas.microsoft.com/office/2019/extlst" xmlns:r="http://schemas.openxmlformats.org/officeDocument/2006/relationships" xmlns:m="http://schemas.openxmlformats.org/officeDocument/2006/math" xmlns:v="urn:schemas-microsoft-com:vml" xmlns:wp14="http://schemas.microsoft.com/office/word/2010/wordprocessingDrawing" xmlns:wp="http://schemas.openxmlformats.org/drawingml/2006/wordprocessingDrawing" xmlns:w10="urn:schemas-microsoft-com:office:word" xmlns:w="http://schemas.openxmlformats.org/wordprocessingml/2006/main" xmlns:w14="http://schemas.microsoft.com/office/word/2010/wordml" xmlns:w15="http://schemas.microsoft.com/office/word/2012/wordml" xmlns:w16cex="http://schemas.microsoft.com/office/word/2018/wordml/cex" xmlns:w16cid="http://schemas.microsoft.com/office/word/2016/wordml/cid" xmlns:w16="http://schemas.microsoft.com/office/word/2018/wordml" xmlns:w16sdtdh="http://schemas.microsoft.com/office/word/2020/wordml/sdtdatahash" xmlns:w16se="http://schemas.microsoft.com/office/word/2015/wordml/symex" xmlns:wpg="http://schemas.microsoft.com/office/word/2010/wordprocessingGroup" xmlns:wpi="http://schemas.microsoft.com/office/word/2010/wordprocessingInk" xmlns:wne="http://schemas.microsoft.com/office/word/2006/wordml" xmlns:wps="http://schemas.microsoft.com/office/word/2010/wordprocessingShape" mc:Ignorable="w14 w15 w16se w16cid w16 w16cex w16sdtdh wp14">
-  <w:p>
-    <w:pPr>
-      <w:pStyle w:val="En-tte"/>
-    </w:pPr>
-  </w:p>
-</w:hdr>
-</file>
-
-<file path=word/header3.xml><?xml version="1.0" encoding="utf-8"?>
-<w:hdr xmlns:wpc="http://schemas.microsoft.com/office/word/2010/wordprocessingCanvas" xmlns:cx="http://schemas.microsoft.com/office/drawing/2014/chartex" xmlns:cx1="http://schemas.microsoft.com/office/drawing/2015/9/8/chartex" xmlns:cx2="http://schemas.microsoft.com/office/drawing/2015/10/21/chartex" xmlns:cx3="http://schemas.microsoft.com/office/drawing/2016/5/9/chartex" xmlns:cx4="http://schemas.microsoft.com/office/drawing/2016/5/10/chartex" xmlns:cx5="http://schemas.microsoft.com/office/drawing/2016/5/11/chartex" xmlns:cx6="http://schemas.microsoft.com/office/drawing/2016/5/12/chartex" xmlns:cx7="http://schemas.microsoft.com/office/drawing/2016/5/13/chartex" xmlns:cx8="http://schemas.microsoft.com/office/drawing/2016/5/14/chartex" xmlns:mc="http://schemas.openxmlformats.org/markup-compatibility/2006" xmlns:aink="http://schemas.microsoft.com/office/drawing/2016/ink" xmlns:am3d="http://schemas.microsoft.com/office/drawing/2017/model3d" xmlns:o="urn:schemas-microsoft-com:office:office" xmlns:oel="http://schemas.microsoft.com/office/2019/extlst" xmlns:r="http://schemas.openxmlformats.org/officeDocument/2006/relationships" xmlns:m="http://schemas.openxmlformats.org/officeDocument/2006/math" xmlns:v="urn:schemas-microsoft-com:vml" xmlns:wp14="http://schemas.microsoft.com/office/word/2010/wordprocessingDrawing" xmlns:wp="http://schemas.openxmlformats.org/drawingml/2006/wordprocessingDrawing" xmlns:w10="urn:schemas-microsoft-com:office:word" xmlns:w="http://schemas.openxmlformats.org/wordprocessingml/2006/main" xmlns:w14="http://schemas.microsoft.com/office/word/2010/wordml" xmlns:w15="http://schemas.microsoft.com/office/word/2012/wordml" xmlns:w16cex="http://schemas.microsoft.com/office/word/2018/wordml/cex" xmlns:w16cid="http://schemas.microsoft.com/office/word/2016/wordml/cid" xmlns:w16="http://schemas.microsoft.com/office/word/2018/wordml" xmlns:w16sdtdh="http://schemas.microsoft.com/office/word/2020/wordml/sdtdatahash" xmlns:w16se="http://schemas.microsoft.com/office/word/2015/wordml/symex" xmlns:wpg="http://schemas.microsoft.com/office/word/2010/wordprocessingGroup" xmlns:wpi="http://schemas.microsoft.com/office/word/2010/wordprocessingInk" xmlns:wne="http://schemas.microsoft.com/office/word/2006/wordml" xmlns:wps="http://schemas.microsoft.com/office/word/2010/wordprocessingShape" mc:Ignorable="w14 w15 w16se w16cid w16 w16cex w16sdtdh wp14">
-  <w:p>
-    <w:pPr>
-      <w:pStyle w:val="En-tte"/>
-    </w:pPr>
-  </w:p>
-</w:hdr>
-</file>
-
-<file path=word/header4.xml><?xml version="1.0" encoding="utf-8"?>
 <w:hdr xmlns:wpc="http://schemas.microsoft.com/office/word/2010/wordprocessingCanvas" xmlns:cx="http://schemas.microsoft.com/office/drawing/2014/chartex" xmlns:cx1="http://schemas.microsoft.com/office/drawing/2015/9/8/chartex" xmlns:cx2="http://schemas.microsoft.com/office/drawing/2015/10/21/chartex" xmlns:cx3="http://schemas.microsoft.com/office/drawing/2016/5/9/chartex" xmlns:cx4="http://schemas.microsoft.com/office/drawing/2016/5/10/chartex" xmlns:cx5="http://schemas.microsoft.com/office/drawing/2016/5/11/chartex" xmlns:cx6="http://schemas.microsoft.com/office/drawing/2016/5/12/chartex" xmlns:cx7="http://schemas.microsoft.com/office/drawing/2016/5/13/chartex" xmlns:cx8="http://schemas.microsoft.com/office/drawing/2016/5/14/chartex" xmlns:mc="http://schemas.openxmlformats.org/markup-compatibility/2006" xmlns:aink="http://schemas.microsoft.com/office/drawing/2016/ink" xmlns:am3d="http://schemas.microsoft.com/office/drawing/2017/model3d" xmlns:o="urn:schemas-microsoft-com:office:office" xmlns:oel="http://schemas.microsoft.com/office/2019/extlst" xmlns:r="http://schemas.openxmlformats.org/officeDocument/2006/relationships" xmlns:m="http://schemas.openxmlformats.org/officeDocument/2006/math" xmlns:v="urn:schemas-microsoft-com:vml" xmlns:wp14="http://schemas.microsoft.com/office/word/2010/wordprocessingDrawing" xmlns:wp="http://schemas.openxmlformats.org/drawingml/2006/wordprocessingDrawing" xmlns:w10="urn:schemas-microsoft-com:office:word" xmlns:w="http://schemas.openxmlformats.org/wordprocessingml/2006/main" xmlns:w14="http://schemas.microsoft.com/office/word/2010/wordml" xmlns:w15="http://schemas.microsoft.com/office/word/2012/wordml" xmlns:w16cex="http://schemas.microsoft.com/office/word/2018/wordml/cex" xmlns:w16cid="http://schemas.microsoft.com/office/word/2016/wordml/cid" xmlns:w16="http://schemas.microsoft.com/office/word/2018/wordml" xmlns:w16sdtdh="http://schemas.microsoft.com/office/word/2020/wordml/sdtdatahash" xmlns:w16se="http://schemas.microsoft.com/office/word/2015/wordml/symex" xmlns:wpg="http://schemas.microsoft.com/office/word/2010/wordprocessingGroup" xmlns:wpi="http://schemas.microsoft.com/office/word/2010/wordprocessingInk" xmlns:wne="http://schemas.microsoft.com/office/word/2006/wordml" xmlns:wps="http://schemas.microsoft.com/office/word/2010/wordprocessingShape" mc:Ignorable="w14 w15 w16se w16cid w16 w16cex w16sdtdh wp14">
   <w:p>
     <w:pPr>
@@ -14751,7 +16164,7 @@
     <w:charset w:val="00"/>
     <w:family w:val="swiss"/>
     <w:pitch w:val="variable"/>
-    <w:sig w:usb0="E4002EFF" w:usb1="C200247B" w:usb2="00000009" w:usb3="00000000" w:csb0="000001FF" w:csb1="00000000"/>
+    <w:sig w:usb0="E4002EFF" w:usb1="C000247B" w:usb2="00000009" w:usb3="00000000" w:csb0="000001FF" w:csb1="00000000"/>
   </w:font>
   <w:font w:name="Cambria">
     <w:panose1 w:val="02040503050406030204"/>
@@ -14785,7 +16198,7 @@
     <w:charset w:val="00"/>
     <w:family w:val="swiss"/>
     <w:pitch w:val="variable"/>
-    <w:sig w:usb0="E4002EFF" w:usb1="C200247B" w:usb2="00000009" w:usb3="00000000" w:csb0="000001FF" w:csb1="00000000"/>
+    <w:sig w:usb0="E4002EFF" w:usb1="C000247B" w:usb2="00000009" w:usb3="00000000" w:csb0="000001FF" w:csb1="00000000"/>
   </w:font>
 </w:fonts>
 </file>
@@ -14810,6 +16223,7 @@
     <w:rsid w:val="000738C3"/>
     <w:rsid w:val="000C4AC9"/>
     <w:rsid w:val="00110F08"/>
+    <w:rsid w:val="001D2072"/>
     <w:rsid w:val="002308C5"/>
     <w:rsid w:val="00350744"/>
     <w:rsid w:val="0040063D"/>
@@ -14818,6 +16232,7 @@
     <w:rsid w:val="0067166D"/>
     <w:rsid w:val="00705120"/>
     <w:rsid w:val="00757430"/>
+    <w:rsid w:val="007C3536"/>
     <w:rsid w:val="008E1693"/>
     <w:rsid w:val="0094073A"/>
     <w:rsid w:val="00B10ED4"/>

</xml_diff>

<commit_message>
Maintenant je mettrais sur discord les modifs
</commit_message>
<xml_diff>
--- a/rapport_sae_finale.docx
+++ b/rapport_sae_finale.docx
@@ -422,7 +422,17 @@
                                     <w:sz w:val="40"/>
                                     <w:szCs w:val="40"/>
                                   </w:rPr>
-                                  <w:t>Trontin Pauline, Ouraha Lilian,</w:t>
+                                  <w:t xml:space="preserve">Trontin Pauline, Ouraha </w:t>
+                                </w:r>
+                                <w:proofErr w:type="gramStart"/>
+                                <w:r>
+                                  <w:rPr>
+                                    <w:rFonts w:eastAsia="Arial" w:cs="Calibri"/>
+                                    <w:i/>
+                                    <w:sz w:val="40"/>
+                                    <w:szCs w:val="40"/>
+                                  </w:rPr>
+                                  <w:t>Lilian,</w:t>
                                 </w:r>
                                 <w:r>
                                   <w:rPr>
@@ -431,7 +441,17 @@
                                     <w:sz w:val="40"/>
                                     <w:szCs w:val="40"/>
                                   </w:rPr>
-                                  <w:t xml:space="preserve">                                                              </w:t>
+                                  <w:t xml:space="preserve">   </w:t>
+                                </w:r>
+                                <w:proofErr w:type="gramEnd"/>
+                                <w:r>
+                                  <w:rPr>
+                                    <w:rFonts w:eastAsia="Arial" w:cs="Calibri"/>
+                                    <w:i/>
+                                    <w:sz w:val="40"/>
+                                    <w:szCs w:val="40"/>
+                                  </w:rPr>
+                                  <w:t xml:space="preserve">                                                           </w:t>
                                 </w:r>
                                 <w:r>
                                   <w:rPr>
@@ -565,7 +585,17 @@
                               <w:sz w:val="40"/>
                               <w:szCs w:val="40"/>
                             </w:rPr>
-                            <w:t>Trontin Pauline, Ouraha Lilian,</w:t>
+                            <w:t xml:space="preserve">Trontin Pauline, Ouraha </w:t>
+                          </w:r>
+                          <w:proofErr w:type="gramStart"/>
+                          <w:r>
+                            <w:rPr>
+                              <w:rFonts w:eastAsia="Arial" w:cs="Calibri"/>
+                              <w:i/>
+                              <w:sz w:val="40"/>
+                              <w:szCs w:val="40"/>
+                            </w:rPr>
+                            <w:t>Lilian,</w:t>
                           </w:r>
                           <w:r>
                             <w:rPr>
@@ -574,7 +604,17 @@
                               <w:sz w:val="40"/>
                               <w:szCs w:val="40"/>
                             </w:rPr>
-                            <w:t xml:space="preserve">                                                              </w:t>
+                            <w:t xml:space="preserve">   </w:t>
+                          </w:r>
+                          <w:proofErr w:type="gramEnd"/>
+                          <w:r>
+                            <w:rPr>
+                              <w:rFonts w:eastAsia="Arial" w:cs="Calibri"/>
+                              <w:i/>
+                              <w:sz w:val="40"/>
+                              <w:szCs w:val="40"/>
+                            </w:rPr>
+                            <w:t xml:space="preserve">                                                           </w:t>
                           </w:r>
                           <w:r>
                             <w:rPr>
@@ -1339,8 +1379,6 @@
               <w:rFonts w:eastAsiaTheme="minorEastAsia"/>
               <w:noProof/>
               <w:kern w:val="2"/>
-              <w:sz w:val="24"/>
-              <w:szCs w:val="24"/>
               <w:lang w:eastAsia="fr-FR"/>
               <w14:ligatures w14:val="standardContextual"/>
             </w:rPr>
@@ -1354,7 +1392,7 @@
           <w:r>
             <w:fldChar w:fldCharType="separate"/>
           </w:r>
-          <w:hyperlink w:anchor="_Toc148439818" w:history="1">
+          <w:hyperlink w:anchor="_Toc160024827" w:history="1">
             <w:r>
               <w:rPr>
                 <w:rStyle w:val="Lienhypertexte"/>
@@ -1367,8 +1405,6 @@
                 <w:rFonts w:eastAsiaTheme="minorEastAsia"/>
                 <w:noProof/>
                 <w:kern w:val="2"/>
-                <w:sz w:val="24"/>
-                <w:szCs w:val="24"/>
                 <w:lang w:eastAsia="fr-FR"/>
                 <w14:ligatures w14:val="standardContextual"/>
               </w:rPr>
@@ -1400,7 +1436,7 @@
                 <w:noProof/>
                 <w:webHidden/>
               </w:rPr>
-              <w:instrText xml:space="preserve"> PAGEREF _Toc148439818 \h </w:instrText>
+              <w:instrText xml:space="preserve"> PAGEREF _Toc160024827 \h </w:instrText>
             </w:r>
             <w:r>
               <w:rPr>
@@ -1420,7 +1456,7 @@
                 <w:noProof/>
                 <w:webHidden/>
               </w:rPr>
-              <w:t>1</w:t>
+              <w:t>0</w:t>
             </w:r>
             <w:r>
               <w:rPr>
@@ -1435,20 +1471,18 @@
           <w:pPr>
             <w:pStyle w:val="TM2"/>
             <w:tabs>
-              <w:tab w:val="left" w:pos="720"/>
+              <w:tab w:val="left" w:pos="880"/>
               <w:tab w:val="right" w:leader="dot" w:pos="9062"/>
             </w:tabs>
             <w:rPr>
               <w:rFonts w:eastAsiaTheme="minorEastAsia"/>
               <w:noProof/>
               <w:kern w:val="2"/>
-              <w:sz w:val="24"/>
-              <w:szCs w:val="24"/>
               <w:lang w:eastAsia="fr-FR"/>
               <w14:ligatures w14:val="standardContextual"/>
             </w:rPr>
           </w:pPr>
-          <w:hyperlink w:anchor="_Toc148439819" w:history="1">
+          <w:hyperlink w:anchor="_Toc160024828" w:history="1">
             <w:r>
               <w:rPr>
                 <w:rStyle w:val="Lienhypertexte"/>
@@ -1461,8 +1495,6 @@
                 <w:rFonts w:eastAsiaTheme="minorEastAsia"/>
                 <w:noProof/>
                 <w:kern w:val="2"/>
-                <w:sz w:val="24"/>
-                <w:szCs w:val="24"/>
                 <w:lang w:eastAsia="fr-FR"/>
                 <w14:ligatures w14:val="standardContextual"/>
               </w:rPr>
@@ -1494,7 +1526,7 @@
                 <w:noProof/>
                 <w:webHidden/>
               </w:rPr>
-              <w:instrText xml:space="preserve"> PAGEREF _Toc148439819 \h </w:instrText>
+              <w:instrText xml:space="preserve"> PAGEREF _Toc160024828 \h </w:instrText>
             </w:r>
             <w:r>
               <w:rPr>
@@ -1514,7 +1546,7 @@
                 <w:noProof/>
                 <w:webHidden/>
               </w:rPr>
-              <w:t>1</w:t>
+              <w:t>0</w:t>
             </w:r>
             <w:r>
               <w:rPr>
@@ -1529,20 +1561,18 @@
           <w:pPr>
             <w:pStyle w:val="TM2"/>
             <w:tabs>
-              <w:tab w:val="left" w:pos="720"/>
+              <w:tab w:val="left" w:pos="880"/>
               <w:tab w:val="right" w:leader="dot" w:pos="9062"/>
             </w:tabs>
             <w:rPr>
               <w:rFonts w:eastAsiaTheme="minorEastAsia"/>
               <w:noProof/>
               <w:kern w:val="2"/>
-              <w:sz w:val="24"/>
-              <w:szCs w:val="24"/>
               <w:lang w:eastAsia="fr-FR"/>
               <w14:ligatures w14:val="standardContextual"/>
             </w:rPr>
           </w:pPr>
-          <w:hyperlink w:anchor="_Toc148439820" w:history="1">
+          <w:hyperlink w:anchor="_Toc160024829" w:history="1">
             <w:r>
               <w:rPr>
                 <w:rStyle w:val="Lienhypertexte"/>
@@ -1555,8 +1585,6 @@
                 <w:rFonts w:eastAsiaTheme="minorEastAsia"/>
                 <w:noProof/>
                 <w:kern w:val="2"/>
-                <w:sz w:val="24"/>
-                <w:szCs w:val="24"/>
                 <w:lang w:eastAsia="fr-FR"/>
                 <w14:ligatures w14:val="standardContextual"/>
               </w:rPr>
@@ -1567,7 +1595,7 @@
                 <w:rStyle w:val="Lienhypertexte"/>
                 <w:noProof/>
               </w:rPr>
-              <w:t>Les technologies actuelles</w:t>
+              <w:t>Les Technologies de l’existant</w:t>
             </w:r>
             <w:r>
               <w:rPr>
@@ -1588,7 +1616,7 @@
                 <w:noProof/>
                 <w:webHidden/>
               </w:rPr>
-              <w:instrText xml:space="preserve"> PAGEREF _Toc148439820 \h </w:instrText>
+              <w:instrText xml:space="preserve"> PAGEREF _Toc160024829 \h </w:instrText>
             </w:r>
             <w:r>
               <w:rPr>
@@ -1608,7 +1636,7 @@
                 <w:noProof/>
                 <w:webHidden/>
               </w:rPr>
-              <w:t>2</w:t>
+              <w:t>1</w:t>
             </w:r>
             <w:r>
               <w:rPr>
@@ -1623,20 +1651,18 @@
           <w:pPr>
             <w:pStyle w:val="TM2"/>
             <w:tabs>
-              <w:tab w:val="left" w:pos="720"/>
+              <w:tab w:val="left" w:pos="880"/>
               <w:tab w:val="right" w:leader="dot" w:pos="9062"/>
             </w:tabs>
             <w:rPr>
               <w:rFonts w:eastAsiaTheme="minorEastAsia"/>
               <w:noProof/>
               <w:kern w:val="2"/>
-              <w:sz w:val="24"/>
-              <w:szCs w:val="24"/>
               <w:lang w:eastAsia="fr-FR"/>
               <w14:ligatures w14:val="standardContextual"/>
             </w:rPr>
           </w:pPr>
-          <w:hyperlink w:anchor="_Toc148439821" w:history="1">
+          <w:hyperlink w:anchor="_Toc160024830" w:history="1">
             <w:r>
               <w:rPr>
                 <w:rStyle w:val="Lienhypertexte"/>
@@ -1649,8 +1675,6 @@
                 <w:rFonts w:eastAsiaTheme="minorEastAsia"/>
                 <w:noProof/>
                 <w:kern w:val="2"/>
-                <w:sz w:val="24"/>
-                <w:szCs w:val="24"/>
                 <w:lang w:eastAsia="fr-FR"/>
                 <w14:ligatures w14:val="standardContextual"/>
               </w:rPr>
@@ -1661,7 +1685,7 @@
                 <w:rStyle w:val="Lienhypertexte"/>
                 <w:noProof/>
               </w:rPr>
-              <w:t>Les Attentes</w:t>
+              <w:t>Présentation de l’Équipe</w:t>
             </w:r>
             <w:r>
               <w:rPr>
@@ -1682,7 +1706,7 @@
                 <w:noProof/>
                 <w:webHidden/>
               </w:rPr>
-              <w:instrText xml:space="preserve"> PAGEREF _Toc148439821 \h </w:instrText>
+              <w:instrText xml:space="preserve"> PAGEREF _Toc160024830 \h </w:instrText>
             </w:r>
             <w:r>
               <w:rPr>
@@ -1702,101 +1726,7 @@
                 <w:noProof/>
                 <w:webHidden/>
               </w:rPr>
-              <w:t>2</w:t>
-            </w:r>
-            <w:r>
-              <w:rPr>
-                <w:noProof/>
-                <w:webHidden/>
-              </w:rPr>
-              <w:fldChar w:fldCharType="end"/>
-            </w:r>
-          </w:hyperlink>
-        </w:p>
-        <w:p>
-          <w:pPr>
-            <w:pStyle w:val="TM2"/>
-            <w:tabs>
-              <w:tab w:val="left" w:pos="720"/>
-              <w:tab w:val="right" w:leader="dot" w:pos="9062"/>
-            </w:tabs>
-            <w:rPr>
-              <w:rFonts w:eastAsiaTheme="minorEastAsia"/>
-              <w:noProof/>
-              <w:kern w:val="2"/>
-              <w:sz w:val="24"/>
-              <w:szCs w:val="24"/>
-              <w:lang w:eastAsia="fr-FR"/>
-              <w14:ligatures w14:val="standardContextual"/>
-            </w:rPr>
-          </w:pPr>
-          <w:hyperlink w:anchor="_Toc148439822" w:history="1">
-            <w:r>
-              <w:rPr>
-                <w:rStyle w:val="Lienhypertexte"/>
-                <w:noProof/>
-              </w:rPr>
-              <w:t>I.4</w:t>
-            </w:r>
-            <w:r>
-              <w:rPr>
-                <w:rFonts w:eastAsiaTheme="minorEastAsia"/>
-                <w:noProof/>
-                <w:kern w:val="2"/>
-                <w:sz w:val="24"/>
-                <w:szCs w:val="24"/>
-                <w:lang w:eastAsia="fr-FR"/>
-                <w14:ligatures w14:val="standardContextual"/>
-              </w:rPr>
-              <w:tab/>
-            </w:r>
-            <w:r>
-              <w:rPr>
-                <w:rStyle w:val="Lienhypertexte"/>
-                <w:noProof/>
-              </w:rPr>
-              <w:t>Présentation de l’Équipe</w:t>
-            </w:r>
-            <w:r>
-              <w:rPr>
-                <w:noProof/>
-                <w:webHidden/>
-              </w:rPr>
-              <w:tab/>
-            </w:r>
-            <w:r>
-              <w:rPr>
-                <w:noProof/>
-                <w:webHidden/>
-              </w:rPr>
-              <w:fldChar w:fldCharType="begin"/>
-            </w:r>
-            <w:r>
-              <w:rPr>
-                <w:noProof/>
-                <w:webHidden/>
-              </w:rPr>
-              <w:instrText xml:space="preserve"> PAGEREF _Toc148439822 \h </w:instrText>
-            </w:r>
-            <w:r>
-              <w:rPr>
-                <w:noProof/>
-                <w:webHidden/>
-              </w:rPr>
-            </w:r>
-            <w:r>
-              <w:rPr>
-                <w:noProof/>
-                <w:webHidden/>
-              </w:rPr>
-              <w:fldChar w:fldCharType="separate"/>
-            </w:r>
-            <w:r>
-              <w:rPr>
-                <w:noProof/>
-                <w:webHidden/>
-              </w:rPr>
-              <w:t>2</w:t>
+              <w:t>1</w:t>
             </w:r>
             <w:r>
               <w:rPr>
@@ -1814,13 +1744,11 @@
               <w:rFonts w:eastAsiaTheme="minorEastAsia"/>
               <w:noProof/>
               <w:kern w:val="2"/>
-              <w:sz w:val="24"/>
-              <w:szCs w:val="24"/>
               <w:lang w:eastAsia="fr-FR"/>
               <w14:ligatures w14:val="standardContextual"/>
             </w:rPr>
           </w:pPr>
-          <w:hyperlink w:anchor="_Toc148439823" w:history="1">
+          <w:hyperlink w:anchor="_Toc160024831" w:history="1">
             <w:r>
               <w:rPr>
                 <w:rStyle w:val="Lienhypertexte"/>
@@ -1833,8 +1761,6 @@
                 <w:rFonts w:eastAsiaTheme="minorEastAsia"/>
                 <w:noProof/>
                 <w:kern w:val="2"/>
-                <w:sz w:val="24"/>
-                <w:szCs w:val="24"/>
                 <w:lang w:eastAsia="fr-FR"/>
                 <w14:ligatures w14:val="standardContextual"/>
               </w:rPr>
@@ -1845,7 +1771,7 @@
                 <w:rStyle w:val="Lienhypertexte"/>
                 <w:noProof/>
               </w:rPr>
-              <w:t>Retro-ingenierie du projet initial</w:t>
+              <w:t>modifications apportees au projet</w:t>
             </w:r>
             <w:r>
               <w:rPr>
@@ -1866,7 +1792,7 @@
                 <w:noProof/>
                 <w:webHidden/>
               </w:rPr>
-              <w:instrText xml:space="preserve"> PAGEREF _Toc148439823 \h </w:instrText>
+              <w:instrText xml:space="preserve"> PAGEREF _Toc160024831 \h </w:instrText>
             </w:r>
             <w:r>
               <w:rPr>
@@ -1886,7 +1812,7 @@
                 <w:noProof/>
                 <w:webHidden/>
               </w:rPr>
-              <w:t>3</w:t>
+              <w:t>2</w:t>
             </w:r>
             <w:r>
               <w:rPr>
@@ -1901,20 +1827,18 @@
           <w:pPr>
             <w:pStyle w:val="TM2"/>
             <w:tabs>
-              <w:tab w:val="left" w:pos="960"/>
+              <w:tab w:val="left" w:pos="880"/>
               <w:tab w:val="right" w:leader="dot" w:pos="9062"/>
             </w:tabs>
             <w:rPr>
               <w:rFonts w:eastAsiaTheme="minorEastAsia"/>
               <w:noProof/>
               <w:kern w:val="2"/>
-              <w:sz w:val="24"/>
-              <w:szCs w:val="24"/>
               <w:lang w:eastAsia="fr-FR"/>
               <w14:ligatures w14:val="standardContextual"/>
             </w:rPr>
           </w:pPr>
-          <w:hyperlink w:anchor="_Toc148439824" w:history="1">
+          <w:hyperlink w:anchor="_Toc160024832" w:history="1">
             <w:r>
               <w:rPr>
                 <w:rStyle w:val="Lienhypertexte"/>
@@ -1927,8 +1851,6 @@
                 <w:rFonts w:eastAsiaTheme="minorEastAsia"/>
                 <w:noProof/>
                 <w:kern w:val="2"/>
-                <w:sz w:val="24"/>
-                <w:szCs w:val="24"/>
                 <w:lang w:eastAsia="fr-FR"/>
                 <w14:ligatures w14:val="standardContextual"/>
               </w:rPr>
@@ -1939,7 +1861,7 @@
                 <w:rStyle w:val="Lienhypertexte"/>
                 <w:noProof/>
               </w:rPr>
-              <w:t>Les Utilisateurs cibles</w:t>
+              <w:t>Fonctionnalités à ajouter</w:t>
             </w:r>
             <w:r>
               <w:rPr>
@@ -1960,7 +1882,7 @@
                 <w:noProof/>
                 <w:webHidden/>
               </w:rPr>
-              <w:instrText xml:space="preserve"> PAGEREF _Toc148439824 \h </w:instrText>
+              <w:instrText xml:space="preserve"> PAGEREF _Toc160024832 \h </w:instrText>
             </w:r>
             <w:r>
               <w:rPr>
@@ -1980,7 +1902,7 @@
                 <w:noProof/>
                 <w:webHidden/>
               </w:rPr>
-              <w:t>5</w:t>
+              <w:t>2</w:t>
             </w:r>
             <w:r>
               <w:rPr>
@@ -1995,20 +1917,18 @@
           <w:pPr>
             <w:pStyle w:val="TM2"/>
             <w:tabs>
-              <w:tab w:val="left" w:pos="960"/>
+              <w:tab w:val="left" w:pos="880"/>
               <w:tab w:val="right" w:leader="dot" w:pos="9062"/>
             </w:tabs>
             <w:rPr>
               <w:rFonts w:eastAsiaTheme="minorEastAsia"/>
               <w:noProof/>
               <w:kern w:val="2"/>
-              <w:sz w:val="24"/>
-              <w:szCs w:val="24"/>
               <w:lang w:eastAsia="fr-FR"/>
               <w14:ligatures w14:val="standardContextual"/>
             </w:rPr>
           </w:pPr>
-          <w:hyperlink w:anchor="_Toc148439825" w:history="1">
+          <w:hyperlink w:anchor="_Toc160024833" w:history="1">
             <w:r>
               <w:rPr>
                 <w:rStyle w:val="Lienhypertexte"/>
@@ -2021,8 +1941,6 @@
                 <w:rFonts w:eastAsiaTheme="minorEastAsia"/>
                 <w:noProof/>
                 <w:kern w:val="2"/>
-                <w:sz w:val="24"/>
-                <w:szCs w:val="24"/>
                 <w:lang w:eastAsia="fr-FR"/>
                 <w14:ligatures w14:val="standardContextual"/>
               </w:rPr>
@@ -2033,7 +1951,7 @@
                 <w:rStyle w:val="Lienhypertexte"/>
                 <w:noProof/>
               </w:rPr>
-              <w:t>Les Fonctionnalités actuelles</w:t>
+              <w:t>Fonctionnalités à améliorer/refaire</w:t>
             </w:r>
             <w:r>
               <w:rPr>
@@ -2054,7 +1972,7 @@
                 <w:noProof/>
                 <w:webHidden/>
               </w:rPr>
-              <w:instrText xml:space="preserve"> PAGEREF _Toc148439825 \h </w:instrText>
+              <w:instrText xml:space="preserve"> PAGEREF _Toc160024833 \h </w:instrText>
             </w:r>
             <w:r>
               <w:rPr>
@@ -2074,195 +1992,7 @@
                 <w:noProof/>
                 <w:webHidden/>
               </w:rPr>
-              <w:t>6</w:t>
-            </w:r>
-            <w:r>
-              <w:rPr>
-                <w:noProof/>
-                <w:webHidden/>
-              </w:rPr>
-              <w:fldChar w:fldCharType="end"/>
-            </w:r>
-          </w:hyperlink>
-        </w:p>
-        <w:p>
-          <w:pPr>
-            <w:pStyle w:val="TM2"/>
-            <w:tabs>
-              <w:tab w:val="left" w:pos="960"/>
-              <w:tab w:val="right" w:leader="dot" w:pos="9062"/>
-            </w:tabs>
-            <w:rPr>
-              <w:rFonts w:eastAsiaTheme="minorEastAsia"/>
-              <w:noProof/>
-              <w:kern w:val="2"/>
-              <w:sz w:val="24"/>
-              <w:szCs w:val="24"/>
-              <w:lang w:eastAsia="fr-FR"/>
-              <w14:ligatures w14:val="standardContextual"/>
-            </w:rPr>
-          </w:pPr>
-          <w:hyperlink w:anchor="_Toc148439826" w:history="1">
-            <w:r>
-              <w:rPr>
-                <w:rStyle w:val="Lienhypertexte"/>
-                <w:noProof/>
-              </w:rPr>
-              <w:t>II.3</w:t>
-            </w:r>
-            <w:r>
-              <w:rPr>
-                <w:rFonts w:eastAsiaTheme="minorEastAsia"/>
-                <w:noProof/>
-                <w:kern w:val="2"/>
-                <w:sz w:val="24"/>
-                <w:szCs w:val="24"/>
-                <w:lang w:eastAsia="fr-FR"/>
-                <w14:ligatures w14:val="standardContextual"/>
-              </w:rPr>
-              <w:tab/>
-            </w:r>
-            <w:r>
-              <w:rPr>
-                <w:rStyle w:val="Lienhypertexte"/>
-                <w:noProof/>
-              </w:rPr>
-              <w:t>Architecture existante</w:t>
-            </w:r>
-            <w:r>
-              <w:rPr>
-                <w:noProof/>
-                <w:webHidden/>
-              </w:rPr>
-              <w:tab/>
-            </w:r>
-            <w:r>
-              <w:rPr>
-                <w:noProof/>
-                <w:webHidden/>
-              </w:rPr>
-              <w:fldChar w:fldCharType="begin"/>
-            </w:r>
-            <w:r>
-              <w:rPr>
-                <w:noProof/>
-                <w:webHidden/>
-              </w:rPr>
-              <w:instrText xml:space="preserve"> PAGEREF _Toc148439826 \h </w:instrText>
-            </w:r>
-            <w:r>
-              <w:rPr>
-                <w:noProof/>
-                <w:webHidden/>
-              </w:rPr>
-            </w:r>
-            <w:r>
-              <w:rPr>
-                <w:noProof/>
-                <w:webHidden/>
-              </w:rPr>
-              <w:fldChar w:fldCharType="separate"/>
-            </w:r>
-            <w:r>
-              <w:rPr>
-                <w:noProof/>
-                <w:webHidden/>
-              </w:rPr>
-              <w:t>6</w:t>
-            </w:r>
-            <w:r>
-              <w:rPr>
-                <w:noProof/>
-                <w:webHidden/>
-              </w:rPr>
-              <w:fldChar w:fldCharType="end"/>
-            </w:r>
-          </w:hyperlink>
-        </w:p>
-        <w:p>
-          <w:pPr>
-            <w:pStyle w:val="TM2"/>
-            <w:tabs>
-              <w:tab w:val="left" w:pos="960"/>
-              <w:tab w:val="right" w:leader="dot" w:pos="9062"/>
-            </w:tabs>
-            <w:rPr>
-              <w:rFonts w:eastAsiaTheme="minorEastAsia"/>
-              <w:noProof/>
-              <w:kern w:val="2"/>
-              <w:sz w:val="24"/>
-              <w:szCs w:val="24"/>
-              <w:lang w:eastAsia="fr-FR"/>
-              <w14:ligatures w14:val="standardContextual"/>
-            </w:rPr>
-          </w:pPr>
-          <w:hyperlink w:anchor="_Toc148439827" w:history="1">
-            <w:r>
-              <w:rPr>
-                <w:rStyle w:val="Lienhypertexte"/>
-                <w:noProof/>
-              </w:rPr>
-              <w:t>II.4</w:t>
-            </w:r>
-            <w:r>
-              <w:rPr>
-                <w:rFonts w:eastAsiaTheme="minorEastAsia"/>
-                <w:noProof/>
-                <w:kern w:val="2"/>
-                <w:sz w:val="24"/>
-                <w:szCs w:val="24"/>
-                <w:lang w:eastAsia="fr-FR"/>
-                <w14:ligatures w14:val="standardContextual"/>
-              </w:rPr>
-              <w:tab/>
-            </w:r>
-            <w:r>
-              <w:rPr>
-                <w:rStyle w:val="Lienhypertexte"/>
-                <w:noProof/>
-              </w:rPr>
-              <w:t xml:space="preserve"> Modélisation des Entités manipulées et leurs relations</w:t>
-            </w:r>
-            <w:r>
-              <w:rPr>
-                <w:noProof/>
-                <w:webHidden/>
-              </w:rPr>
-              <w:tab/>
-            </w:r>
-            <w:r>
-              <w:rPr>
-                <w:noProof/>
-                <w:webHidden/>
-              </w:rPr>
-              <w:fldChar w:fldCharType="begin"/>
-            </w:r>
-            <w:r>
-              <w:rPr>
-                <w:noProof/>
-                <w:webHidden/>
-              </w:rPr>
-              <w:instrText xml:space="preserve"> PAGEREF _Toc148439827 \h </w:instrText>
-            </w:r>
-            <w:r>
-              <w:rPr>
-                <w:noProof/>
-                <w:webHidden/>
-              </w:rPr>
-            </w:r>
-            <w:r>
-              <w:rPr>
-                <w:noProof/>
-                <w:webHidden/>
-              </w:rPr>
-              <w:fldChar w:fldCharType="separate"/>
-            </w:r>
-            <w:r>
-              <w:rPr>
-                <w:noProof/>
-                <w:webHidden/>
-              </w:rPr>
-              <w:t>6</w:t>
+              <w:t>2</w:t>
             </w:r>
             <w:r>
               <w:rPr>
@@ -2280,13 +2010,11 @@
               <w:rFonts w:eastAsiaTheme="minorEastAsia"/>
               <w:noProof/>
               <w:kern w:val="2"/>
-              <w:sz w:val="24"/>
-              <w:szCs w:val="24"/>
               <w:lang w:eastAsia="fr-FR"/>
               <w14:ligatures w14:val="standardContextual"/>
             </w:rPr>
           </w:pPr>
-          <w:hyperlink w:anchor="_Toc148439829" w:history="1">
+          <w:hyperlink w:anchor="_Toc160024834" w:history="1">
             <w:r>
               <w:rPr>
                 <w:rStyle w:val="Lienhypertexte"/>
@@ -2299,8 +2027,6 @@
                 <w:rFonts w:eastAsiaTheme="minorEastAsia"/>
                 <w:noProof/>
                 <w:kern w:val="2"/>
-                <w:sz w:val="24"/>
-                <w:szCs w:val="24"/>
                 <w:lang w:eastAsia="fr-FR"/>
                 <w14:ligatures w14:val="standardContextual"/>
               </w:rPr>
@@ -2311,7 +2037,7 @@
                 <w:rStyle w:val="Lienhypertexte"/>
                 <w:noProof/>
               </w:rPr>
-              <w:t>Cahier des Charges</w:t>
+              <w:t>Retro-ingenierie du projet initial</w:t>
             </w:r>
             <w:r>
               <w:rPr>
@@ -2332,7 +2058,7 @@
                 <w:noProof/>
                 <w:webHidden/>
               </w:rPr>
-              <w:instrText xml:space="preserve"> PAGEREF _Toc148439829 \h </w:instrText>
+              <w:instrText xml:space="preserve"> PAGEREF _Toc160024834 \h </w:instrText>
             </w:r>
             <w:r>
               <w:rPr>
@@ -2352,7 +2078,7 @@
                 <w:noProof/>
                 <w:webHidden/>
               </w:rPr>
-              <w:t>8</w:t>
+              <w:t>4</w:t>
             </w:r>
             <w:r>
               <w:rPr>
@@ -2367,41 +2093,30 @@
           <w:pPr>
             <w:pStyle w:val="TM2"/>
             <w:tabs>
-              <w:tab w:val="left" w:pos="960"/>
+              <w:tab w:val="left" w:pos="880"/>
               <w:tab w:val="right" w:leader="dot" w:pos="9062"/>
             </w:tabs>
             <w:rPr>
               <w:rFonts w:eastAsiaTheme="minorEastAsia"/>
               <w:noProof/>
               <w:kern w:val="2"/>
-              <w:sz w:val="24"/>
-              <w:szCs w:val="24"/>
               <w:lang w:eastAsia="fr-FR"/>
               <w14:ligatures w14:val="standardContextual"/>
             </w:rPr>
           </w:pPr>
-          <w:hyperlink w:anchor="_Toc148439831" w:history="1">
+          <w:hyperlink w:anchor="_Toc160024835" w:history="1">
             <w:r>
               <w:rPr>
                 <w:rStyle w:val="Lienhypertexte"/>
                 <w:noProof/>
               </w:rPr>
-              <w:t>III.</w:t>
-            </w:r>
-            <w:r>
-              <w:rPr>
-                <w:rStyle w:val="Lienhypertexte"/>
-                <w:noProof/>
-              </w:rPr>
-              <w:t>1</w:t>
+              <w:t>III.1</w:t>
             </w:r>
             <w:r>
               <w:rPr>
                 <w:rFonts w:eastAsiaTheme="minorEastAsia"/>
                 <w:noProof/>
                 <w:kern w:val="2"/>
-                <w:sz w:val="24"/>
-                <w:szCs w:val="24"/>
                 <w:lang w:eastAsia="fr-FR"/>
                 <w14:ligatures w14:val="standardContextual"/>
               </w:rPr>
@@ -2412,7 +2127,7 @@
                 <w:rStyle w:val="Lienhypertexte"/>
                 <w:noProof/>
               </w:rPr>
-              <w:t>Tâches de débogage</w:t>
+              <w:t>Les Utilisateurs cibles</w:t>
             </w:r>
             <w:r>
               <w:rPr>
@@ -2433,7 +2148,7 @@
                 <w:noProof/>
                 <w:webHidden/>
               </w:rPr>
-              <w:instrText xml:space="preserve"> PAGEREF _Toc148439831 \h </w:instrText>
+              <w:instrText xml:space="preserve"> PAGEREF _Toc160024835 \h </w:instrText>
             </w:r>
             <w:r>
               <w:rPr>
@@ -2453,7 +2168,7 @@
                 <w:noProof/>
                 <w:webHidden/>
               </w:rPr>
-              <w:t>8</w:t>
+              <w:t>4</w:t>
             </w:r>
             <w:r>
               <w:rPr>
@@ -2468,62 +2183,82 @@
           <w:pPr>
             <w:pStyle w:val="TM2"/>
             <w:tabs>
-              <w:tab w:val="left" w:pos="960"/>
               <w:tab w:val="right" w:leader="dot" w:pos="9062"/>
             </w:tabs>
             <w:rPr>
               <w:rFonts w:eastAsiaTheme="minorEastAsia"/>
               <w:noProof/>
               <w:kern w:val="2"/>
-              <w:sz w:val="24"/>
-              <w:szCs w:val="24"/>
               <w:lang w:eastAsia="fr-FR"/>
               <w14:ligatures w14:val="standardContextual"/>
             </w:rPr>
           </w:pPr>
-          <w:hyperlink w:anchor="_Toc148439832" w:history="1">
+          <w:hyperlink w:anchor="_Toc160024836" w:history="1">
+            <w:bookmarkStart w:id="0" w:name="_Toc160024810"/>
             <w:r>
               <w:rPr>
                 <w:rStyle w:val="Lienhypertexte"/>
                 <w:noProof/>
               </w:rPr>
-              <w:t>III.</w:t>
-            </w:r>
-            <w:r>
-              <w:rPr>
-                <w:rStyle w:val="Lienhypertexte"/>
-                <w:noProof/>
-              </w:rPr>
-              <w:t>2</w:t>
-            </w:r>
-            <w:r>
-              <w:rPr>
-                <w:rFonts w:eastAsiaTheme="minorEastAsia"/>
-                <w:noProof/>
-                <w:kern w:val="2"/>
-                <w:sz w:val="24"/>
-                <w:szCs w:val="24"/>
-                <w:lang w:eastAsia="fr-FR"/>
-                <w14:ligatures w14:val="standardContextual"/>
+              <w:drawing>
+                <wp:inline distT="0" distB="0" distL="0" distR="0" wp14:anchorId="6BDE6F72" wp14:editId="4F665882">
+                  <wp:extent cx="4726833" cy="7305675"/>
+                  <wp:effectExtent l="0" t="0" r="0" b="0"/>
+                  <wp:docPr id="134933627" name="Image 1"/>
+                  <wp:cNvGraphicFramePr>
+                    <a:graphicFrameLocks xmlns:a="http://schemas.openxmlformats.org/drawingml/2006/main" noChangeAspect="1"/>
+                  </wp:cNvGraphicFramePr>
+                  <a:graphic xmlns:a="http://schemas.openxmlformats.org/drawingml/2006/main">
+                    <a:graphicData uri="http://schemas.openxmlformats.org/drawingml/2006/picture">
+                      <pic:pic xmlns:pic="http://schemas.openxmlformats.org/drawingml/2006/picture">
+                        <pic:nvPicPr>
+                          <pic:cNvPr id="0" name="Picture 1"/>
+                          <pic:cNvPicPr>
+                            <a:picLocks noChangeAspect="1" noChangeArrowheads="1"/>
+                          </pic:cNvPicPr>
+                        </pic:nvPicPr>
+                        <pic:blipFill>
+                          <a:blip r:embed="rId9">
+                            <a:extLst>
+                              <a:ext uri="{28A0092B-C50C-407E-A947-70E740481C1C}">
+                                <a14:useLocalDpi xmlns:a14="http://schemas.microsoft.com/office/drawing/2010/main" val="0"/>
+                              </a:ext>
+                            </a:extLst>
+                          </a:blip>
+                          <a:srcRect/>
+                          <a:stretch>
+                            <a:fillRect/>
+                          </a:stretch>
+                        </pic:blipFill>
+                        <pic:spPr bwMode="auto">
+                          <a:xfrm>
+                            <a:off x="0" y="0"/>
+                            <a:ext cx="4735830" cy="7319581"/>
+                          </a:xfrm>
+                          <a:prstGeom prst="rect">
+                            <a:avLst/>
+                          </a:prstGeom>
+                          <a:noFill/>
+                          <a:ln>
+                            <a:noFill/>
+                          </a:ln>
+                        </pic:spPr>
+                      </pic:pic>
+                    </a:graphicData>
+                  </a:graphic>
+                </wp:inline>
+              </w:drawing>
+            </w:r>
+            <w:bookmarkEnd w:id="0"/>
+            <w:r>
+              <w:rPr>
+                <w:noProof/>
+                <w:webHidden/>
               </w:rPr>
               <w:tab/>
             </w:r>
             <w:r>
               <w:rPr>
-                <w:rStyle w:val="Lienhypertexte"/>
-                <w:noProof/>
-              </w:rPr>
-              <w:t xml:space="preserve"> Ajout de fonctionnalités</w:t>
-            </w:r>
-            <w:r>
-              <w:rPr>
-                <w:noProof/>
-                <w:webHidden/>
-              </w:rPr>
-              <w:tab/>
-            </w:r>
-            <w:r>
-              <w:rPr>
                 <w:noProof/>
                 <w:webHidden/>
               </w:rPr>
@@ -2534,7 +2269,7 @@
                 <w:noProof/>
                 <w:webHidden/>
               </w:rPr>
-              <w:instrText xml:space="preserve"> PAGEREF _Toc148439832 \h </w:instrText>
+              <w:instrText xml:space="preserve"> PAGEREF _Toc160024836 \h </w:instrText>
             </w:r>
             <w:r>
               <w:rPr>
@@ -2554,7 +2289,7 @@
                 <w:noProof/>
                 <w:webHidden/>
               </w:rPr>
-              <w:t>9</w:t>
+              <w:t>4</w:t>
             </w:r>
             <w:r>
               <w:rPr>
@@ -2569,41 +2304,30 @@
           <w:pPr>
             <w:pStyle w:val="TM2"/>
             <w:tabs>
-              <w:tab w:val="left" w:pos="960"/>
+              <w:tab w:val="left" w:pos="880"/>
               <w:tab w:val="right" w:leader="dot" w:pos="9062"/>
             </w:tabs>
             <w:rPr>
               <w:rFonts w:eastAsiaTheme="minorEastAsia"/>
               <w:noProof/>
               <w:kern w:val="2"/>
-              <w:sz w:val="24"/>
-              <w:szCs w:val="24"/>
               <w:lang w:eastAsia="fr-FR"/>
               <w14:ligatures w14:val="standardContextual"/>
             </w:rPr>
           </w:pPr>
-          <w:hyperlink w:anchor="_Toc148439833" w:history="1">
+          <w:hyperlink w:anchor="_Toc160024837" w:history="1">
             <w:r>
               <w:rPr>
                 <w:rStyle w:val="Lienhypertexte"/>
                 <w:noProof/>
               </w:rPr>
-              <w:t>III.</w:t>
-            </w:r>
-            <w:r>
-              <w:rPr>
-                <w:rStyle w:val="Lienhypertexte"/>
-                <w:noProof/>
-              </w:rPr>
-              <w:t>3</w:t>
+              <w:t>III.2</w:t>
             </w:r>
             <w:r>
               <w:rPr>
                 <w:rFonts w:eastAsiaTheme="minorEastAsia"/>
                 <w:noProof/>
                 <w:kern w:val="2"/>
-                <w:sz w:val="24"/>
-                <w:szCs w:val="24"/>
                 <w:lang w:eastAsia="fr-FR"/>
                 <w14:ligatures w14:val="standardContextual"/>
               </w:rPr>
@@ -2614,7 +2338,7 @@
                 <w:rStyle w:val="Lienhypertexte"/>
                 <w:noProof/>
               </w:rPr>
-              <w:t>Refactoring</w:t>
+              <w:t>Les Fonctionnalités actuelles</w:t>
             </w:r>
             <w:r>
               <w:rPr>
@@ -2635,7 +2359,7 @@
                 <w:noProof/>
                 <w:webHidden/>
               </w:rPr>
-              <w:instrText xml:space="preserve"> PAGEREF _Toc148439833 \h </w:instrText>
+              <w:instrText xml:space="preserve"> PAGEREF _Toc160024837 \h </w:instrText>
             </w:r>
             <w:r>
               <w:rPr>
@@ -2655,7 +2379,7 @@
                 <w:noProof/>
                 <w:webHidden/>
               </w:rPr>
-              <w:t>11</w:t>
+              <w:t>5</w:t>
             </w:r>
             <w:r>
               <w:rPr>
@@ -2668,50 +2392,32 @@
         </w:p>
         <w:p>
           <w:pPr>
-            <w:pStyle w:val="TM3"/>
+            <w:pStyle w:val="TM2"/>
             <w:tabs>
-              <w:tab w:val="left" w:pos="1200"/>
+              <w:tab w:val="left" w:pos="880"/>
               <w:tab w:val="right" w:leader="dot" w:pos="9062"/>
             </w:tabs>
             <w:rPr>
               <w:rFonts w:eastAsiaTheme="minorEastAsia"/>
               <w:noProof/>
               <w:kern w:val="2"/>
-              <w:sz w:val="24"/>
-              <w:szCs w:val="24"/>
               <w:lang w:eastAsia="fr-FR"/>
               <w14:ligatures w14:val="standardContextual"/>
             </w:rPr>
           </w:pPr>
-          <w:hyperlink w:anchor="_Toc148439834" w:history="1">
+          <w:hyperlink w:anchor="_Toc160024838" w:history="1">
             <w:r>
               <w:rPr>
                 <w:rStyle w:val="Lienhypertexte"/>
                 <w:noProof/>
               </w:rPr>
-              <w:t>III.</w:t>
-            </w:r>
-            <w:r>
-              <w:rPr>
-                <w:rStyle w:val="Lienhypertexte"/>
-                <w:noProof/>
-              </w:rPr>
-              <w:t>3</w:t>
-            </w:r>
-            <w:r>
-              <w:rPr>
-                <w:rStyle w:val="Lienhypertexte"/>
-                <w:noProof/>
-              </w:rPr>
-              <w:t>.1</w:t>
+              <w:t>III.3</w:t>
             </w:r>
             <w:r>
               <w:rPr>
                 <w:rFonts w:eastAsiaTheme="minorEastAsia"/>
                 <w:noProof/>
                 <w:kern w:val="2"/>
-                <w:sz w:val="24"/>
-                <w:szCs w:val="24"/>
                 <w:lang w:eastAsia="fr-FR"/>
                 <w14:ligatures w14:val="standardContextual"/>
               </w:rPr>
@@ -2722,7 +2428,7 @@
                 <w:rStyle w:val="Lienhypertexte"/>
                 <w:noProof/>
               </w:rPr>
-              <w:t>Ergonomie</w:t>
+              <w:t>Modélisation des Entités manipulées et leurs relations</w:t>
             </w:r>
             <w:r>
               <w:rPr>
@@ -2743,7 +2449,7 @@
                 <w:noProof/>
                 <w:webHidden/>
               </w:rPr>
-              <w:instrText xml:space="preserve"> PAGEREF _Toc148439834 \h </w:instrText>
+              <w:instrText xml:space="preserve"> PAGEREF _Toc160024838 \h </w:instrText>
             </w:r>
             <w:r>
               <w:rPr>
@@ -2763,331 +2469,7 @@
                 <w:noProof/>
                 <w:webHidden/>
               </w:rPr>
-              <w:t>11</w:t>
-            </w:r>
-            <w:r>
-              <w:rPr>
-                <w:noProof/>
-                <w:webHidden/>
-              </w:rPr>
-              <w:fldChar w:fldCharType="end"/>
-            </w:r>
-          </w:hyperlink>
-        </w:p>
-        <w:p>
-          <w:pPr>
-            <w:pStyle w:val="TM3"/>
-            <w:tabs>
-              <w:tab w:val="left" w:pos="1200"/>
-              <w:tab w:val="right" w:leader="dot" w:pos="9062"/>
-            </w:tabs>
-            <w:rPr>
-              <w:rFonts w:eastAsiaTheme="minorEastAsia"/>
-              <w:noProof/>
-              <w:kern w:val="2"/>
-              <w:sz w:val="24"/>
-              <w:szCs w:val="24"/>
-              <w:lang w:eastAsia="fr-FR"/>
-              <w14:ligatures w14:val="standardContextual"/>
-            </w:rPr>
-          </w:pPr>
-          <w:hyperlink w:anchor="_Toc148439835" w:history="1">
-            <w:r>
-              <w:rPr>
-                <w:rStyle w:val="Lienhypertexte"/>
-                <w:noProof/>
-              </w:rPr>
-              <w:t>III.</w:t>
-            </w:r>
-            <w:r>
-              <w:rPr>
-                <w:rStyle w:val="Lienhypertexte"/>
-                <w:noProof/>
-              </w:rPr>
-              <w:t>3</w:t>
-            </w:r>
-            <w:r>
-              <w:rPr>
-                <w:rStyle w:val="Lienhypertexte"/>
-                <w:noProof/>
-              </w:rPr>
-              <w:t>.2</w:t>
-            </w:r>
-            <w:r>
-              <w:rPr>
-                <w:rFonts w:eastAsiaTheme="minorEastAsia"/>
-                <w:noProof/>
-                <w:kern w:val="2"/>
-                <w:sz w:val="24"/>
-                <w:szCs w:val="24"/>
-                <w:lang w:eastAsia="fr-FR"/>
-                <w14:ligatures w14:val="standardContextual"/>
-              </w:rPr>
-              <w:tab/>
-            </w:r>
-            <w:r>
-              <w:rPr>
-                <w:rStyle w:val="Lienhypertexte"/>
-                <w:noProof/>
-              </w:rPr>
-              <w:t>Accessibilité</w:t>
-            </w:r>
-            <w:r>
-              <w:rPr>
-                <w:noProof/>
-                <w:webHidden/>
-              </w:rPr>
-              <w:tab/>
-            </w:r>
-            <w:r>
-              <w:rPr>
-                <w:noProof/>
-                <w:webHidden/>
-              </w:rPr>
-              <w:fldChar w:fldCharType="begin"/>
-            </w:r>
-            <w:r>
-              <w:rPr>
-                <w:noProof/>
-                <w:webHidden/>
-              </w:rPr>
-              <w:instrText xml:space="preserve"> PAGEREF _Toc148439835 \h </w:instrText>
-            </w:r>
-            <w:r>
-              <w:rPr>
-                <w:noProof/>
-                <w:webHidden/>
-              </w:rPr>
-            </w:r>
-            <w:r>
-              <w:rPr>
-                <w:noProof/>
-                <w:webHidden/>
-              </w:rPr>
-              <w:fldChar w:fldCharType="separate"/>
-            </w:r>
-            <w:r>
-              <w:rPr>
-                <w:noProof/>
-                <w:webHidden/>
-              </w:rPr>
-              <w:t>11</w:t>
-            </w:r>
-            <w:r>
-              <w:rPr>
-                <w:noProof/>
-                <w:webHidden/>
-              </w:rPr>
-              <w:fldChar w:fldCharType="end"/>
-            </w:r>
-          </w:hyperlink>
-        </w:p>
-        <w:p>
-          <w:pPr>
-            <w:pStyle w:val="TM3"/>
-            <w:tabs>
-              <w:tab w:val="left" w:pos="1200"/>
-              <w:tab w:val="right" w:leader="dot" w:pos="9062"/>
-            </w:tabs>
-            <w:rPr>
-              <w:rFonts w:eastAsiaTheme="minorEastAsia"/>
-              <w:noProof/>
-              <w:kern w:val="2"/>
-              <w:sz w:val="24"/>
-              <w:szCs w:val="24"/>
-              <w:lang w:eastAsia="fr-FR"/>
-              <w14:ligatures w14:val="standardContextual"/>
-            </w:rPr>
-          </w:pPr>
-          <w:hyperlink w:anchor="_Toc148439836" w:history="1">
-            <w:r>
-              <w:rPr>
-                <w:rStyle w:val="Lienhypertexte"/>
-                <w:noProof/>
-              </w:rPr>
-              <w:t>III.</w:t>
-            </w:r>
-            <w:r>
-              <w:rPr>
-                <w:rStyle w:val="Lienhypertexte"/>
-                <w:noProof/>
-              </w:rPr>
-              <w:t>3</w:t>
-            </w:r>
-            <w:r>
-              <w:rPr>
-                <w:rStyle w:val="Lienhypertexte"/>
-                <w:noProof/>
-              </w:rPr>
-              <w:t>.3</w:t>
-            </w:r>
-            <w:r>
-              <w:rPr>
-                <w:rFonts w:eastAsiaTheme="minorEastAsia"/>
-                <w:noProof/>
-                <w:kern w:val="2"/>
-                <w:sz w:val="24"/>
-                <w:szCs w:val="24"/>
-                <w:lang w:eastAsia="fr-FR"/>
-                <w14:ligatures w14:val="standardContextual"/>
-              </w:rPr>
-              <w:tab/>
-            </w:r>
-            <w:r>
-              <w:rPr>
-                <w:rStyle w:val="Lienhypertexte"/>
-                <w:noProof/>
-              </w:rPr>
-              <w:t>Performance</w:t>
-            </w:r>
-            <w:r>
-              <w:rPr>
-                <w:noProof/>
-                <w:webHidden/>
-              </w:rPr>
-              <w:tab/>
-            </w:r>
-            <w:r>
-              <w:rPr>
-                <w:noProof/>
-                <w:webHidden/>
-              </w:rPr>
-              <w:fldChar w:fldCharType="begin"/>
-            </w:r>
-            <w:r>
-              <w:rPr>
-                <w:noProof/>
-                <w:webHidden/>
-              </w:rPr>
-              <w:instrText xml:space="preserve"> PAGEREF _Toc148439836 \h </w:instrText>
-            </w:r>
-            <w:r>
-              <w:rPr>
-                <w:noProof/>
-                <w:webHidden/>
-              </w:rPr>
-            </w:r>
-            <w:r>
-              <w:rPr>
-                <w:noProof/>
-                <w:webHidden/>
-              </w:rPr>
-              <w:fldChar w:fldCharType="separate"/>
-            </w:r>
-            <w:r>
-              <w:rPr>
-                <w:noProof/>
-                <w:webHidden/>
-              </w:rPr>
-              <w:t>12</w:t>
-            </w:r>
-            <w:r>
-              <w:rPr>
-                <w:noProof/>
-                <w:webHidden/>
-              </w:rPr>
-              <w:fldChar w:fldCharType="end"/>
-            </w:r>
-          </w:hyperlink>
-        </w:p>
-        <w:p>
-          <w:pPr>
-            <w:pStyle w:val="TM3"/>
-            <w:tabs>
-              <w:tab w:val="left" w:pos="1200"/>
-              <w:tab w:val="right" w:leader="dot" w:pos="9062"/>
-            </w:tabs>
-            <w:rPr>
-              <w:rFonts w:eastAsiaTheme="minorEastAsia"/>
-              <w:noProof/>
-              <w:kern w:val="2"/>
-              <w:sz w:val="24"/>
-              <w:szCs w:val="24"/>
-              <w:lang w:eastAsia="fr-FR"/>
-              <w14:ligatures w14:val="standardContextual"/>
-            </w:rPr>
-          </w:pPr>
-          <w:hyperlink w:anchor="_Toc148439837" w:history="1">
-            <w:r>
-              <w:rPr>
-                <w:rStyle w:val="Lienhypertexte"/>
-                <w:noProof/>
-              </w:rPr>
-              <w:t>III.</w:t>
-            </w:r>
-            <w:r>
-              <w:rPr>
-                <w:rStyle w:val="Lienhypertexte"/>
-                <w:noProof/>
-              </w:rPr>
-              <w:t>3</w:t>
-            </w:r>
-            <w:r>
-              <w:rPr>
-                <w:rStyle w:val="Lienhypertexte"/>
-                <w:noProof/>
-              </w:rPr>
-              <w:t>.4</w:t>
-            </w:r>
-            <w:r>
-              <w:rPr>
-                <w:rFonts w:eastAsiaTheme="minorEastAsia"/>
-                <w:noProof/>
-                <w:kern w:val="2"/>
-                <w:sz w:val="24"/>
-                <w:szCs w:val="24"/>
-                <w:lang w:eastAsia="fr-FR"/>
-                <w14:ligatures w14:val="standardContextual"/>
-              </w:rPr>
-              <w:tab/>
-            </w:r>
-            <w:r>
-              <w:rPr>
-                <w:rStyle w:val="Lienhypertexte"/>
-                <w:noProof/>
-              </w:rPr>
-              <w:t>Impact environnemental</w:t>
-            </w:r>
-            <w:r>
-              <w:rPr>
-                <w:noProof/>
-                <w:webHidden/>
-              </w:rPr>
-              <w:tab/>
-            </w:r>
-            <w:r>
-              <w:rPr>
-                <w:noProof/>
-                <w:webHidden/>
-              </w:rPr>
-              <w:fldChar w:fldCharType="begin"/>
-            </w:r>
-            <w:r>
-              <w:rPr>
-                <w:noProof/>
-                <w:webHidden/>
-              </w:rPr>
-              <w:instrText xml:space="preserve"> PAGEREF _Toc148439837 \h </w:instrText>
-            </w:r>
-            <w:r>
-              <w:rPr>
-                <w:noProof/>
-                <w:webHidden/>
-              </w:rPr>
-            </w:r>
-            <w:r>
-              <w:rPr>
-                <w:noProof/>
-                <w:webHidden/>
-              </w:rPr>
-              <w:fldChar w:fldCharType="separate"/>
-            </w:r>
-            <w:r>
-              <w:rPr>
-                <w:noProof/>
-                <w:webHidden/>
-              </w:rPr>
-              <w:t>13</w:t>
+              <w:t>5</w:t>
             </w:r>
             <w:r>
               <w:rPr>
@@ -3105,13 +2487,11 @@
               <w:rFonts w:eastAsiaTheme="minorEastAsia"/>
               <w:noProof/>
               <w:kern w:val="2"/>
-              <w:sz w:val="24"/>
-              <w:szCs w:val="24"/>
               <w:lang w:eastAsia="fr-FR"/>
               <w14:ligatures w14:val="standardContextual"/>
             </w:rPr>
           </w:pPr>
-          <w:hyperlink w:anchor="_Toc148439838" w:history="1">
+          <w:hyperlink w:anchor="_Toc160024839" w:history="1">
             <w:r>
               <w:rPr>
                 <w:rStyle w:val="Lienhypertexte"/>
@@ -3124,8 +2504,6 @@
                 <w:rFonts w:eastAsiaTheme="minorEastAsia"/>
                 <w:noProof/>
                 <w:kern w:val="2"/>
-                <w:sz w:val="24"/>
-                <w:szCs w:val="24"/>
                 <w:lang w:eastAsia="fr-FR"/>
                 <w14:ligatures w14:val="standardContextual"/>
               </w:rPr>
@@ -3136,7 +2514,7 @@
                 <w:rStyle w:val="Lienhypertexte"/>
                 <w:noProof/>
               </w:rPr>
-              <w:t>Gestion de projet prévisionnelle</w:t>
+              <w:t>Cahier des Charges</w:t>
             </w:r>
             <w:r>
               <w:rPr>
@@ -3157,7 +2535,7 @@
                 <w:noProof/>
                 <w:webHidden/>
               </w:rPr>
-              <w:instrText xml:space="preserve"> PAGEREF _Toc148439838 \h </w:instrText>
+              <w:instrText xml:space="preserve"> PAGEREF _Toc160024839 \h </w:instrText>
             </w:r>
             <w:r>
               <w:rPr>
@@ -3177,7 +2555,7 @@
                 <w:noProof/>
                 <w:webHidden/>
               </w:rPr>
-              <w:t>14</w:t>
+              <w:t>7</w:t>
             </w:r>
             <w:r>
               <w:rPr>
@@ -3192,20 +2570,18 @@
           <w:pPr>
             <w:pStyle w:val="TM2"/>
             <w:tabs>
-              <w:tab w:val="left" w:pos="960"/>
+              <w:tab w:val="left" w:pos="880"/>
               <w:tab w:val="right" w:leader="dot" w:pos="9062"/>
             </w:tabs>
             <w:rPr>
               <w:rFonts w:eastAsiaTheme="minorEastAsia"/>
               <w:noProof/>
               <w:kern w:val="2"/>
-              <w:sz w:val="24"/>
-              <w:szCs w:val="24"/>
               <w:lang w:eastAsia="fr-FR"/>
               <w14:ligatures w14:val="standardContextual"/>
             </w:rPr>
           </w:pPr>
-          <w:hyperlink w:anchor="_Toc148439839" w:history="1">
+          <w:hyperlink w:anchor="_Toc160024840" w:history="1">
             <w:r>
               <w:rPr>
                 <w:rStyle w:val="Lienhypertexte"/>
@@ -3218,8 +2594,6 @@
                 <w:rFonts w:eastAsiaTheme="minorEastAsia"/>
                 <w:noProof/>
                 <w:kern w:val="2"/>
-                <w:sz w:val="24"/>
-                <w:szCs w:val="24"/>
                 <w:lang w:eastAsia="fr-FR"/>
                 <w14:ligatures w14:val="standardContextual"/>
               </w:rPr>
@@ -3230,7 +2604,7 @@
                 <w:rStyle w:val="Lienhypertexte"/>
                 <w:noProof/>
               </w:rPr>
-              <w:t>Outils utilisés</w:t>
+              <w:t>Tâches de débogage</w:t>
             </w:r>
             <w:r>
               <w:rPr>
@@ -3251,7 +2625,7 @@
                 <w:noProof/>
                 <w:webHidden/>
               </w:rPr>
-              <w:instrText xml:space="preserve"> PAGEREF _Toc148439839 \h </w:instrText>
+              <w:instrText xml:space="preserve"> PAGEREF _Toc160024840 \h </w:instrText>
             </w:r>
             <w:r>
               <w:rPr>
@@ -3271,7 +2645,7 @@
                 <w:noProof/>
                 <w:webHidden/>
               </w:rPr>
-              <w:t>14</w:t>
+              <w:t>7</w:t>
             </w:r>
             <w:r>
               <w:rPr>
@@ -3286,20 +2660,18 @@
           <w:pPr>
             <w:pStyle w:val="TM2"/>
             <w:tabs>
-              <w:tab w:val="left" w:pos="960"/>
+              <w:tab w:val="left" w:pos="880"/>
               <w:tab w:val="right" w:leader="dot" w:pos="9062"/>
             </w:tabs>
             <w:rPr>
               <w:rFonts w:eastAsiaTheme="minorEastAsia"/>
               <w:noProof/>
               <w:kern w:val="2"/>
-              <w:sz w:val="24"/>
-              <w:szCs w:val="24"/>
               <w:lang w:eastAsia="fr-FR"/>
               <w14:ligatures w14:val="standardContextual"/>
             </w:rPr>
           </w:pPr>
-          <w:hyperlink w:anchor="_Toc148439840" w:history="1">
+          <w:hyperlink w:anchor="_Toc160024841" w:history="1">
             <w:r>
               <w:rPr>
                 <w:rStyle w:val="Lienhypertexte"/>
@@ -3312,8 +2684,6 @@
                 <w:rFonts w:eastAsiaTheme="minorEastAsia"/>
                 <w:noProof/>
                 <w:kern w:val="2"/>
-                <w:sz w:val="24"/>
-                <w:szCs w:val="24"/>
                 <w:lang w:eastAsia="fr-FR"/>
                 <w14:ligatures w14:val="standardContextual"/>
               </w:rPr>
@@ -3324,7 +2694,7 @@
                 <w:rStyle w:val="Lienhypertexte"/>
                 <w:noProof/>
               </w:rPr>
-              <w:t>Backlog initial priorisé</w:t>
+              <w:t>Ajout de fonctionnalités</w:t>
             </w:r>
             <w:r>
               <w:rPr>
@@ -3345,7 +2715,7 @@
                 <w:noProof/>
                 <w:webHidden/>
               </w:rPr>
-              <w:instrText xml:space="preserve"> PAGEREF _Toc148439840 \h </w:instrText>
+              <w:instrText xml:space="preserve"> PAGEREF _Toc160024841 \h </w:instrText>
             </w:r>
             <w:r>
               <w:rPr>
@@ -3365,7 +2735,7 @@
                 <w:noProof/>
                 <w:webHidden/>
               </w:rPr>
-              <w:t>15</w:t>
+              <w:t>8</w:t>
             </w:r>
             <w:r>
               <w:rPr>
@@ -3380,20 +2750,18 @@
           <w:pPr>
             <w:pStyle w:val="TM2"/>
             <w:tabs>
-              <w:tab w:val="left" w:pos="960"/>
+              <w:tab w:val="left" w:pos="880"/>
               <w:tab w:val="right" w:leader="dot" w:pos="9062"/>
             </w:tabs>
             <w:rPr>
               <w:rFonts w:eastAsiaTheme="minorEastAsia"/>
               <w:noProof/>
               <w:kern w:val="2"/>
-              <w:sz w:val="24"/>
-              <w:szCs w:val="24"/>
               <w:lang w:eastAsia="fr-FR"/>
               <w14:ligatures w14:val="standardContextual"/>
             </w:rPr>
           </w:pPr>
-          <w:hyperlink w:anchor="_Toc148439841" w:history="1">
+          <w:hyperlink w:anchor="_Toc160024842" w:history="1">
             <w:r>
               <w:rPr>
                 <w:rStyle w:val="Lienhypertexte"/>
@@ -3406,8 +2774,6 @@
                 <w:rFonts w:eastAsiaTheme="minorEastAsia"/>
                 <w:noProof/>
                 <w:kern w:val="2"/>
-                <w:sz w:val="24"/>
-                <w:szCs w:val="24"/>
                 <w:lang w:eastAsia="fr-FR"/>
                 <w14:ligatures w14:val="standardContextual"/>
               </w:rPr>
@@ -3418,7 +2784,7 @@
                 <w:rStyle w:val="Lienhypertexte"/>
                 <w:noProof/>
               </w:rPr>
-              <w:t>Détail des tâches des premiers sprints</w:t>
+              <w:t>Corrections à mettre en place</w:t>
             </w:r>
             <w:r>
               <w:rPr>
@@ -3439,7 +2805,7 @@
                 <w:noProof/>
                 <w:webHidden/>
               </w:rPr>
-              <w:instrText xml:space="preserve"> PAGEREF _Toc148439841 \h </w:instrText>
+              <w:instrText xml:space="preserve"> PAGEREF _Toc160024842 \h </w:instrText>
             </w:r>
             <w:r>
               <w:rPr>
@@ -3459,7 +2825,367 @@
                 <w:noProof/>
                 <w:webHidden/>
               </w:rPr>
-              <w:t>16</w:t>
+              <w:t>9</w:t>
+            </w:r>
+            <w:r>
+              <w:rPr>
+                <w:noProof/>
+                <w:webHidden/>
+              </w:rPr>
+              <w:fldChar w:fldCharType="end"/>
+            </w:r>
+          </w:hyperlink>
+        </w:p>
+        <w:p>
+          <w:pPr>
+            <w:pStyle w:val="TM3"/>
+            <w:tabs>
+              <w:tab w:val="left" w:pos="1320"/>
+              <w:tab w:val="right" w:leader="dot" w:pos="9062"/>
+            </w:tabs>
+            <w:rPr>
+              <w:rFonts w:eastAsiaTheme="minorEastAsia"/>
+              <w:noProof/>
+              <w:kern w:val="2"/>
+              <w:lang w:eastAsia="fr-FR"/>
+              <w14:ligatures w14:val="standardContextual"/>
+            </w:rPr>
+          </w:pPr>
+          <w:hyperlink w:anchor="_Toc160024843" w:history="1">
+            <w:r>
+              <w:rPr>
+                <w:rStyle w:val="Lienhypertexte"/>
+                <w:noProof/>
+              </w:rPr>
+              <w:t>IV.3.1</w:t>
+            </w:r>
+            <w:r>
+              <w:rPr>
+                <w:rFonts w:eastAsiaTheme="minorEastAsia"/>
+                <w:noProof/>
+                <w:kern w:val="2"/>
+                <w:lang w:eastAsia="fr-FR"/>
+                <w14:ligatures w14:val="standardContextual"/>
+              </w:rPr>
+              <w:tab/>
+            </w:r>
+            <w:r>
+              <w:rPr>
+                <w:rStyle w:val="Lienhypertexte"/>
+                <w:noProof/>
+              </w:rPr>
+              <w:t>Ergonomie</w:t>
+            </w:r>
+            <w:r>
+              <w:rPr>
+                <w:noProof/>
+                <w:webHidden/>
+              </w:rPr>
+              <w:tab/>
+            </w:r>
+            <w:r>
+              <w:rPr>
+                <w:noProof/>
+                <w:webHidden/>
+              </w:rPr>
+              <w:fldChar w:fldCharType="begin"/>
+            </w:r>
+            <w:r>
+              <w:rPr>
+                <w:noProof/>
+                <w:webHidden/>
+              </w:rPr>
+              <w:instrText xml:space="preserve"> PAGEREF _Toc160024843 \h </w:instrText>
+            </w:r>
+            <w:r>
+              <w:rPr>
+                <w:noProof/>
+                <w:webHidden/>
+              </w:rPr>
+            </w:r>
+            <w:r>
+              <w:rPr>
+                <w:noProof/>
+                <w:webHidden/>
+              </w:rPr>
+              <w:fldChar w:fldCharType="separate"/>
+            </w:r>
+            <w:r>
+              <w:rPr>
+                <w:noProof/>
+                <w:webHidden/>
+              </w:rPr>
+              <w:t>9</w:t>
+            </w:r>
+            <w:r>
+              <w:rPr>
+                <w:noProof/>
+                <w:webHidden/>
+              </w:rPr>
+              <w:fldChar w:fldCharType="end"/>
+            </w:r>
+          </w:hyperlink>
+        </w:p>
+        <w:p>
+          <w:pPr>
+            <w:pStyle w:val="TM3"/>
+            <w:tabs>
+              <w:tab w:val="left" w:pos="1320"/>
+              <w:tab w:val="right" w:leader="dot" w:pos="9062"/>
+            </w:tabs>
+            <w:rPr>
+              <w:rFonts w:eastAsiaTheme="minorEastAsia"/>
+              <w:noProof/>
+              <w:kern w:val="2"/>
+              <w:lang w:eastAsia="fr-FR"/>
+              <w14:ligatures w14:val="standardContextual"/>
+            </w:rPr>
+          </w:pPr>
+          <w:hyperlink w:anchor="_Toc160024844" w:history="1">
+            <w:r>
+              <w:rPr>
+                <w:rStyle w:val="Lienhypertexte"/>
+                <w:noProof/>
+              </w:rPr>
+              <w:t>IV.3.2</w:t>
+            </w:r>
+            <w:r>
+              <w:rPr>
+                <w:rFonts w:eastAsiaTheme="minorEastAsia"/>
+                <w:noProof/>
+                <w:kern w:val="2"/>
+                <w:lang w:eastAsia="fr-FR"/>
+                <w14:ligatures w14:val="standardContextual"/>
+              </w:rPr>
+              <w:tab/>
+            </w:r>
+            <w:r>
+              <w:rPr>
+                <w:rStyle w:val="Lienhypertexte"/>
+                <w:noProof/>
+              </w:rPr>
+              <w:t>Accessibilité</w:t>
+            </w:r>
+            <w:r>
+              <w:rPr>
+                <w:noProof/>
+                <w:webHidden/>
+              </w:rPr>
+              <w:tab/>
+            </w:r>
+            <w:r>
+              <w:rPr>
+                <w:noProof/>
+                <w:webHidden/>
+              </w:rPr>
+              <w:fldChar w:fldCharType="begin"/>
+            </w:r>
+            <w:r>
+              <w:rPr>
+                <w:noProof/>
+                <w:webHidden/>
+              </w:rPr>
+              <w:instrText xml:space="preserve"> PAGEREF _Toc160024844 \h </w:instrText>
+            </w:r>
+            <w:r>
+              <w:rPr>
+                <w:noProof/>
+                <w:webHidden/>
+              </w:rPr>
+            </w:r>
+            <w:r>
+              <w:rPr>
+                <w:noProof/>
+                <w:webHidden/>
+              </w:rPr>
+              <w:fldChar w:fldCharType="separate"/>
+            </w:r>
+            <w:r>
+              <w:rPr>
+                <w:noProof/>
+                <w:webHidden/>
+              </w:rPr>
+              <w:t>10</w:t>
+            </w:r>
+            <w:r>
+              <w:rPr>
+                <w:noProof/>
+                <w:webHidden/>
+              </w:rPr>
+              <w:fldChar w:fldCharType="end"/>
+            </w:r>
+          </w:hyperlink>
+        </w:p>
+        <w:p>
+          <w:pPr>
+            <w:pStyle w:val="TM3"/>
+            <w:tabs>
+              <w:tab w:val="left" w:pos="1320"/>
+              <w:tab w:val="right" w:leader="dot" w:pos="9062"/>
+            </w:tabs>
+            <w:rPr>
+              <w:rFonts w:eastAsiaTheme="minorEastAsia"/>
+              <w:noProof/>
+              <w:kern w:val="2"/>
+              <w:lang w:eastAsia="fr-FR"/>
+              <w14:ligatures w14:val="standardContextual"/>
+            </w:rPr>
+          </w:pPr>
+          <w:hyperlink w:anchor="_Toc160024845" w:history="1">
+            <w:r>
+              <w:rPr>
+                <w:rStyle w:val="Lienhypertexte"/>
+                <w:noProof/>
+              </w:rPr>
+              <w:t>IV.3.3</w:t>
+            </w:r>
+            <w:r>
+              <w:rPr>
+                <w:rFonts w:eastAsiaTheme="minorEastAsia"/>
+                <w:noProof/>
+                <w:kern w:val="2"/>
+                <w:lang w:eastAsia="fr-FR"/>
+                <w14:ligatures w14:val="standardContextual"/>
+              </w:rPr>
+              <w:tab/>
+            </w:r>
+            <w:r>
+              <w:rPr>
+                <w:rStyle w:val="Lienhypertexte"/>
+                <w:noProof/>
+              </w:rPr>
+              <w:t>Performance</w:t>
+            </w:r>
+            <w:r>
+              <w:rPr>
+                <w:noProof/>
+                <w:webHidden/>
+              </w:rPr>
+              <w:tab/>
+            </w:r>
+            <w:r>
+              <w:rPr>
+                <w:noProof/>
+                <w:webHidden/>
+              </w:rPr>
+              <w:fldChar w:fldCharType="begin"/>
+            </w:r>
+            <w:r>
+              <w:rPr>
+                <w:noProof/>
+                <w:webHidden/>
+              </w:rPr>
+              <w:instrText xml:space="preserve"> PAGEREF _Toc160024845 \h </w:instrText>
+            </w:r>
+            <w:r>
+              <w:rPr>
+                <w:noProof/>
+                <w:webHidden/>
+              </w:rPr>
+            </w:r>
+            <w:r>
+              <w:rPr>
+                <w:noProof/>
+                <w:webHidden/>
+              </w:rPr>
+              <w:fldChar w:fldCharType="separate"/>
+            </w:r>
+            <w:r>
+              <w:rPr>
+                <w:noProof/>
+                <w:webHidden/>
+              </w:rPr>
+              <w:t>10</w:t>
+            </w:r>
+            <w:r>
+              <w:rPr>
+                <w:noProof/>
+                <w:webHidden/>
+              </w:rPr>
+              <w:fldChar w:fldCharType="end"/>
+            </w:r>
+          </w:hyperlink>
+        </w:p>
+        <w:p>
+          <w:pPr>
+            <w:pStyle w:val="TM3"/>
+            <w:tabs>
+              <w:tab w:val="left" w:pos="1320"/>
+              <w:tab w:val="right" w:leader="dot" w:pos="9062"/>
+            </w:tabs>
+            <w:rPr>
+              <w:rFonts w:eastAsiaTheme="minorEastAsia"/>
+              <w:noProof/>
+              <w:kern w:val="2"/>
+              <w:lang w:eastAsia="fr-FR"/>
+              <w14:ligatures w14:val="standardContextual"/>
+            </w:rPr>
+          </w:pPr>
+          <w:hyperlink w:anchor="_Toc160024846" w:history="1">
+            <w:r>
+              <w:rPr>
+                <w:rStyle w:val="Lienhypertexte"/>
+                <w:noProof/>
+              </w:rPr>
+              <w:t>IV.3.4</w:t>
+            </w:r>
+            <w:r>
+              <w:rPr>
+                <w:rFonts w:eastAsiaTheme="minorEastAsia"/>
+                <w:noProof/>
+                <w:kern w:val="2"/>
+                <w:lang w:eastAsia="fr-FR"/>
+                <w14:ligatures w14:val="standardContextual"/>
+              </w:rPr>
+              <w:tab/>
+            </w:r>
+            <w:r>
+              <w:rPr>
+                <w:rStyle w:val="Lienhypertexte"/>
+                <w:noProof/>
+              </w:rPr>
+              <w:t>Impact environnemental</w:t>
+            </w:r>
+            <w:r>
+              <w:rPr>
+                <w:noProof/>
+                <w:webHidden/>
+              </w:rPr>
+              <w:tab/>
+            </w:r>
+            <w:r>
+              <w:rPr>
+                <w:noProof/>
+                <w:webHidden/>
+              </w:rPr>
+              <w:fldChar w:fldCharType="begin"/>
+            </w:r>
+            <w:r>
+              <w:rPr>
+                <w:noProof/>
+                <w:webHidden/>
+              </w:rPr>
+              <w:instrText xml:space="preserve"> PAGEREF _Toc160024846 \h </w:instrText>
+            </w:r>
+            <w:r>
+              <w:rPr>
+                <w:noProof/>
+                <w:webHidden/>
+              </w:rPr>
+            </w:r>
+            <w:r>
+              <w:rPr>
+                <w:noProof/>
+                <w:webHidden/>
+              </w:rPr>
+              <w:fldChar w:fldCharType="separate"/>
+            </w:r>
+            <w:r>
+              <w:rPr>
+                <w:noProof/>
+                <w:webHidden/>
+              </w:rPr>
+              <w:t>11</w:t>
             </w:r>
             <w:r>
               <w:rPr>
@@ -3477,13 +3203,11 @@
               <w:rFonts w:eastAsiaTheme="minorEastAsia"/>
               <w:noProof/>
               <w:kern w:val="2"/>
-              <w:sz w:val="24"/>
-              <w:szCs w:val="24"/>
               <w:lang w:eastAsia="fr-FR"/>
               <w14:ligatures w14:val="standardContextual"/>
             </w:rPr>
           </w:pPr>
-          <w:hyperlink w:anchor="_Toc148439842" w:history="1">
+          <w:hyperlink w:anchor="_Toc160024847" w:history="1">
             <w:r>
               <w:rPr>
                 <w:rStyle w:val="Lienhypertexte"/>
@@ -3496,8 +3220,6 @@
                 <w:rFonts w:eastAsiaTheme="minorEastAsia"/>
                 <w:noProof/>
                 <w:kern w:val="2"/>
-                <w:sz w:val="24"/>
-                <w:szCs w:val="24"/>
                 <w:lang w:eastAsia="fr-FR"/>
                 <w14:ligatures w14:val="standardContextual"/>
               </w:rPr>
@@ -3508,6 +3230,448 @@
                 <w:rStyle w:val="Lienhypertexte"/>
                 <w:noProof/>
               </w:rPr>
+              <w:t>Gestion prévisionnelle de projet</w:t>
+            </w:r>
+            <w:r>
+              <w:rPr>
+                <w:noProof/>
+                <w:webHidden/>
+              </w:rPr>
+              <w:tab/>
+            </w:r>
+            <w:r>
+              <w:rPr>
+                <w:noProof/>
+                <w:webHidden/>
+              </w:rPr>
+              <w:fldChar w:fldCharType="begin"/>
+            </w:r>
+            <w:r>
+              <w:rPr>
+                <w:noProof/>
+                <w:webHidden/>
+              </w:rPr>
+              <w:instrText xml:space="preserve"> PAGEREF _Toc160024847 \h </w:instrText>
+            </w:r>
+            <w:r>
+              <w:rPr>
+                <w:noProof/>
+                <w:webHidden/>
+              </w:rPr>
+            </w:r>
+            <w:r>
+              <w:rPr>
+                <w:noProof/>
+                <w:webHidden/>
+              </w:rPr>
+              <w:fldChar w:fldCharType="separate"/>
+            </w:r>
+            <w:r>
+              <w:rPr>
+                <w:noProof/>
+                <w:webHidden/>
+              </w:rPr>
+              <w:t>11</w:t>
+            </w:r>
+            <w:r>
+              <w:rPr>
+                <w:noProof/>
+                <w:webHidden/>
+              </w:rPr>
+              <w:fldChar w:fldCharType="end"/>
+            </w:r>
+          </w:hyperlink>
+        </w:p>
+        <w:p>
+          <w:pPr>
+            <w:pStyle w:val="TM2"/>
+            <w:tabs>
+              <w:tab w:val="left" w:pos="880"/>
+              <w:tab w:val="right" w:leader="dot" w:pos="9062"/>
+            </w:tabs>
+            <w:rPr>
+              <w:rFonts w:eastAsiaTheme="minorEastAsia"/>
+              <w:noProof/>
+              <w:kern w:val="2"/>
+              <w:lang w:eastAsia="fr-FR"/>
+              <w14:ligatures w14:val="standardContextual"/>
+            </w:rPr>
+          </w:pPr>
+          <w:hyperlink w:anchor="_Toc160024848" w:history="1">
+            <w:r>
+              <w:rPr>
+                <w:rStyle w:val="Lienhypertexte"/>
+                <w:noProof/>
+              </w:rPr>
+              <w:t>V.1</w:t>
+            </w:r>
+            <w:r>
+              <w:rPr>
+                <w:rFonts w:eastAsiaTheme="minorEastAsia"/>
+                <w:noProof/>
+                <w:kern w:val="2"/>
+                <w:lang w:eastAsia="fr-FR"/>
+                <w14:ligatures w14:val="standardContextual"/>
+              </w:rPr>
+              <w:tab/>
+            </w:r>
+            <w:r>
+              <w:rPr>
+                <w:rStyle w:val="Lienhypertexte"/>
+                <w:noProof/>
+              </w:rPr>
+              <w:t>Outils utilisés</w:t>
+            </w:r>
+            <w:r>
+              <w:rPr>
+                <w:noProof/>
+                <w:webHidden/>
+              </w:rPr>
+              <w:tab/>
+            </w:r>
+            <w:r>
+              <w:rPr>
+                <w:noProof/>
+                <w:webHidden/>
+              </w:rPr>
+              <w:fldChar w:fldCharType="begin"/>
+            </w:r>
+            <w:r>
+              <w:rPr>
+                <w:noProof/>
+                <w:webHidden/>
+              </w:rPr>
+              <w:instrText xml:space="preserve"> PAGEREF _Toc160024848 \h </w:instrText>
+            </w:r>
+            <w:r>
+              <w:rPr>
+                <w:noProof/>
+                <w:webHidden/>
+              </w:rPr>
+            </w:r>
+            <w:r>
+              <w:rPr>
+                <w:noProof/>
+                <w:webHidden/>
+              </w:rPr>
+              <w:fldChar w:fldCharType="separate"/>
+            </w:r>
+            <w:r>
+              <w:rPr>
+                <w:noProof/>
+                <w:webHidden/>
+              </w:rPr>
+              <w:t>11</w:t>
+            </w:r>
+            <w:r>
+              <w:rPr>
+                <w:noProof/>
+                <w:webHidden/>
+              </w:rPr>
+              <w:fldChar w:fldCharType="end"/>
+            </w:r>
+          </w:hyperlink>
+        </w:p>
+        <w:p>
+          <w:pPr>
+            <w:pStyle w:val="TM2"/>
+            <w:tabs>
+              <w:tab w:val="left" w:pos="880"/>
+              <w:tab w:val="right" w:leader="dot" w:pos="9062"/>
+            </w:tabs>
+            <w:rPr>
+              <w:rFonts w:eastAsiaTheme="minorEastAsia"/>
+              <w:noProof/>
+              <w:kern w:val="2"/>
+              <w:lang w:eastAsia="fr-FR"/>
+              <w14:ligatures w14:val="standardContextual"/>
+            </w:rPr>
+          </w:pPr>
+          <w:hyperlink w:anchor="_Toc160024849" w:history="1">
+            <w:r>
+              <w:rPr>
+                <w:rStyle w:val="Lienhypertexte"/>
+                <w:noProof/>
+              </w:rPr>
+              <w:t>V.2</w:t>
+            </w:r>
+            <w:r>
+              <w:rPr>
+                <w:rFonts w:eastAsiaTheme="minorEastAsia"/>
+                <w:noProof/>
+                <w:kern w:val="2"/>
+                <w:lang w:eastAsia="fr-FR"/>
+                <w14:ligatures w14:val="standardContextual"/>
+              </w:rPr>
+              <w:tab/>
+            </w:r>
+            <w:r>
+              <w:rPr>
+                <w:rStyle w:val="Lienhypertexte"/>
+                <w:noProof/>
+              </w:rPr>
+              <w:t>Backlog initial priorisé</w:t>
+            </w:r>
+            <w:r>
+              <w:rPr>
+                <w:noProof/>
+                <w:webHidden/>
+              </w:rPr>
+              <w:tab/>
+            </w:r>
+            <w:r>
+              <w:rPr>
+                <w:noProof/>
+                <w:webHidden/>
+              </w:rPr>
+              <w:fldChar w:fldCharType="begin"/>
+            </w:r>
+            <w:r>
+              <w:rPr>
+                <w:noProof/>
+                <w:webHidden/>
+              </w:rPr>
+              <w:instrText xml:space="preserve"> PAGEREF _Toc160024849 \h </w:instrText>
+            </w:r>
+            <w:r>
+              <w:rPr>
+                <w:noProof/>
+                <w:webHidden/>
+              </w:rPr>
+            </w:r>
+            <w:r>
+              <w:rPr>
+                <w:noProof/>
+                <w:webHidden/>
+              </w:rPr>
+              <w:fldChar w:fldCharType="separate"/>
+            </w:r>
+            <w:r>
+              <w:rPr>
+                <w:noProof/>
+                <w:webHidden/>
+              </w:rPr>
+              <w:t>12</w:t>
+            </w:r>
+            <w:r>
+              <w:rPr>
+                <w:noProof/>
+                <w:webHidden/>
+              </w:rPr>
+              <w:fldChar w:fldCharType="end"/>
+            </w:r>
+          </w:hyperlink>
+        </w:p>
+        <w:p>
+          <w:pPr>
+            <w:pStyle w:val="TM2"/>
+            <w:tabs>
+              <w:tab w:val="left" w:pos="880"/>
+              <w:tab w:val="right" w:leader="dot" w:pos="9062"/>
+            </w:tabs>
+            <w:rPr>
+              <w:rFonts w:eastAsiaTheme="minorEastAsia"/>
+              <w:noProof/>
+              <w:kern w:val="2"/>
+              <w:lang w:eastAsia="fr-FR"/>
+              <w14:ligatures w14:val="standardContextual"/>
+            </w:rPr>
+          </w:pPr>
+          <w:hyperlink w:anchor="_Toc160024850" w:history="1">
+            <w:r>
+              <w:rPr>
+                <w:rStyle w:val="Lienhypertexte"/>
+                <w:noProof/>
+              </w:rPr>
+              <w:t>V.3</w:t>
+            </w:r>
+            <w:r>
+              <w:rPr>
+                <w:rFonts w:eastAsiaTheme="minorEastAsia"/>
+                <w:noProof/>
+                <w:kern w:val="2"/>
+                <w:lang w:eastAsia="fr-FR"/>
+                <w14:ligatures w14:val="standardContextual"/>
+              </w:rPr>
+              <w:tab/>
+            </w:r>
+            <w:r>
+              <w:rPr>
+                <w:rStyle w:val="Lienhypertexte"/>
+                <w:noProof/>
+              </w:rPr>
+              <w:t>Détail des tâches des premiers sprints</w:t>
+            </w:r>
+            <w:r>
+              <w:rPr>
+                <w:noProof/>
+                <w:webHidden/>
+              </w:rPr>
+              <w:tab/>
+            </w:r>
+            <w:r>
+              <w:rPr>
+                <w:noProof/>
+                <w:webHidden/>
+              </w:rPr>
+              <w:fldChar w:fldCharType="begin"/>
+            </w:r>
+            <w:r>
+              <w:rPr>
+                <w:noProof/>
+                <w:webHidden/>
+              </w:rPr>
+              <w:instrText xml:space="preserve"> PAGEREF _Toc160024850 \h </w:instrText>
+            </w:r>
+            <w:r>
+              <w:rPr>
+                <w:noProof/>
+                <w:webHidden/>
+              </w:rPr>
+            </w:r>
+            <w:r>
+              <w:rPr>
+                <w:noProof/>
+                <w:webHidden/>
+              </w:rPr>
+              <w:fldChar w:fldCharType="separate"/>
+            </w:r>
+            <w:r>
+              <w:rPr>
+                <w:noProof/>
+                <w:webHidden/>
+              </w:rPr>
+              <w:t>13</w:t>
+            </w:r>
+            <w:r>
+              <w:rPr>
+                <w:noProof/>
+                <w:webHidden/>
+              </w:rPr>
+              <w:fldChar w:fldCharType="end"/>
+            </w:r>
+          </w:hyperlink>
+        </w:p>
+        <w:p>
+          <w:pPr>
+            <w:pStyle w:val="TM1"/>
+            <w:rPr>
+              <w:rFonts w:eastAsiaTheme="minorEastAsia"/>
+              <w:noProof/>
+              <w:kern w:val="2"/>
+              <w:lang w:eastAsia="fr-FR"/>
+              <w14:ligatures w14:val="standardContextual"/>
+            </w:rPr>
+          </w:pPr>
+          <w:hyperlink w:anchor="_Toc160024851" w:history="1">
+            <w:r>
+              <w:rPr>
+                <w:rStyle w:val="Lienhypertexte"/>
+                <w:noProof/>
+              </w:rPr>
+              <w:t>VI.</w:t>
+            </w:r>
+            <w:r>
+              <w:rPr>
+                <w:rFonts w:eastAsiaTheme="minorEastAsia"/>
+                <w:noProof/>
+                <w:kern w:val="2"/>
+                <w:lang w:eastAsia="fr-FR"/>
+                <w14:ligatures w14:val="standardContextual"/>
+              </w:rPr>
+              <w:tab/>
+            </w:r>
+            <w:r>
+              <w:rPr>
+                <w:rStyle w:val="Lienhypertexte"/>
+                <w:noProof/>
+              </w:rPr>
+              <w:t>Conclusion / Bilan personnel</w:t>
+            </w:r>
+            <w:r>
+              <w:rPr>
+                <w:noProof/>
+                <w:webHidden/>
+              </w:rPr>
+              <w:tab/>
+            </w:r>
+            <w:r>
+              <w:rPr>
+                <w:noProof/>
+                <w:webHidden/>
+              </w:rPr>
+              <w:fldChar w:fldCharType="begin"/>
+            </w:r>
+            <w:r>
+              <w:rPr>
+                <w:noProof/>
+                <w:webHidden/>
+              </w:rPr>
+              <w:instrText xml:space="preserve"> PAGEREF _Toc160024851 \h </w:instrText>
+            </w:r>
+            <w:r>
+              <w:rPr>
+                <w:noProof/>
+                <w:webHidden/>
+              </w:rPr>
+            </w:r>
+            <w:r>
+              <w:rPr>
+                <w:noProof/>
+                <w:webHidden/>
+              </w:rPr>
+              <w:fldChar w:fldCharType="separate"/>
+            </w:r>
+            <w:r>
+              <w:rPr>
+                <w:noProof/>
+                <w:webHidden/>
+              </w:rPr>
+              <w:t>14</w:t>
+            </w:r>
+            <w:r>
+              <w:rPr>
+                <w:noProof/>
+                <w:webHidden/>
+              </w:rPr>
+              <w:fldChar w:fldCharType="end"/>
+            </w:r>
+          </w:hyperlink>
+        </w:p>
+        <w:p>
+          <w:pPr>
+            <w:pStyle w:val="TM1"/>
+            <w:rPr>
+              <w:rFonts w:eastAsiaTheme="minorEastAsia"/>
+              <w:noProof/>
+              <w:kern w:val="2"/>
+              <w:lang w:eastAsia="fr-FR"/>
+              <w14:ligatures w14:val="standardContextual"/>
+            </w:rPr>
+          </w:pPr>
+          <w:hyperlink w:anchor="_Toc160024852" w:history="1">
+            <w:r>
+              <w:rPr>
+                <w:rStyle w:val="Lienhypertexte"/>
+                <w:noProof/>
+              </w:rPr>
+              <w:t>VII.</w:t>
+            </w:r>
+            <w:r>
+              <w:rPr>
+                <w:rFonts w:eastAsiaTheme="minorEastAsia"/>
+                <w:noProof/>
+                <w:kern w:val="2"/>
+                <w:lang w:eastAsia="fr-FR"/>
+                <w14:ligatures w14:val="standardContextual"/>
+              </w:rPr>
+              <w:tab/>
+            </w:r>
+            <w:r>
+              <w:rPr>
+                <w:rStyle w:val="Lienhypertexte"/>
+                <w:noProof/>
+              </w:rPr>
               <w:t>Références</w:t>
             </w:r>
             <w:r>
@@ -3529,7 +3693,7 @@
                 <w:noProof/>
                 <w:webHidden/>
               </w:rPr>
-              <w:instrText xml:space="preserve"> PAGEREF _Toc148439842 \h </w:instrText>
+              <w:instrText xml:space="preserve"> PAGEREF _Toc160024852 \h </w:instrText>
             </w:r>
             <w:r>
               <w:rPr>
@@ -3549,7 +3713,7 @@
                 <w:noProof/>
                 <w:webHidden/>
               </w:rPr>
-              <w:t>17</w:t>
+              <w:t>14</w:t>
             </w:r>
             <w:r>
               <w:rPr>
@@ -3570,8 +3734,8 @@
     <w:p>
       <w:pPr>
         <w:sectPr>
-          <w:headerReference w:type="default" r:id="rId9"/>
-          <w:footerReference w:type="default" r:id="rId10"/>
+          <w:headerReference w:type="default" r:id="rId10"/>
+          <w:footerReference w:type="default" r:id="rId11"/>
           <w:type w:val="oddPage"/>
           <w:pgSz w:w="11906" w:h="16838"/>
           <w:pgMar w:top="1417" w:right="1417" w:bottom="1417" w:left="1417" w:header="708" w:footer="708" w:gutter="0"/>
@@ -3585,12 +3749,12 @@
       <w:pPr>
         <w:pStyle w:val="Titre1"/>
       </w:pPr>
-      <w:bookmarkStart w:id="0" w:name="_Toc148439818"/>
+      <w:bookmarkStart w:id="1" w:name="_Toc160024827"/>
       <w:r>
         <w:lastRenderedPageBreak/>
         <w:t>Introduction</w:t>
       </w:r>
-      <w:bookmarkEnd w:id="0"/>
+      <w:bookmarkEnd w:id="1"/>
     </w:p>
     <w:p>
       <w:pPr>
@@ -3716,7 +3880,7 @@
       <w:pPr>
         <w:pStyle w:val="Titre2"/>
       </w:pPr>
-      <w:bookmarkStart w:id="1" w:name="_Toc148439819"/>
+      <w:bookmarkStart w:id="2" w:name="_Toc160024828"/>
       <w:r>
         <w:t>P</w:t>
       </w:r>
@@ -3726,7 +3890,7 @@
       <w:r>
         <w:t xml:space="preserve"> initial : contexte, description globale</w:t>
       </w:r>
-      <w:bookmarkEnd w:id="1"/>
+      <w:bookmarkEnd w:id="2"/>
     </w:p>
     <w:p>
       <w:r>
@@ -3921,7 +4085,7 @@
       <w:pPr>
         <w:pStyle w:val="Titre2"/>
       </w:pPr>
-      <w:bookmarkStart w:id="2" w:name="_Toc148439820"/>
+      <w:bookmarkStart w:id="3" w:name="_Toc160024829"/>
       <w:r>
         <w:lastRenderedPageBreak/>
         <w:t xml:space="preserve">Les </w:t>
@@ -3932,10 +4096,10 @@
       <w:r>
         <w:t xml:space="preserve">echnologies </w:t>
       </w:r>
-      <w:bookmarkEnd w:id="2"/>
       <w:r>
         <w:t>de l’existant</w:t>
       </w:r>
+      <w:bookmarkEnd w:id="3"/>
     </w:p>
     <w:p>
       <w:r>
@@ -4133,22 +4297,21 @@
       <w:pPr>
         <w:pStyle w:val="Titre2"/>
       </w:pPr>
-      <w:bookmarkStart w:id="3" w:name="_Toc148439822"/>
+      <w:bookmarkStart w:id="4" w:name="_Toc160024830"/>
       <w:r>
         <w:t>Présentation de l’</w:t>
       </w:r>
       <w:r>
         <w:t>Équipe</w:t>
       </w:r>
-      <w:bookmarkEnd w:id="3"/>
-    </w:p>
-    <w:p>
-      <w:pPr>
-        <w:rPr>
-          <w:color w:val="000000" w:themeColor="text1"/>
-        </w:rPr>
-      </w:pPr>
-      <w:bookmarkStart w:id="4" w:name="_Toc148439823"/>
+      <w:bookmarkEnd w:id="4"/>
+    </w:p>
+    <w:p>
+      <w:pPr>
+        <w:rPr>
+          <w:color w:val="000000" w:themeColor="text1"/>
+        </w:rPr>
+      </w:pPr>
       <w:r>
         <w:rPr>
           <w:color w:val="000000" w:themeColor="text1"/>
@@ -4822,9 +4985,11 @@
       <w:pPr>
         <w:pStyle w:val="Titre1"/>
       </w:pPr>
+      <w:bookmarkStart w:id="5" w:name="_Toc160024831"/>
       <w:r>
         <w:t>modifications apportees au projet</w:t>
       </w:r>
+      <w:bookmarkEnd w:id="5"/>
     </w:p>
     <w:p>
       <w:pPr>
@@ -4845,9 +5010,11 @@
       <w:pPr>
         <w:pStyle w:val="Titre2"/>
       </w:pPr>
+      <w:bookmarkStart w:id="6" w:name="_Toc160024832"/>
       <w:r>
         <w:t>Fonctionnalités à ajouter</w:t>
       </w:r>
+      <w:bookmarkEnd w:id="6"/>
     </w:p>
     <w:p>
       <w:pPr>
@@ -4998,9 +5165,11 @@
       <w:pPr>
         <w:pStyle w:val="Titre2"/>
       </w:pPr>
+      <w:bookmarkStart w:id="7" w:name="_Toc160024833"/>
       <w:r>
         <w:t>Fonctionnalités à améliorer/refaire</w:t>
       </w:r>
+      <w:bookmarkEnd w:id="7"/>
     </w:p>
     <w:p>
       <w:pPr>
@@ -5728,6 +5897,7 @@
       <w:pPr>
         <w:pStyle w:val="Titre1"/>
       </w:pPr>
+      <w:bookmarkStart w:id="8" w:name="_Toc160024834"/>
       <w:r>
         <w:lastRenderedPageBreak/>
         <w:t>Retro-ingenierie</w:t>
@@ -5738,13 +5908,13 @@
       <w:r>
         <w:t>du projet initial</w:t>
       </w:r>
-      <w:bookmarkEnd w:id="4"/>
+      <w:bookmarkEnd w:id="8"/>
     </w:p>
     <w:p>
       <w:pPr>
         <w:pStyle w:val="Titre2"/>
       </w:pPr>
-      <w:bookmarkStart w:id="5" w:name="_Toc148439824"/>
+      <w:bookmarkStart w:id="9" w:name="_Toc160024835"/>
       <w:r>
         <w:t>Les</w:t>
       </w:r>
@@ -5754,17 +5924,10 @@
       <w:r>
         <w:t>Utilisateurs cibles</w:t>
       </w:r>
-      <w:bookmarkEnd w:id="5"/>
-    </w:p>
-    <w:p>
-      <w:pPr>
-        <w:pStyle w:val="Titre2"/>
-        <w:numPr>
-          <w:ilvl w:val="0"/>
-          <w:numId w:val="0"/>
-        </w:numPr>
-        <w:ind w:left="576"/>
-      </w:pPr>
+      <w:bookmarkEnd w:id="9"/>
+    </w:p>
+    <w:p>
+      <w:bookmarkStart w:id="10" w:name="_Toc160024836"/>
       <w:r>
         <w:rPr>
           <w:noProof/>
@@ -5787,7 +5950,7 @@
                     </pic:cNvPicPr>
                   </pic:nvPicPr>
                   <pic:blipFill>
-                    <a:blip r:embed="rId11">
+                    <a:blip r:embed="rId9">
                       <a:extLst>
                         <a:ext uri="{28A0092B-C50C-407E-A947-70E740481C1C}">
                           <a14:useLocalDpi xmlns:a14="http://schemas.microsoft.com/office/drawing/2010/main" val="0"/>
@@ -5818,6 +5981,7 @@
           </wp:inline>
         </w:drawing>
       </w:r>
+      <w:bookmarkEnd w:id="10"/>
     </w:p>
     <w:p>
       <w:pPr>
@@ -5852,12 +6016,12 @@
       <w:pPr>
         <w:pStyle w:val="Titre2"/>
       </w:pPr>
-      <w:bookmarkStart w:id="6" w:name="_Toc148439825"/>
+      <w:bookmarkStart w:id="11" w:name="_Toc160024837"/>
       <w:r>
         <w:lastRenderedPageBreak/>
         <w:t>Les Fonctionnalités actuelles</w:t>
       </w:r>
-      <w:bookmarkEnd w:id="6"/>
+      <w:bookmarkEnd w:id="11"/>
     </w:p>
     <w:p>
       <w:r>
@@ -5910,18 +6074,8 @@
           <w:bCs/>
           <w:color w:val="000000" w:themeColor="text1"/>
         </w:rPr>
-        <w:t> </w:t>
-      </w:r>
-      <w:bookmarkStart w:id="7" w:name="_Toc148439826"/>
-      <w:r>
-        <w:rPr>
-          <w:b/>
-          <w:bCs/>
-          <w:color w:val="000000" w:themeColor="text1"/>
-        </w:rPr>
-        <w:t xml:space="preserve">: </w:t>
-      </w:r>
-      <w:bookmarkEnd w:id="7"/>
+        <w:t xml:space="preserve"> : </w:t>
+      </w:r>
       <w:r>
         <w:t>Toutes les fonctionnalités concernant les actions du client, c’est-à-dire son authentification, la création de son compte, la réservation de commandes, stages, visites, etc n’existe pas.</w:t>
       </w:r>
@@ -6047,10 +6201,10 @@
       <w:pPr>
         <w:pStyle w:val="Titre2"/>
       </w:pPr>
-      <w:bookmarkStart w:id="8" w:name="_Toc148439827"/>
       <w:r>
         <w:t xml:space="preserve"> </w:t>
       </w:r>
+      <w:bookmarkStart w:id="12" w:name="_Toc160024838"/>
       <w:r>
         <w:t>Mod</w:t>
       </w:r>
@@ -6066,7 +6220,7 @@
       <w:r>
         <w:t>et leurs relations</w:t>
       </w:r>
-      <w:bookmarkEnd w:id="8"/>
+      <w:bookmarkEnd w:id="12"/>
     </w:p>
     <w:p>
       <w:r>
@@ -6377,17 +6531,17 @@
       <w:pPr>
         <w:pStyle w:val="Titre1"/>
       </w:pPr>
-      <w:bookmarkStart w:id="9" w:name="_Toc148439829"/>
+      <w:bookmarkStart w:id="13" w:name="_Toc160024839"/>
       <w:r>
         <w:t>Cahier des Charges</w:t>
       </w:r>
-      <w:bookmarkEnd w:id="9"/>
+      <w:bookmarkEnd w:id="13"/>
     </w:p>
     <w:p>
       <w:pPr>
         <w:pStyle w:val="Titre2"/>
       </w:pPr>
-      <w:bookmarkStart w:id="10" w:name="_Toc148439831"/>
+      <w:bookmarkStart w:id="14" w:name="_Toc160024840"/>
       <w:r>
         <w:t>Tâches de déb</w:t>
       </w:r>
@@ -6397,7 +6551,7 @@
       <w:r>
         <w:t>gage</w:t>
       </w:r>
-      <w:bookmarkEnd w:id="10"/>
+      <w:bookmarkEnd w:id="14"/>
     </w:p>
     <w:p>
       <w:r>
@@ -6467,12 +6621,15 @@
       <w:pPr>
         <w:pStyle w:val="Titre2"/>
       </w:pPr>
-      <w:bookmarkStart w:id="11" w:name="_Toc148439832"/>
       <w:r>
         <w:lastRenderedPageBreak/>
-        <w:t xml:space="preserve"> Ajout de fonctionnalités</w:t>
-      </w:r>
-      <w:bookmarkEnd w:id="11"/>
+        <w:t xml:space="preserve"> </w:t>
+      </w:r>
+      <w:bookmarkStart w:id="15" w:name="_Toc160024841"/>
+      <w:r>
+        <w:t>Ajout de fonctionnalités</w:t>
+      </w:r>
+      <w:bookmarkEnd w:id="15"/>
     </w:p>
     <w:p>
       <w:r>
@@ -6744,7 +6901,15 @@
         <w:t xml:space="preserve">Ce diagramme de comportement illustre comment les commandes seront traités et comment le boulanger </w:t>
       </w:r>
       <w:r>
-        <w:t>aura une gestion des stocks automatisée et que un faciliter à produire</w:t>
+        <w:t xml:space="preserve">aura une gestion des stocks automatisée et </w:t>
+      </w:r>
+      <w:proofErr w:type="gramStart"/>
+      <w:r>
+        <w:t>que un</w:t>
+      </w:r>
+      <w:proofErr w:type="gramEnd"/>
+      <w:r>
+        <w:t xml:space="preserve"> faciliter à produire</w:t>
       </w:r>
       <w:r>
         <w:t>.</w:t>
@@ -6754,9 +6919,11 @@
       <w:pPr>
         <w:pStyle w:val="Titre2"/>
       </w:pPr>
+      <w:bookmarkStart w:id="16" w:name="_Toc160024842"/>
       <w:r>
         <w:t>Corrections à mettre en place</w:t>
       </w:r>
+      <w:bookmarkEnd w:id="16"/>
     </w:p>
     <w:p>
       <w:pPr>
@@ -6808,11 +6975,11 @@
       <w:pPr>
         <w:pStyle w:val="Titre3"/>
       </w:pPr>
-      <w:bookmarkStart w:id="12" w:name="_Toc148439834"/>
+      <w:bookmarkStart w:id="17" w:name="_Toc160024843"/>
       <w:r>
         <w:t>Ergonomie</w:t>
       </w:r>
-      <w:bookmarkEnd w:id="12"/>
+      <w:bookmarkEnd w:id="17"/>
     </w:p>
     <w:p>
       <w:pPr>
@@ -6825,7 +6992,6 @@
           <w:color w:val="000000" w:themeColor="text1"/>
         </w:rPr>
       </w:pPr>
-      <w:bookmarkStart w:id="13" w:name="_Toc148439835"/>
       <w:r>
         <w:rPr>
           <w:b/>
@@ -6904,18 +7070,18 @@
       <w:pPr>
         <w:pStyle w:val="Titre3"/>
       </w:pPr>
+      <w:bookmarkStart w:id="18" w:name="_Toc160024844"/>
       <w:r>
         <w:t>Accessibilité</w:t>
       </w:r>
-      <w:bookmarkEnd w:id="13"/>
-    </w:p>
-    <w:p>
-      <w:pPr>
-        <w:rPr>
-          <w:color w:val="000000" w:themeColor="text1"/>
-        </w:rPr>
-      </w:pPr>
-      <w:bookmarkStart w:id="14" w:name="_Toc148439836"/>
+      <w:bookmarkEnd w:id="18"/>
+    </w:p>
+    <w:p>
+      <w:pPr>
+        <w:rPr>
+          <w:color w:val="000000" w:themeColor="text1"/>
+        </w:rPr>
+      </w:pPr>
       <w:r>
         <w:rPr>
           <w:color w:val="000000" w:themeColor="text1"/>
@@ -7060,10 +7226,11 @@
       <w:pPr>
         <w:pStyle w:val="Titre3"/>
       </w:pPr>
+      <w:bookmarkStart w:id="19" w:name="_Toc160024845"/>
       <w:r>
         <w:t>Performance</w:t>
       </w:r>
-      <w:bookmarkEnd w:id="14"/>
+      <w:bookmarkEnd w:id="19"/>
     </w:p>
     <w:p>
       <w:pPr>
@@ -7335,12 +7502,12 @@
       <w:pPr>
         <w:pStyle w:val="Titre3"/>
       </w:pPr>
-      <w:bookmarkStart w:id="15" w:name="_Toc148439837"/>
+      <w:bookmarkStart w:id="20" w:name="_Toc160024846"/>
       <w:r>
         <w:lastRenderedPageBreak/>
         <w:t>Impact environnemental</w:t>
       </w:r>
-      <w:bookmarkEnd w:id="15"/>
+      <w:bookmarkEnd w:id="20"/>
     </w:p>
     <w:p>
       <w:pPr>
@@ -7863,7 +8030,7 @@
       <w:pPr>
         <w:pStyle w:val="Titre1"/>
       </w:pPr>
-      <w:bookmarkStart w:id="16" w:name="_Toc148439838"/>
+      <w:bookmarkStart w:id="21" w:name="_Toc160024847"/>
       <w:r>
         <w:t xml:space="preserve">Gestion </w:t>
       </w:r>
@@ -7874,20 +8041,23 @@
         <w:t xml:space="preserve">elle </w:t>
       </w:r>
       <w:r>
-        <w:t xml:space="preserve">de projet </w:t>
-      </w:r>
-      <w:bookmarkEnd w:id="16"/>
+        <w:t>de projet</w:t>
+      </w:r>
+      <w:bookmarkEnd w:id="21"/>
+      <w:r>
+        <w:t xml:space="preserve"> </w:t>
+      </w:r>
     </w:p>
     <w:p>
       <w:pPr>
         <w:pStyle w:val="Titre2"/>
         <w:ind w:left="578" w:hanging="578"/>
       </w:pPr>
-      <w:bookmarkStart w:id="17" w:name="_Toc148439839"/>
+      <w:bookmarkStart w:id="22" w:name="_Toc160024848"/>
       <w:r>
         <w:t>Outils utilisés</w:t>
       </w:r>
-      <w:bookmarkEnd w:id="17"/>
+      <w:bookmarkEnd w:id="22"/>
     </w:p>
     <w:p>
       <w:pPr>
@@ -8012,13 +8182,27 @@
         <w:rPr>
           <w:color w:val="000000" w:themeColor="text1"/>
         </w:rPr>
-        <w:t xml:space="preserve">, ‘’Priorité’’, </w:t>
-      </w:r>
-      <w:r>
-        <w:rPr>
-          <w:color w:val="000000" w:themeColor="text1"/>
-        </w:rPr>
-        <w:t xml:space="preserve"> "Terminé"). </w:t>
+        <w:t>, ‘’Priorité’</w:t>
+      </w:r>
+      <w:proofErr w:type="gramStart"/>
+      <w:r>
+        <w:rPr>
+          <w:color w:val="000000" w:themeColor="text1"/>
+        </w:rPr>
+        <w:t xml:space="preserve">’, </w:t>
+      </w:r>
+      <w:r>
+        <w:rPr>
+          <w:color w:val="000000" w:themeColor="text1"/>
+        </w:rPr>
+        <w:t xml:space="preserve"> "</w:t>
+      </w:r>
+      <w:proofErr w:type="gramEnd"/>
+      <w:r>
+        <w:rPr>
+          <w:color w:val="000000" w:themeColor="text1"/>
+        </w:rPr>
+        <w:t xml:space="preserve">Terminé"). </w:t>
       </w:r>
     </w:p>
     <w:p>
@@ -8484,7 +8668,7 @@
           <w:noProof/>
         </w:rPr>
         <w:drawing>
-          <wp:anchor distT="0" distB="0" distL="114300" distR="114300" simplePos="0" relativeHeight="251696640" behindDoc="0" locked="0" layoutInCell="1" allowOverlap="1" wp14:anchorId="27189D56" wp14:editId="6EC47DE2">
+          <wp:anchor distT="0" distB="0" distL="114300" distR="114300" simplePos="0" relativeHeight="251696640" behindDoc="0" locked="0" layoutInCell="1" allowOverlap="1" wp14:anchorId="27189D56" wp14:editId="1A0B6F4F">
             <wp:simplePos x="0" y="0"/>
             <wp:positionH relativeFrom="margin">
               <wp:posOffset>-198407</wp:posOffset>
@@ -8791,14 +8975,14 @@
           <w:color w:val="FF0000"/>
         </w:rPr>
       </w:pPr>
-      <w:bookmarkStart w:id="18" w:name="_Toc148439840"/>
+      <w:bookmarkStart w:id="23" w:name="_Toc160024849"/>
       <w:r>
         <w:rPr>
           <w:color w:val="FF0000"/>
         </w:rPr>
         <w:t>Backlog initial priorisé</w:t>
       </w:r>
-      <w:bookmarkEnd w:id="18"/>
+      <w:bookmarkEnd w:id="23"/>
     </w:p>
     <w:p>
       <w:pPr>
@@ -9938,7 +10122,7 @@
           <w:color w:val="FF0000"/>
         </w:rPr>
       </w:pPr>
-      <w:bookmarkStart w:id="19" w:name="_Toc148439841"/>
+      <w:bookmarkStart w:id="24" w:name="_Toc160024850"/>
       <w:r>
         <w:rPr>
           <w:color w:val="FF0000"/>
@@ -9969,7 +10153,7 @@
         </w:rPr>
         <w:t>ers sprints</w:t>
       </w:r>
-      <w:bookmarkEnd w:id="19"/>
+      <w:bookmarkEnd w:id="24"/>
       <w:r>
         <w:rPr>
           <w:color w:val="FF0000"/>
@@ -10722,12 +10906,14 @@
       <w:pPr>
         <w:pStyle w:val="Titre1"/>
       </w:pPr>
+      <w:bookmarkStart w:id="25" w:name="_Toc160024851"/>
       <w:r>
         <w:t>Conclusion / Bilan personnel</w:t>
       </w:r>
+      <w:bookmarkEnd w:id="25"/>
     </w:p>
     <w:p/>
-    <w:bookmarkStart w:id="20" w:name="_Toc148439842" w:displacedByCustomXml="next"/>
+    <w:bookmarkStart w:id="26" w:name="_Toc160024852" w:displacedByCustomXml="next"/>
     <w:sdt>
       <w:sdtPr>
         <w:rPr>
@@ -10751,7 +10937,7 @@
           <w:r>
             <w:t>Références</w:t>
           </w:r>
-          <w:bookmarkEnd w:id="20"/>
+          <w:bookmarkEnd w:id="26"/>
         </w:p>
         <w:sdt>
           <w:sdtPr>
@@ -10841,7 +11027,15 @@
       </w:sdtPr>
       <w:sdtContent>
         <w:r>
-          <w:t>Trontin Pauline, Ouraha Lilian,                                                               Marcourt Jean-François, JOURNET Gaël</w:t>
+          <w:t xml:space="preserve">Trontin Pauline, Ouraha </w:t>
+        </w:r>
+        <w:proofErr w:type="gramStart"/>
+        <w:r>
+          <w:t xml:space="preserve">Lilian,   </w:t>
+        </w:r>
+        <w:proofErr w:type="gramEnd"/>
+        <w:r>
+          <w:t xml:space="preserve">                                                            Marcourt Jean-François, JOURNET Gaël</w:t>
         </w:r>
       </w:sdtContent>
     </w:sdt>
@@ -10868,7 +11062,15 @@
       </w:sdtPr>
       <w:sdtContent>
         <w:r>
-          <w:t>Trontin Pauline, Ouraha Lilian,                                                               Marcourt Jean-François, JOURNET Gaël</w:t>
+          <w:t xml:space="preserve">Trontin Pauline, Ouraha </w:t>
+        </w:r>
+        <w:proofErr w:type="gramStart"/>
+        <w:r>
+          <w:t xml:space="preserve">Lilian,   </w:t>
+        </w:r>
+        <w:proofErr w:type="gramEnd"/>
+        <w:r>
+          <w:t xml:space="preserve">                                                            Marcourt Jean-François, JOURNET Gaël</w:t>
         </w:r>
       </w:sdtContent>
     </w:sdt>
@@ -10952,7 +11154,7 @@
               <wp:lineTo x="1998" y="0"/>
             </wp:wrapPolygon>
           </wp:wrapThrough>
-          <wp:docPr id="576037707" name="Image 576037707" descr="IUT A.png"/>
+          <wp:docPr id="543444463" name="Image 543444463" descr="IUT A.png"/>
           <wp:cNvGraphicFramePr>
             <a:graphicFrameLocks xmlns:a="http://schemas.openxmlformats.org/drawingml/2006/main" noChangeAspect="1"/>
           </wp:cNvGraphicFramePr>
@@ -15881,6 +16083,7 @@
     <w:rsid w:val="00B10ED4"/>
     <w:rsid w:val="00C53190"/>
     <w:rsid w:val="00C637DE"/>
+    <w:rsid w:val="00CD78CE"/>
     <w:rsid w:val="00D84F81"/>
     <w:rsid w:val="00DA0DC0"/>
     <w:rsid w:val="00DD22B5"/>

</xml_diff>